<commit_message>
bez referata i Rukovodstva
</commit_message>
<xml_diff>
--- a/Documentation/Соколовский ПДП_кир.docx
+++ b/Documentation/Соколовский ПДП_кир.docx
@@ -1,6 +1,6 @@
 
 <file path=word/document.xml><?xml version="1.0" encoding="utf-8"?>
-<w:document xmlns:wpc="http://schemas.microsoft.com/office/word/2010/wordprocessingCanvas" xmlns:cx="http://schemas.microsoft.com/office/drawing/2014/chartex" xmlns:cx1="http://schemas.microsoft.com/office/drawing/2015/9/8/chartex" xmlns:cx2="http://schemas.microsoft.com/office/drawing/2015/10/21/chartex" xmlns:cx3="http://schemas.microsoft.com/office/drawing/2016/5/9/chartex" xmlns:cx4="http://schemas.microsoft.com/office/drawing/2016/5/10/chartex" xmlns:cx5="http://schemas.microsoft.com/office/drawing/2016/5/11/chartex" xmlns:cx6="http://schemas.microsoft.com/office/drawing/2016/5/12/chartex" xmlns:cx7="http://schemas.microsoft.com/office/drawing/2016/5/13/chartex" xmlns:cx8="http://schemas.microsoft.com/office/drawing/2016/5/14/chartex" xmlns:mc="http://schemas.openxmlformats.org/markup-compatibility/2006" xmlns:aink="http://schemas.microsoft.com/office/drawing/2016/ink" xmlns:am3d="http://schemas.microsoft.com/office/drawing/2017/model3d" xmlns:o="urn:schemas-microsoft-com:office:office" xmlns:oel="http://schemas.microsoft.com/office/2019/extlst" xmlns:r="http://schemas.openxmlformats.org/officeDocument/2006/relationships" xmlns:m="http://schemas.openxmlformats.org/officeDocument/2006/math" xmlns:v="urn:schemas-microsoft-com:vml" xmlns:wp14="http://schemas.microsoft.com/office/word/2010/wordprocessingDrawing" xmlns:wp="http://schemas.openxmlformats.org/drawingml/2006/wordprocessingDrawing" xmlns:w10="urn:schemas-microsoft-com:office:word" xmlns:w="http://schemas.openxmlformats.org/wordprocessingml/2006/main" xmlns:w14="http://schemas.microsoft.com/office/word/2010/wordml" xmlns:w15="http://schemas.microsoft.com/office/word/2012/wordml" xmlns:w16cex="http://schemas.microsoft.com/office/word/2018/wordml/cex" xmlns:w16cid="http://schemas.microsoft.com/office/word/2016/wordml/cid" xmlns:w16="http://schemas.microsoft.com/office/word/2018/wordml" xmlns:w16sdtdh="http://schemas.microsoft.com/office/word/2020/wordml/sdtdatahash" xmlns:w16se="http://schemas.microsoft.com/office/word/2015/wordml/symex" xmlns:wpg="http://schemas.microsoft.com/office/word/2010/wordprocessingGroup" xmlns:wpi="http://schemas.microsoft.com/office/word/2010/wordprocessingInk" xmlns:wne="http://schemas.microsoft.com/office/word/2006/wordml" xmlns:wps="http://schemas.microsoft.com/office/word/2010/wordprocessingShape" mc:Ignorable="w14 w15 w16se w16cid w16 w16cex w16sdtdh wp14">
+<w:document xmlns:wpc="http://schemas.microsoft.com/office/word/2010/wordprocessingCanvas" xmlns:cx="http://schemas.microsoft.com/office/drawing/2014/chartex" xmlns:cx1="http://schemas.microsoft.com/office/drawing/2015/9/8/chartex" xmlns:mc="http://schemas.openxmlformats.org/markup-compatibility/2006" xmlns:o="urn:schemas-microsoft-com:office:office" xmlns:r="http://schemas.openxmlformats.org/officeDocument/2006/relationships" xmlns:m="http://schemas.openxmlformats.org/officeDocument/2006/math" xmlns:v="urn:schemas-microsoft-com:vml" xmlns:wp14="http://schemas.microsoft.com/office/word/2010/wordprocessingDrawing" xmlns:wp="http://schemas.openxmlformats.org/drawingml/2006/wordprocessingDrawing" xmlns:w10="urn:schemas-microsoft-com:office:word" xmlns:w="http://schemas.openxmlformats.org/wordprocessingml/2006/main" xmlns:w14="http://schemas.microsoft.com/office/word/2010/wordml" xmlns:w15="http://schemas.microsoft.com/office/word/2012/wordml" xmlns:w16se="http://schemas.microsoft.com/office/word/2015/wordml/symex" xmlns:wpg="http://schemas.microsoft.com/office/word/2010/wordprocessingGroup" xmlns:wpi="http://schemas.microsoft.com/office/word/2010/wordprocessingInk" xmlns:wne="http://schemas.microsoft.com/office/word/2006/wordml" xmlns:wps="http://schemas.microsoft.com/office/word/2010/wordprocessingShape" mc:Ignorable="w14 w15 w16se wp14">
   <w:body>
     <w:p>
       <w:pPr>
@@ -12,6 +12,8 @@
           <w:szCs w:val="28"/>
         </w:rPr>
       </w:pPr>
+      <w:bookmarkStart w:id="0" w:name="_GoBack"/>
+      <w:bookmarkEnd w:id="0"/>
       <w:r>
         <w:rPr>
           <w:rFonts w:ascii="Times New Roman" w:hAnsi="Times New Roman"/>
@@ -4772,26 +4774,26 @@
           <w:color w:val="auto"/>
         </w:rPr>
       </w:pPr>
-      <w:bookmarkStart w:id="0" w:name="_Toc351030082"/>
-      <w:bookmarkStart w:id="1" w:name="_Toc351109018"/>
-      <w:bookmarkStart w:id="2" w:name="_Toc351118181"/>
-      <w:bookmarkStart w:id="3" w:name="_Toc351118357"/>
-      <w:bookmarkStart w:id="4" w:name="_Toc351118512"/>
-      <w:bookmarkStart w:id="5" w:name="_Toc351118596"/>
-      <w:bookmarkStart w:id="6" w:name="_Toc351118649"/>
-      <w:bookmarkStart w:id="7" w:name="_Toc351118743"/>
-      <w:bookmarkStart w:id="8" w:name="_Toc351631301"/>
-      <w:bookmarkStart w:id="9" w:name="_Toc351974719"/>
-      <w:bookmarkStart w:id="10" w:name="_Toc351975130"/>
-      <w:bookmarkStart w:id="11" w:name="_Toc351975305"/>
-      <w:bookmarkStart w:id="12" w:name="_Toc351975417"/>
-      <w:bookmarkStart w:id="13" w:name="_Toc351975616"/>
-      <w:bookmarkStart w:id="14" w:name="_Toc351977151"/>
-      <w:bookmarkStart w:id="15" w:name="_Toc351977337"/>
-      <w:bookmarkStart w:id="16" w:name="_Toc351977595"/>
-      <w:bookmarkStart w:id="17" w:name="_Toc351977651"/>
-      <w:bookmarkStart w:id="18" w:name="_Toc351981468"/>
-      <w:bookmarkStart w:id="19" w:name="_Toc133666589"/>
+      <w:bookmarkStart w:id="1" w:name="_Toc351030082"/>
+      <w:bookmarkStart w:id="2" w:name="_Toc351109018"/>
+      <w:bookmarkStart w:id="3" w:name="_Toc351118181"/>
+      <w:bookmarkStart w:id="4" w:name="_Toc351118357"/>
+      <w:bookmarkStart w:id="5" w:name="_Toc351118512"/>
+      <w:bookmarkStart w:id="6" w:name="_Toc351118596"/>
+      <w:bookmarkStart w:id="7" w:name="_Toc351118649"/>
+      <w:bookmarkStart w:id="8" w:name="_Toc351118743"/>
+      <w:bookmarkStart w:id="9" w:name="_Toc351631301"/>
+      <w:bookmarkStart w:id="10" w:name="_Toc351974719"/>
+      <w:bookmarkStart w:id="11" w:name="_Toc351975130"/>
+      <w:bookmarkStart w:id="12" w:name="_Toc351975305"/>
+      <w:bookmarkStart w:id="13" w:name="_Toc351975417"/>
+      <w:bookmarkStart w:id="14" w:name="_Toc351975616"/>
+      <w:bookmarkStart w:id="15" w:name="_Toc351977151"/>
+      <w:bookmarkStart w:id="16" w:name="_Toc351977337"/>
+      <w:bookmarkStart w:id="17" w:name="_Toc351977595"/>
+      <w:bookmarkStart w:id="18" w:name="_Toc351977651"/>
+      <w:bookmarkStart w:id="19" w:name="_Toc351981468"/>
+      <w:bookmarkStart w:id="20" w:name="_Toc133666589"/>
       <w:r>
         <w:rPr>
           <w:color w:val="auto"/>
@@ -4799,7 +4801,6 @@
         <w:lastRenderedPageBreak/>
         <w:t>ВВЕДЕНИЕ</w:t>
       </w:r>
-      <w:bookmarkEnd w:id="0"/>
       <w:bookmarkEnd w:id="1"/>
       <w:bookmarkEnd w:id="2"/>
       <w:bookmarkEnd w:id="3"/>
@@ -4819,6 +4820,7 @@
       <w:bookmarkEnd w:id="17"/>
       <w:bookmarkEnd w:id="18"/>
       <w:bookmarkEnd w:id="19"/>
+      <w:bookmarkEnd w:id="20"/>
     </w:p>
     <w:p>
       <w:pPr>
@@ -5235,26 +5237,26 @@
           <w:color w:val="auto"/>
         </w:rPr>
       </w:pPr>
-      <w:bookmarkStart w:id="20" w:name="_Toc351030083"/>
-      <w:bookmarkStart w:id="21" w:name="_Toc351109019"/>
-      <w:bookmarkStart w:id="22" w:name="_Toc351118182"/>
-      <w:bookmarkStart w:id="23" w:name="_Toc351118358"/>
-      <w:bookmarkStart w:id="24" w:name="_Toc351118513"/>
-      <w:bookmarkStart w:id="25" w:name="_Toc351118597"/>
-      <w:bookmarkStart w:id="26" w:name="_Toc351118650"/>
-      <w:bookmarkStart w:id="27" w:name="_Toc351118744"/>
-      <w:bookmarkStart w:id="28" w:name="_Toc351631302"/>
-      <w:bookmarkStart w:id="29" w:name="_Toc351974720"/>
-      <w:bookmarkStart w:id="30" w:name="_Toc351975131"/>
-      <w:bookmarkStart w:id="31" w:name="_Toc351975306"/>
-      <w:bookmarkStart w:id="32" w:name="_Toc351975418"/>
-      <w:bookmarkStart w:id="33" w:name="_Toc351975617"/>
-      <w:bookmarkStart w:id="34" w:name="_Toc351977152"/>
-      <w:bookmarkStart w:id="35" w:name="_Toc351977338"/>
-      <w:bookmarkStart w:id="36" w:name="_Toc351977596"/>
-      <w:bookmarkStart w:id="37" w:name="_Toc351977652"/>
-      <w:bookmarkStart w:id="38" w:name="_Toc351981469"/>
-      <w:bookmarkStart w:id="39" w:name="_Toc133666590"/>
+      <w:bookmarkStart w:id="21" w:name="_Toc351030083"/>
+      <w:bookmarkStart w:id="22" w:name="_Toc351109019"/>
+      <w:bookmarkStart w:id="23" w:name="_Toc351118182"/>
+      <w:bookmarkStart w:id="24" w:name="_Toc351118358"/>
+      <w:bookmarkStart w:id="25" w:name="_Toc351118513"/>
+      <w:bookmarkStart w:id="26" w:name="_Toc351118597"/>
+      <w:bookmarkStart w:id="27" w:name="_Toc351118650"/>
+      <w:bookmarkStart w:id="28" w:name="_Toc351118744"/>
+      <w:bookmarkStart w:id="29" w:name="_Toc351631302"/>
+      <w:bookmarkStart w:id="30" w:name="_Toc351974720"/>
+      <w:bookmarkStart w:id="31" w:name="_Toc351975131"/>
+      <w:bookmarkStart w:id="32" w:name="_Toc351975306"/>
+      <w:bookmarkStart w:id="33" w:name="_Toc351975418"/>
+      <w:bookmarkStart w:id="34" w:name="_Toc351975617"/>
+      <w:bookmarkStart w:id="35" w:name="_Toc351977152"/>
+      <w:bookmarkStart w:id="36" w:name="_Toc351977338"/>
+      <w:bookmarkStart w:id="37" w:name="_Toc351977596"/>
+      <w:bookmarkStart w:id="38" w:name="_Toc351977652"/>
+      <w:bookmarkStart w:id="39" w:name="_Toc351981469"/>
+      <w:bookmarkStart w:id="40" w:name="_Toc133666590"/>
       <w:r>
         <w:rPr>
           <w:color w:val="auto"/>
@@ -5267,7 +5269,6 @@
         </w:rPr>
         <w:t>ПРИНЦИПЫ, ПОДХОДЫ И ЗАДАЧИ УПРАВЛЕНИЯ ПЕРСОНАЛОМ НА ПРЕДПРИЯТИИ</w:t>
       </w:r>
-      <w:bookmarkEnd w:id="20"/>
       <w:bookmarkEnd w:id="21"/>
       <w:bookmarkEnd w:id="22"/>
       <w:bookmarkEnd w:id="23"/>
@@ -5287,6 +5288,7 @@
       <w:bookmarkEnd w:id="37"/>
       <w:bookmarkEnd w:id="38"/>
       <w:bookmarkEnd w:id="39"/>
+      <w:bookmarkEnd w:id="40"/>
     </w:p>
     <w:p>
       <w:pPr>
@@ -5302,34 +5304,33 @@
           <w:color w:val="auto"/>
         </w:rPr>
       </w:pPr>
-      <w:bookmarkStart w:id="40" w:name="_Toc343284734"/>
-      <w:bookmarkStart w:id="41" w:name="_Toc351030084"/>
-      <w:bookmarkStart w:id="42" w:name="_Toc351109020"/>
-      <w:bookmarkStart w:id="43" w:name="_Toc351118183"/>
-      <w:bookmarkStart w:id="44" w:name="_Toc351118359"/>
-      <w:bookmarkStart w:id="45" w:name="_Toc351118514"/>
-      <w:bookmarkStart w:id="46" w:name="_Toc351118598"/>
-      <w:bookmarkStart w:id="47" w:name="_Toc351118651"/>
-      <w:bookmarkStart w:id="48" w:name="_Toc351118745"/>
-      <w:bookmarkStart w:id="49" w:name="_Toc351631303"/>
-      <w:bookmarkStart w:id="50" w:name="_Toc351974721"/>
-      <w:bookmarkStart w:id="51" w:name="_Toc351975132"/>
-      <w:bookmarkStart w:id="52" w:name="_Toc351975307"/>
-      <w:bookmarkStart w:id="53" w:name="_Toc351975419"/>
-      <w:bookmarkStart w:id="54" w:name="_Toc351975618"/>
-      <w:bookmarkStart w:id="55" w:name="_Toc351977153"/>
-      <w:bookmarkStart w:id="56" w:name="_Toc351977339"/>
-      <w:bookmarkStart w:id="57" w:name="_Toc351977597"/>
-      <w:bookmarkStart w:id="58" w:name="_Toc351977653"/>
-      <w:bookmarkStart w:id="59" w:name="_Toc351981470"/>
-      <w:bookmarkStart w:id="60" w:name="_Toc133666591"/>
+      <w:bookmarkStart w:id="41" w:name="_Toc343284734"/>
+      <w:bookmarkStart w:id="42" w:name="_Toc351030084"/>
+      <w:bookmarkStart w:id="43" w:name="_Toc351109020"/>
+      <w:bookmarkStart w:id="44" w:name="_Toc351118183"/>
+      <w:bookmarkStart w:id="45" w:name="_Toc351118359"/>
+      <w:bookmarkStart w:id="46" w:name="_Toc351118514"/>
+      <w:bookmarkStart w:id="47" w:name="_Toc351118598"/>
+      <w:bookmarkStart w:id="48" w:name="_Toc351118651"/>
+      <w:bookmarkStart w:id="49" w:name="_Toc351118745"/>
+      <w:bookmarkStart w:id="50" w:name="_Toc351631303"/>
+      <w:bookmarkStart w:id="51" w:name="_Toc351974721"/>
+      <w:bookmarkStart w:id="52" w:name="_Toc351975132"/>
+      <w:bookmarkStart w:id="53" w:name="_Toc351975307"/>
+      <w:bookmarkStart w:id="54" w:name="_Toc351975419"/>
+      <w:bookmarkStart w:id="55" w:name="_Toc351975618"/>
+      <w:bookmarkStart w:id="56" w:name="_Toc351977153"/>
+      <w:bookmarkStart w:id="57" w:name="_Toc351977339"/>
+      <w:bookmarkStart w:id="58" w:name="_Toc351977597"/>
+      <w:bookmarkStart w:id="59" w:name="_Toc351977653"/>
+      <w:bookmarkStart w:id="60" w:name="_Toc351981470"/>
+      <w:bookmarkStart w:id="61" w:name="_Toc133666591"/>
       <w:r>
         <w:rPr>
           <w:color w:val="auto"/>
         </w:rPr>
         <w:t>1.1 Описание основных понятий системы управления персоналом</w:t>
       </w:r>
-      <w:bookmarkEnd w:id="40"/>
       <w:bookmarkEnd w:id="41"/>
       <w:bookmarkEnd w:id="42"/>
       <w:bookmarkEnd w:id="43"/>
@@ -5350,6 +5351,7 @@
       <w:bookmarkEnd w:id="58"/>
       <w:bookmarkEnd w:id="59"/>
       <w:bookmarkEnd w:id="60"/>
+      <w:bookmarkEnd w:id="61"/>
     </w:p>
     <w:p>
       <w:pPr>
@@ -5762,26 +5764,26 @@
           <w:color w:val="auto"/>
         </w:rPr>
       </w:pPr>
-      <w:bookmarkStart w:id="61" w:name="_Toc351030085"/>
-      <w:bookmarkStart w:id="62" w:name="_Toc351109021"/>
-      <w:bookmarkStart w:id="63" w:name="_Toc351118184"/>
-      <w:bookmarkStart w:id="64" w:name="_Toc351118360"/>
-      <w:bookmarkStart w:id="65" w:name="_Toc351118515"/>
-      <w:bookmarkStart w:id="66" w:name="_Toc351118599"/>
-      <w:bookmarkStart w:id="67" w:name="_Toc351118652"/>
-      <w:bookmarkStart w:id="68" w:name="_Toc351118746"/>
-      <w:bookmarkStart w:id="69" w:name="_Toc351631304"/>
-      <w:bookmarkStart w:id="70" w:name="_Toc351974722"/>
-      <w:bookmarkStart w:id="71" w:name="_Toc351975133"/>
-      <w:bookmarkStart w:id="72" w:name="_Toc351975308"/>
-      <w:bookmarkStart w:id="73" w:name="_Toc351975420"/>
-      <w:bookmarkStart w:id="74" w:name="_Toc351975619"/>
-      <w:bookmarkStart w:id="75" w:name="_Toc351977154"/>
-      <w:bookmarkStart w:id="76" w:name="_Toc351977340"/>
-      <w:bookmarkStart w:id="77" w:name="_Toc351977598"/>
-      <w:bookmarkStart w:id="78" w:name="_Toc351977654"/>
-      <w:bookmarkStart w:id="79" w:name="_Toc351981471"/>
-      <w:bookmarkStart w:id="80" w:name="_Toc133666592"/>
+      <w:bookmarkStart w:id="62" w:name="_Toc351030085"/>
+      <w:bookmarkStart w:id="63" w:name="_Toc351109021"/>
+      <w:bookmarkStart w:id="64" w:name="_Toc351118184"/>
+      <w:bookmarkStart w:id="65" w:name="_Toc351118360"/>
+      <w:bookmarkStart w:id="66" w:name="_Toc351118515"/>
+      <w:bookmarkStart w:id="67" w:name="_Toc351118599"/>
+      <w:bookmarkStart w:id="68" w:name="_Toc351118652"/>
+      <w:bookmarkStart w:id="69" w:name="_Toc351118746"/>
+      <w:bookmarkStart w:id="70" w:name="_Toc351631304"/>
+      <w:bookmarkStart w:id="71" w:name="_Toc351974722"/>
+      <w:bookmarkStart w:id="72" w:name="_Toc351975133"/>
+      <w:bookmarkStart w:id="73" w:name="_Toc351975308"/>
+      <w:bookmarkStart w:id="74" w:name="_Toc351975420"/>
+      <w:bookmarkStart w:id="75" w:name="_Toc351975619"/>
+      <w:bookmarkStart w:id="76" w:name="_Toc351977154"/>
+      <w:bookmarkStart w:id="77" w:name="_Toc351977340"/>
+      <w:bookmarkStart w:id="78" w:name="_Toc351977598"/>
+      <w:bookmarkStart w:id="79" w:name="_Toc351977654"/>
+      <w:bookmarkStart w:id="80" w:name="_Toc351981471"/>
+      <w:bookmarkStart w:id="81" w:name="_Toc133666592"/>
       <w:r>
         <w:rPr>
           <w:color w:val="auto"/>
@@ -5800,7 +5802,6 @@
         </w:rPr>
         <w:t xml:space="preserve"> и принципы управления персоналом</w:t>
       </w:r>
-      <w:bookmarkEnd w:id="61"/>
       <w:bookmarkEnd w:id="62"/>
       <w:bookmarkEnd w:id="63"/>
       <w:bookmarkEnd w:id="64"/>
@@ -5820,6 +5821,7 @@
       <w:bookmarkEnd w:id="78"/>
       <w:bookmarkEnd w:id="79"/>
       <w:bookmarkEnd w:id="80"/>
+      <w:bookmarkEnd w:id="81"/>
     </w:p>
     <w:p>
       <w:pPr>
@@ -6241,26 +6243,26 @@
           <w:shd w:val="clear" w:color="auto" w:fill="FFFFFF"/>
         </w:rPr>
       </w:pPr>
-      <w:bookmarkStart w:id="81" w:name="_Toc351030086"/>
-      <w:bookmarkStart w:id="82" w:name="_Toc351109022"/>
-      <w:bookmarkStart w:id="83" w:name="_Toc351118185"/>
-      <w:bookmarkStart w:id="84" w:name="_Toc351118361"/>
-      <w:bookmarkStart w:id="85" w:name="_Toc351118516"/>
-      <w:bookmarkStart w:id="86" w:name="_Toc351118600"/>
-      <w:bookmarkStart w:id="87" w:name="_Toc351118653"/>
-      <w:bookmarkStart w:id="88" w:name="_Toc351118747"/>
-      <w:bookmarkStart w:id="89" w:name="_Toc351631305"/>
-      <w:bookmarkStart w:id="90" w:name="_Toc351974723"/>
-      <w:bookmarkStart w:id="91" w:name="_Toc351975134"/>
-      <w:bookmarkStart w:id="92" w:name="_Toc351975309"/>
-      <w:bookmarkStart w:id="93" w:name="_Toc351975421"/>
-      <w:bookmarkStart w:id="94" w:name="_Toc351975620"/>
-      <w:bookmarkStart w:id="95" w:name="_Toc351977155"/>
-      <w:bookmarkStart w:id="96" w:name="_Toc351977341"/>
-      <w:bookmarkStart w:id="97" w:name="_Toc351977599"/>
-      <w:bookmarkStart w:id="98" w:name="_Toc351977655"/>
-      <w:bookmarkStart w:id="99" w:name="_Toc351981472"/>
-      <w:bookmarkStart w:id="100" w:name="_Toc133666593"/>
+      <w:bookmarkStart w:id="82" w:name="_Toc351030086"/>
+      <w:bookmarkStart w:id="83" w:name="_Toc351109022"/>
+      <w:bookmarkStart w:id="84" w:name="_Toc351118185"/>
+      <w:bookmarkStart w:id="85" w:name="_Toc351118361"/>
+      <w:bookmarkStart w:id="86" w:name="_Toc351118516"/>
+      <w:bookmarkStart w:id="87" w:name="_Toc351118600"/>
+      <w:bookmarkStart w:id="88" w:name="_Toc351118653"/>
+      <w:bookmarkStart w:id="89" w:name="_Toc351118747"/>
+      <w:bookmarkStart w:id="90" w:name="_Toc351631305"/>
+      <w:bookmarkStart w:id="91" w:name="_Toc351974723"/>
+      <w:bookmarkStart w:id="92" w:name="_Toc351975134"/>
+      <w:bookmarkStart w:id="93" w:name="_Toc351975309"/>
+      <w:bookmarkStart w:id="94" w:name="_Toc351975421"/>
+      <w:bookmarkStart w:id="95" w:name="_Toc351975620"/>
+      <w:bookmarkStart w:id="96" w:name="_Toc351977155"/>
+      <w:bookmarkStart w:id="97" w:name="_Toc351977341"/>
+      <w:bookmarkStart w:id="98" w:name="_Toc351977599"/>
+      <w:bookmarkStart w:id="99" w:name="_Toc351977655"/>
+      <w:bookmarkStart w:id="100" w:name="_Toc351981472"/>
+      <w:bookmarkStart w:id="101" w:name="_Toc133666593"/>
       <w:r>
         <w:rPr>
           <w:color w:val="auto"/>
@@ -6310,7 +6312,6 @@
         </w:rPr>
         <w:t xml:space="preserve"> персоналом</w:t>
       </w:r>
-      <w:bookmarkEnd w:id="81"/>
       <w:bookmarkEnd w:id="82"/>
       <w:bookmarkEnd w:id="83"/>
       <w:bookmarkEnd w:id="84"/>
@@ -6330,6 +6331,7 @@
       <w:bookmarkEnd w:id="98"/>
       <w:bookmarkEnd w:id="99"/>
       <w:bookmarkEnd w:id="100"/>
+      <w:bookmarkEnd w:id="101"/>
     </w:p>
     <w:p>
       <w:pPr>
@@ -6497,33 +6499,32 @@
           <w:color w:val="auto"/>
         </w:rPr>
       </w:pPr>
-      <w:bookmarkStart w:id="101" w:name="_Toc351030087"/>
-      <w:bookmarkStart w:id="102" w:name="_Toc351109023"/>
-      <w:bookmarkStart w:id="103" w:name="_Toc351118186"/>
-      <w:bookmarkStart w:id="104" w:name="_Toc351118362"/>
-      <w:bookmarkStart w:id="105" w:name="_Toc351118517"/>
-      <w:bookmarkStart w:id="106" w:name="_Toc351118601"/>
-      <w:bookmarkStart w:id="107" w:name="_Toc351118654"/>
-      <w:bookmarkStart w:id="108" w:name="_Toc351118748"/>
-      <w:bookmarkStart w:id="109" w:name="_Toc351631306"/>
-      <w:bookmarkStart w:id="110" w:name="_Toc351974724"/>
-      <w:bookmarkStart w:id="111" w:name="_Toc351975135"/>
-      <w:bookmarkStart w:id="112" w:name="_Toc351975310"/>
-      <w:bookmarkStart w:id="113" w:name="_Toc351975422"/>
-      <w:bookmarkStart w:id="114" w:name="_Toc351975621"/>
-      <w:bookmarkStart w:id="115" w:name="_Toc351977156"/>
-      <w:bookmarkStart w:id="116" w:name="_Toc351977342"/>
-      <w:bookmarkStart w:id="117" w:name="_Toc351977600"/>
-      <w:bookmarkStart w:id="118" w:name="_Toc351977656"/>
-      <w:bookmarkStart w:id="119" w:name="_Toc351981473"/>
-      <w:bookmarkStart w:id="120" w:name="_Toc133666594"/>
+      <w:bookmarkStart w:id="102" w:name="_Toc351030087"/>
+      <w:bookmarkStart w:id="103" w:name="_Toc351109023"/>
+      <w:bookmarkStart w:id="104" w:name="_Toc351118186"/>
+      <w:bookmarkStart w:id="105" w:name="_Toc351118362"/>
+      <w:bookmarkStart w:id="106" w:name="_Toc351118517"/>
+      <w:bookmarkStart w:id="107" w:name="_Toc351118601"/>
+      <w:bookmarkStart w:id="108" w:name="_Toc351118654"/>
+      <w:bookmarkStart w:id="109" w:name="_Toc351118748"/>
+      <w:bookmarkStart w:id="110" w:name="_Toc351631306"/>
+      <w:bookmarkStart w:id="111" w:name="_Toc351974724"/>
+      <w:bookmarkStart w:id="112" w:name="_Toc351975135"/>
+      <w:bookmarkStart w:id="113" w:name="_Toc351975310"/>
+      <w:bookmarkStart w:id="114" w:name="_Toc351975422"/>
+      <w:bookmarkStart w:id="115" w:name="_Toc351975621"/>
+      <w:bookmarkStart w:id="116" w:name="_Toc351977156"/>
+      <w:bookmarkStart w:id="117" w:name="_Toc351977342"/>
+      <w:bookmarkStart w:id="118" w:name="_Toc351977600"/>
+      <w:bookmarkStart w:id="119" w:name="_Toc351977656"/>
+      <w:bookmarkStart w:id="120" w:name="_Toc351981473"/>
+      <w:bookmarkStart w:id="121" w:name="_Toc133666594"/>
       <w:r>
         <w:rPr>
           <w:color w:val="auto"/>
         </w:rPr>
         <w:t>1.2.2 Органический подход к управлению персоналом</w:t>
       </w:r>
-      <w:bookmarkEnd w:id="101"/>
       <w:bookmarkEnd w:id="102"/>
       <w:bookmarkEnd w:id="103"/>
       <w:bookmarkEnd w:id="104"/>
@@ -6543,6 +6544,7 @@
       <w:bookmarkEnd w:id="118"/>
       <w:bookmarkEnd w:id="119"/>
       <w:bookmarkEnd w:id="120"/>
+      <w:bookmarkEnd w:id="121"/>
     </w:p>
     <w:p>
       <w:pPr>
@@ -7288,33 +7290,32 @@
           <w:color w:val="auto"/>
         </w:rPr>
       </w:pPr>
-      <w:bookmarkStart w:id="121" w:name="_Toc351030088"/>
-      <w:bookmarkStart w:id="122" w:name="_Toc351109024"/>
-      <w:bookmarkStart w:id="123" w:name="_Toc351118187"/>
-      <w:bookmarkStart w:id="124" w:name="_Toc351118363"/>
-      <w:bookmarkStart w:id="125" w:name="_Toc351118518"/>
-      <w:bookmarkStart w:id="126" w:name="_Toc351118602"/>
-      <w:bookmarkStart w:id="127" w:name="_Toc351118655"/>
-      <w:bookmarkStart w:id="128" w:name="_Toc351118749"/>
-      <w:bookmarkStart w:id="129" w:name="_Toc351631307"/>
-      <w:bookmarkStart w:id="130" w:name="_Toc351974725"/>
-      <w:bookmarkStart w:id="131" w:name="_Toc351975136"/>
-      <w:bookmarkStart w:id="132" w:name="_Toc351975311"/>
-      <w:bookmarkStart w:id="133" w:name="_Toc351975423"/>
-      <w:bookmarkStart w:id="134" w:name="_Toc351975622"/>
-      <w:bookmarkStart w:id="135" w:name="_Toc351977157"/>
-      <w:bookmarkStart w:id="136" w:name="_Toc351977343"/>
-      <w:bookmarkStart w:id="137" w:name="_Toc351977601"/>
-      <w:bookmarkStart w:id="138" w:name="_Toc351977657"/>
-      <w:bookmarkStart w:id="139" w:name="_Toc351981474"/>
-      <w:bookmarkStart w:id="140" w:name="_Toc133666595"/>
+      <w:bookmarkStart w:id="122" w:name="_Toc351030088"/>
+      <w:bookmarkStart w:id="123" w:name="_Toc351109024"/>
+      <w:bookmarkStart w:id="124" w:name="_Toc351118187"/>
+      <w:bookmarkStart w:id="125" w:name="_Toc351118363"/>
+      <w:bookmarkStart w:id="126" w:name="_Toc351118518"/>
+      <w:bookmarkStart w:id="127" w:name="_Toc351118602"/>
+      <w:bookmarkStart w:id="128" w:name="_Toc351118655"/>
+      <w:bookmarkStart w:id="129" w:name="_Toc351118749"/>
+      <w:bookmarkStart w:id="130" w:name="_Toc351631307"/>
+      <w:bookmarkStart w:id="131" w:name="_Toc351974725"/>
+      <w:bookmarkStart w:id="132" w:name="_Toc351975136"/>
+      <w:bookmarkStart w:id="133" w:name="_Toc351975311"/>
+      <w:bookmarkStart w:id="134" w:name="_Toc351975423"/>
+      <w:bookmarkStart w:id="135" w:name="_Toc351975622"/>
+      <w:bookmarkStart w:id="136" w:name="_Toc351977157"/>
+      <w:bookmarkStart w:id="137" w:name="_Toc351977343"/>
+      <w:bookmarkStart w:id="138" w:name="_Toc351977601"/>
+      <w:bookmarkStart w:id="139" w:name="_Toc351977657"/>
+      <w:bookmarkStart w:id="140" w:name="_Toc351981474"/>
+      <w:bookmarkStart w:id="141" w:name="_Toc133666595"/>
       <w:r>
         <w:rPr>
           <w:color w:val="auto"/>
         </w:rPr>
         <w:t>1.2.3 Гуманистический подход к управлению персоналом</w:t>
       </w:r>
-      <w:bookmarkEnd w:id="121"/>
       <w:bookmarkEnd w:id="122"/>
       <w:bookmarkEnd w:id="123"/>
       <w:bookmarkEnd w:id="124"/>
@@ -7334,6 +7335,7 @@
       <w:bookmarkEnd w:id="138"/>
       <w:bookmarkEnd w:id="139"/>
       <w:bookmarkEnd w:id="140"/>
+      <w:bookmarkEnd w:id="141"/>
     </w:p>
     <w:p>
       <w:pPr>
@@ -7560,7 +7562,6 @@
         </w:rPr>
         <w:t xml:space="preserve">вное организационное развитие </w:t>
       </w:r>
-      <w:proofErr w:type="gramStart"/>
       <w:r>
         <w:rPr>
           <w:rFonts w:cs="Times New Roman"/>
@@ -7572,14 +7573,7 @@
         <w:rPr>
           <w:lang w:eastAsia="ru-RU"/>
         </w:rPr>
-        <w:t xml:space="preserve"> это</w:t>
-      </w:r>
-      <w:proofErr w:type="gramEnd"/>
-      <w:r>
-        <w:rPr>
-          <w:lang w:eastAsia="ru-RU"/>
-        </w:rPr>
-        <w:t xml:space="preserve"> не только изменение структур, технологий и навыков, но и изменение ценностей, которые лежат в основе совместной деятельности людей.</w:t>
+        <w:t xml:space="preserve"> это не только изменение структур, технологий и навыков, но и изменение ценностей, которые лежат в основе совместной деятельности людей.</w:t>
       </w:r>
     </w:p>
     <w:p>
@@ -7596,33 +7590,32 @@
           <w:color w:val="auto"/>
         </w:rPr>
       </w:pPr>
-      <w:bookmarkStart w:id="141" w:name="_Toc351030089"/>
-      <w:bookmarkStart w:id="142" w:name="_Toc351109025"/>
-      <w:bookmarkStart w:id="143" w:name="_Toc351118188"/>
-      <w:bookmarkStart w:id="144" w:name="_Toc351118364"/>
-      <w:bookmarkStart w:id="145" w:name="_Toc351118519"/>
-      <w:bookmarkStart w:id="146" w:name="_Toc351118603"/>
-      <w:bookmarkStart w:id="147" w:name="_Toc351118656"/>
-      <w:bookmarkStart w:id="148" w:name="_Toc351118750"/>
-      <w:bookmarkStart w:id="149" w:name="_Toc351631308"/>
-      <w:bookmarkStart w:id="150" w:name="_Toc351974726"/>
-      <w:bookmarkStart w:id="151" w:name="_Toc351975137"/>
-      <w:bookmarkStart w:id="152" w:name="_Toc351975312"/>
-      <w:bookmarkStart w:id="153" w:name="_Toc351975424"/>
-      <w:bookmarkStart w:id="154" w:name="_Toc351975623"/>
-      <w:bookmarkStart w:id="155" w:name="_Toc351977158"/>
-      <w:bookmarkStart w:id="156" w:name="_Toc351977344"/>
-      <w:bookmarkStart w:id="157" w:name="_Toc351977602"/>
-      <w:bookmarkStart w:id="158" w:name="_Toc351977658"/>
-      <w:bookmarkStart w:id="159" w:name="_Toc351981475"/>
-      <w:bookmarkStart w:id="160" w:name="_Toc133666596"/>
+      <w:bookmarkStart w:id="142" w:name="_Toc351030089"/>
+      <w:bookmarkStart w:id="143" w:name="_Toc351109025"/>
+      <w:bookmarkStart w:id="144" w:name="_Toc351118188"/>
+      <w:bookmarkStart w:id="145" w:name="_Toc351118364"/>
+      <w:bookmarkStart w:id="146" w:name="_Toc351118519"/>
+      <w:bookmarkStart w:id="147" w:name="_Toc351118603"/>
+      <w:bookmarkStart w:id="148" w:name="_Toc351118656"/>
+      <w:bookmarkStart w:id="149" w:name="_Toc351118750"/>
+      <w:bookmarkStart w:id="150" w:name="_Toc351631308"/>
+      <w:bookmarkStart w:id="151" w:name="_Toc351974726"/>
+      <w:bookmarkStart w:id="152" w:name="_Toc351975137"/>
+      <w:bookmarkStart w:id="153" w:name="_Toc351975312"/>
+      <w:bookmarkStart w:id="154" w:name="_Toc351975424"/>
+      <w:bookmarkStart w:id="155" w:name="_Toc351975623"/>
+      <w:bookmarkStart w:id="156" w:name="_Toc351977158"/>
+      <w:bookmarkStart w:id="157" w:name="_Toc351977344"/>
+      <w:bookmarkStart w:id="158" w:name="_Toc351977602"/>
+      <w:bookmarkStart w:id="159" w:name="_Toc351977658"/>
+      <w:bookmarkStart w:id="160" w:name="_Toc351981475"/>
+      <w:bookmarkStart w:id="161" w:name="_Toc133666596"/>
       <w:r>
         <w:rPr>
           <w:color w:val="auto"/>
         </w:rPr>
         <w:t>1.3 Кадровая политика и стратегии управления персоналом</w:t>
       </w:r>
-      <w:bookmarkEnd w:id="141"/>
       <w:bookmarkEnd w:id="142"/>
       <w:bookmarkEnd w:id="143"/>
       <w:bookmarkEnd w:id="144"/>
@@ -7642,6 +7635,7 @@
       <w:bookmarkEnd w:id="158"/>
       <w:bookmarkEnd w:id="159"/>
       <w:bookmarkEnd w:id="160"/>
+      <w:bookmarkEnd w:id="161"/>
     </w:p>
     <w:p>
       <w:pPr>
@@ -7930,33 +7924,32 @@
           <w:color w:val="auto"/>
         </w:rPr>
       </w:pPr>
-      <w:bookmarkStart w:id="161" w:name="_Toc351030090"/>
-      <w:bookmarkStart w:id="162" w:name="_Toc351109026"/>
-      <w:bookmarkStart w:id="163" w:name="_Toc351118189"/>
-      <w:bookmarkStart w:id="164" w:name="_Toc351118365"/>
-      <w:bookmarkStart w:id="165" w:name="_Toc351118520"/>
-      <w:bookmarkStart w:id="166" w:name="_Toc351118604"/>
-      <w:bookmarkStart w:id="167" w:name="_Toc351118657"/>
-      <w:bookmarkStart w:id="168" w:name="_Toc351118751"/>
-      <w:bookmarkStart w:id="169" w:name="_Toc351631309"/>
-      <w:bookmarkStart w:id="170" w:name="_Toc351974727"/>
-      <w:bookmarkStart w:id="171" w:name="_Toc351975138"/>
-      <w:bookmarkStart w:id="172" w:name="_Toc351975313"/>
-      <w:bookmarkStart w:id="173" w:name="_Toc351975425"/>
-      <w:bookmarkStart w:id="174" w:name="_Toc351975624"/>
-      <w:bookmarkStart w:id="175" w:name="_Toc351977159"/>
-      <w:bookmarkStart w:id="176" w:name="_Toc351977345"/>
-      <w:bookmarkStart w:id="177" w:name="_Toc351977603"/>
-      <w:bookmarkStart w:id="178" w:name="_Toc351977659"/>
-      <w:bookmarkStart w:id="179" w:name="_Toc351981476"/>
-      <w:bookmarkStart w:id="180" w:name="_Toc133666597"/>
+      <w:bookmarkStart w:id="162" w:name="_Toc351030090"/>
+      <w:bookmarkStart w:id="163" w:name="_Toc351109026"/>
+      <w:bookmarkStart w:id="164" w:name="_Toc351118189"/>
+      <w:bookmarkStart w:id="165" w:name="_Toc351118365"/>
+      <w:bookmarkStart w:id="166" w:name="_Toc351118520"/>
+      <w:bookmarkStart w:id="167" w:name="_Toc351118604"/>
+      <w:bookmarkStart w:id="168" w:name="_Toc351118657"/>
+      <w:bookmarkStart w:id="169" w:name="_Toc351118751"/>
+      <w:bookmarkStart w:id="170" w:name="_Toc351631309"/>
+      <w:bookmarkStart w:id="171" w:name="_Toc351974727"/>
+      <w:bookmarkStart w:id="172" w:name="_Toc351975138"/>
+      <w:bookmarkStart w:id="173" w:name="_Toc351975313"/>
+      <w:bookmarkStart w:id="174" w:name="_Toc351975425"/>
+      <w:bookmarkStart w:id="175" w:name="_Toc351975624"/>
+      <w:bookmarkStart w:id="176" w:name="_Toc351977159"/>
+      <w:bookmarkStart w:id="177" w:name="_Toc351977345"/>
+      <w:bookmarkStart w:id="178" w:name="_Toc351977603"/>
+      <w:bookmarkStart w:id="179" w:name="_Toc351977659"/>
+      <w:bookmarkStart w:id="180" w:name="_Toc351981476"/>
+      <w:bookmarkStart w:id="181" w:name="_Toc133666597"/>
       <w:r>
         <w:rPr>
           <w:color w:val="auto"/>
         </w:rPr>
         <w:t>1.3.1 Типы кадровой политики</w:t>
       </w:r>
-      <w:bookmarkEnd w:id="161"/>
       <w:bookmarkEnd w:id="162"/>
       <w:bookmarkEnd w:id="163"/>
       <w:bookmarkEnd w:id="164"/>
@@ -7976,6 +7969,7 @@
       <w:bookmarkEnd w:id="178"/>
       <w:bookmarkEnd w:id="179"/>
       <w:bookmarkEnd w:id="180"/>
+      <w:bookmarkEnd w:id="181"/>
     </w:p>
     <w:p>
       <w:pPr>
@@ -8566,18 +8560,13 @@
           </w:tcPr>
           <w:p>
             <w:r>
-              <w:t>Предпочтение отдается вопросам мотивации (</w:t>
-            </w:r>
-            <w:proofErr w:type="gramStart"/>
-            <w:r>
-              <w:t>удов-</w:t>
+              <w:t>Предпочтение отдается вопросам мотивации (удов-</w:t>
             </w:r>
             <w:proofErr w:type="spellStart"/>
             <w:r>
               <w:t>летворение</w:t>
             </w:r>
             <w:proofErr w:type="spellEnd"/>
-            <w:proofErr w:type="gramEnd"/>
             <w:r>
               <w:t xml:space="preserve"> потребности в стабильности, безопасности, социальном принятии)</w:t>
             </w:r>
@@ -8646,26 +8635,26 @@
           <w:color w:val="auto"/>
         </w:rPr>
       </w:pPr>
-      <w:bookmarkStart w:id="181" w:name="_Toc351030091"/>
-      <w:bookmarkStart w:id="182" w:name="_Toc351109027"/>
-      <w:bookmarkStart w:id="183" w:name="_Toc351118190"/>
-      <w:bookmarkStart w:id="184" w:name="_Toc351118366"/>
-      <w:bookmarkStart w:id="185" w:name="_Toc351118521"/>
-      <w:bookmarkStart w:id="186" w:name="_Toc351118605"/>
-      <w:bookmarkStart w:id="187" w:name="_Toc351118658"/>
-      <w:bookmarkStart w:id="188" w:name="_Toc351118752"/>
-      <w:bookmarkStart w:id="189" w:name="_Toc351631310"/>
-      <w:bookmarkStart w:id="190" w:name="_Toc351974728"/>
-      <w:bookmarkStart w:id="191" w:name="_Toc351975139"/>
-      <w:bookmarkStart w:id="192" w:name="_Toc351975314"/>
-      <w:bookmarkStart w:id="193" w:name="_Toc351975426"/>
-      <w:bookmarkStart w:id="194" w:name="_Toc351975625"/>
-      <w:bookmarkStart w:id="195" w:name="_Toc351977160"/>
-      <w:bookmarkStart w:id="196" w:name="_Toc351977346"/>
-      <w:bookmarkStart w:id="197" w:name="_Toc351977604"/>
-      <w:bookmarkStart w:id="198" w:name="_Toc351977660"/>
-      <w:bookmarkStart w:id="199" w:name="_Toc351981477"/>
-      <w:bookmarkStart w:id="200" w:name="_Toc133666598"/>
+      <w:bookmarkStart w:id="182" w:name="_Toc351030091"/>
+      <w:bookmarkStart w:id="183" w:name="_Toc351109027"/>
+      <w:bookmarkStart w:id="184" w:name="_Toc351118190"/>
+      <w:bookmarkStart w:id="185" w:name="_Toc351118366"/>
+      <w:bookmarkStart w:id="186" w:name="_Toc351118521"/>
+      <w:bookmarkStart w:id="187" w:name="_Toc351118605"/>
+      <w:bookmarkStart w:id="188" w:name="_Toc351118658"/>
+      <w:bookmarkStart w:id="189" w:name="_Toc351118752"/>
+      <w:bookmarkStart w:id="190" w:name="_Toc351631310"/>
+      <w:bookmarkStart w:id="191" w:name="_Toc351974728"/>
+      <w:bookmarkStart w:id="192" w:name="_Toc351975139"/>
+      <w:bookmarkStart w:id="193" w:name="_Toc351975314"/>
+      <w:bookmarkStart w:id="194" w:name="_Toc351975426"/>
+      <w:bookmarkStart w:id="195" w:name="_Toc351975625"/>
+      <w:bookmarkStart w:id="196" w:name="_Toc351977160"/>
+      <w:bookmarkStart w:id="197" w:name="_Toc351977346"/>
+      <w:bookmarkStart w:id="198" w:name="_Toc351977604"/>
+      <w:bookmarkStart w:id="199" w:name="_Toc351977660"/>
+      <w:bookmarkStart w:id="200" w:name="_Toc351981477"/>
+      <w:bookmarkStart w:id="201" w:name="_Toc133666598"/>
     </w:p>
     <w:p>
       <w:pPr>
@@ -8682,7 +8671,6 @@
         </w:rPr>
         <w:t>1.3.2 Кадровые мероприятия и кадровая стратегия</w:t>
       </w:r>
-      <w:bookmarkEnd w:id="181"/>
       <w:bookmarkEnd w:id="182"/>
       <w:bookmarkEnd w:id="183"/>
       <w:bookmarkEnd w:id="184"/>
@@ -8702,6 +8690,7 @@
       <w:bookmarkEnd w:id="198"/>
       <w:bookmarkEnd w:id="199"/>
       <w:bookmarkEnd w:id="200"/>
+      <w:bookmarkEnd w:id="201"/>
     </w:p>
     <w:p>
       <w:pPr>
@@ -9003,21 +8992,7 @@
         <w:rPr>
           <w:lang w:eastAsia="ru-RU"/>
         </w:rPr>
-        <w:t xml:space="preserve">Рассмотрим основные кадровые мероприятия в зависимости от типа стратегии организации и уровня планирования. Для открытой и закрытой кадровой политики будут адекватны разного типа мероприятия по удовлетворению </w:t>
-      </w:r>
-      <w:proofErr w:type="gramStart"/>
-      <w:r>
-        <w:rPr>
-          <w:lang w:eastAsia="ru-RU"/>
-        </w:rPr>
-        <w:t>единых по сути</w:t>
-      </w:r>
-      <w:proofErr w:type="gramEnd"/>
-      <w:r>
-        <w:rPr>
-          <w:lang w:eastAsia="ru-RU"/>
-        </w:rPr>
-        <w:t xml:space="preserve"> </w:t>
+        <w:t xml:space="preserve">Рассмотрим основные кадровые мероприятия в зависимости от типа стратегии организации и уровня планирования. Для открытой и закрытой кадровой политики будут адекватны разного типа мероприятия по удовлетворению единых по сути </w:t>
       </w:r>
       <w:r>
         <w:rPr>
@@ -9375,7 +9350,6 @@
               </w:rPr>
             </w:pPr>
             <w:proofErr w:type="spellStart"/>
-            <w:proofErr w:type="gramStart"/>
             <w:r>
               <w:rPr>
                 <w:b/>
@@ -9402,17 +9376,7 @@
                 <w:i/>
                 <w:iCs/>
               </w:rPr>
-              <w:t>кого</w:t>
-            </w:r>
-            <w:proofErr w:type="gramEnd"/>
-            <w:r>
-              <w:rPr>
-                <w:b/>
-                <w:bCs/>
-                <w:i/>
-                <w:iCs/>
-              </w:rPr>
-              <w:t xml:space="preserve"> роста</w:t>
+              <w:t>кого роста</w:t>
             </w:r>
           </w:p>
         </w:tc>
@@ -9499,7 +9463,6 @@
                 <w:iCs/>
               </w:rPr>
             </w:pPr>
-            <w:proofErr w:type="gramStart"/>
             <w:r>
               <w:rPr>
                 <w:b/>
@@ -9529,7 +9492,6 @@
               <w:t>ности</w:t>
             </w:r>
             <w:proofErr w:type="spellEnd"/>
-            <w:proofErr w:type="gramEnd"/>
           </w:p>
         </w:tc>
         <w:tc>
@@ -9777,7 +9739,6 @@
               </w:rPr>
             </w:pPr>
             <w:proofErr w:type="spellStart"/>
-            <w:proofErr w:type="gramStart"/>
             <w:r>
               <w:rPr>
                 <w:b/>
@@ -9806,7 +9767,6 @@
               </w:rPr>
               <w:t>та</w:t>
             </w:r>
-            <w:proofErr w:type="gramEnd"/>
           </w:p>
         </w:tc>
         <w:tc>
@@ -9981,7 +9941,6 @@
               </w:rPr>
             </w:pPr>
             <w:proofErr w:type="spellStart"/>
-            <w:proofErr w:type="gramStart"/>
             <w:r>
               <w:rPr>
                 <w:b/>
@@ -10008,17 +9967,7 @@
                 <w:i/>
                 <w:iCs/>
               </w:rPr>
-              <w:t>кого</w:t>
-            </w:r>
-            <w:proofErr w:type="gramEnd"/>
-            <w:r>
-              <w:rPr>
-                <w:b/>
-                <w:bCs/>
-                <w:i/>
-                <w:iCs/>
-              </w:rPr>
-              <w:t xml:space="preserve"> роста</w:t>
+              <w:t>кого роста</w:t>
             </w:r>
           </w:p>
         </w:tc>
@@ -10188,7 +10137,6 @@
                 <w:iCs/>
               </w:rPr>
             </w:pPr>
-            <w:proofErr w:type="gramStart"/>
             <w:r>
               <w:rPr>
                 <w:b/>
@@ -10218,7 +10166,6 @@
               <w:t>ности</w:t>
             </w:r>
             <w:proofErr w:type="spellEnd"/>
-            <w:proofErr w:type="gramEnd"/>
           </w:p>
         </w:tc>
         <w:tc>
@@ -10281,7 +10228,6 @@
               </w:rPr>
             </w:pPr>
             <w:proofErr w:type="spellStart"/>
-            <w:proofErr w:type="gramStart"/>
             <w:r>
               <w:rPr>
                 <w:b/>
@@ -10310,7 +10256,6 @@
               </w:rPr>
               <w:t>та</w:t>
             </w:r>
-            <w:proofErr w:type="gramEnd"/>
           </w:p>
         </w:tc>
         <w:tc>
@@ -10447,26 +10392,26 @@
           <w:color w:val="auto"/>
         </w:rPr>
       </w:pPr>
-      <w:bookmarkStart w:id="201" w:name="_Toc351030092"/>
-      <w:bookmarkStart w:id="202" w:name="_Toc351109028"/>
-      <w:bookmarkStart w:id="203" w:name="_Toc351118191"/>
-      <w:bookmarkStart w:id="204" w:name="_Toc351118367"/>
-      <w:bookmarkStart w:id="205" w:name="_Toc351118522"/>
-      <w:bookmarkStart w:id="206" w:name="_Toc351118606"/>
-      <w:bookmarkStart w:id="207" w:name="_Toc351118659"/>
-      <w:bookmarkStart w:id="208" w:name="_Toc351118753"/>
-      <w:bookmarkStart w:id="209" w:name="_Toc351631311"/>
-      <w:bookmarkStart w:id="210" w:name="_Toc351974729"/>
-      <w:bookmarkStart w:id="211" w:name="_Toc351975140"/>
-      <w:bookmarkStart w:id="212" w:name="_Toc351975315"/>
-      <w:bookmarkStart w:id="213" w:name="_Toc351975427"/>
-      <w:bookmarkStart w:id="214" w:name="_Toc351975626"/>
-      <w:bookmarkStart w:id="215" w:name="_Toc351977161"/>
-      <w:bookmarkStart w:id="216" w:name="_Toc351977347"/>
-      <w:bookmarkStart w:id="217" w:name="_Toc351977605"/>
-      <w:bookmarkStart w:id="218" w:name="_Toc351977661"/>
-      <w:bookmarkStart w:id="219" w:name="_Toc351981478"/>
-      <w:bookmarkStart w:id="220" w:name="_Toc133666599"/>
+      <w:bookmarkStart w:id="202" w:name="_Toc351030092"/>
+      <w:bookmarkStart w:id="203" w:name="_Toc351109028"/>
+      <w:bookmarkStart w:id="204" w:name="_Toc351118191"/>
+      <w:bookmarkStart w:id="205" w:name="_Toc351118367"/>
+      <w:bookmarkStart w:id="206" w:name="_Toc351118522"/>
+      <w:bookmarkStart w:id="207" w:name="_Toc351118606"/>
+      <w:bookmarkStart w:id="208" w:name="_Toc351118659"/>
+      <w:bookmarkStart w:id="209" w:name="_Toc351118753"/>
+      <w:bookmarkStart w:id="210" w:name="_Toc351631311"/>
+      <w:bookmarkStart w:id="211" w:name="_Toc351974729"/>
+      <w:bookmarkStart w:id="212" w:name="_Toc351975140"/>
+      <w:bookmarkStart w:id="213" w:name="_Toc351975315"/>
+      <w:bookmarkStart w:id="214" w:name="_Toc351975427"/>
+      <w:bookmarkStart w:id="215" w:name="_Toc351975626"/>
+      <w:bookmarkStart w:id="216" w:name="_Toc351977161"/>
+      <w:bookmarkStart w:id="217" w:name="_Toc351977347"/>
+      <w:bookmarkStart w:id="218" w:name="_Toc351977605"/>
+      <w:bookmarkStart w:id="219" w:name="_Toc351977661"/>
+      <w:bookmarkStart w:id="220" w:name="_Toc351981478"/>
+      <w:bookmarkStart w:id="221" w:name="_Toc133666599"/>
       <w:r>
         <w:rPr>
           <w:color w:val="auto"/>
@@ -10479,7 +10424,6 @@
         </w:rPr>
         <w:t>поддержания работоспособности персонала</w:t>
       </w:r>
-      <w:bookmarkEnd w:id="201"/>
       <w:bookmarkEnd w:id="202"/>
       <w:bookmarkEnd w:id="203"/>
       <w:bookmarkEnd w:id="204"/>
@@ -10499,6 +10443,7 @@
       <w:bookmarkEnd w:id="218"/>
       <w:bookmarkEnd w:id="219"/>
       <w:bookmarkEnd w:id="220"/>
+      <w:bookmarkEnd w:id="221"/>
     </w:p>
     <w:p>
       <w:pPr>
@@ -10518,33 +10463,32 @@
           <w:color w:val="auto"/>
         </w:rPr>
       </w:pPr>
-      <w:bookmarkStart w:id="221" w:name="_Toc351030093"/>
-      <w:bookmarkStart w:id="222" w:name="_Toc351109029"/>
-      <w:bookmarkStart w:id="223" w:name="_Toc351118192"/>
-      <w:bookmarkStart w:id="224" w:name="_Toc351118368"/>
-      <w:bookmarkStart w:id="225" w:name="_Toc351118523"/>
-      <w:bookmarkStart w:id="226" w:name="_Toc351118607"/>
-      <w:bookmarkStart w:id="227" w:name="_Toc351118660"/>
-      <w:bookmarkStart w:id="228" w:name="_Toc351118754"/>
-      <w:bookmarkStart w:id="229" w:name="_Toc351631312"/>
-      <w:bookmarkStart w:id="230" w:name="_Toc351974730"/>
-      <w:bookmarkStart w:id="231" w:name="_Toc351975141"/>
-      <w:bookmarkStart w:id="232" w:name="_Toc351975316"/>
-      <w:bookmarkStart w:id="233" w:name="_Toc351975428"/>
-      <w:bookmarkStart w:id="234" w:name="_Toc351975627"/>
-      <w:bookmarkStart w:id="235" w:name="_Toc351977162"/>
-      <w:bookmarkStart w:id="236" w:name="_Toc351977348"/>
-      <w:bookmarkStart w:id="237" w:name="_Toc351977606"/>
-      <w:bookmarkStart w:id="238" w:name="_Toc351977662"/>
-      <w:bookmarkStart w:id="239" w:name="_Toc351981479"/>
-      <w:bookmarkStart w:id="240" w:name="_Toc133666600"/>
+      <w:bookmarkStart w:id="222" w:name="_Toc351030093"/>
+      <w:bookmarkStart w:id="223" w:name="_Toc351109029"/>
+      <w:bookmarkStart w:id="224" w:name="_Toc351118192"/>
+      <w:bookmarkStart w:id="225" w:name="_Toc351118368"/>
+      <w:bookmarkStart w:id="226" w:name="_Toc351118523"/>
+      <w:bookmarkStart w:id="227" w:name="_Toc351118607"/>
+      <w:bookmarkStart w:id="228" w:name="_Toc351118660"/>
+      <w:bookmarkStart w:id="229" w:name="_Toc351118754"/>
+      <w:bookmarkStart w:id="230" w:name="_Toc351631312"/>
+      <w:bookmarkStart w:id="231" w:name="_Toc351974730"/>
+      <w:bookmarkStart w:id="232" w:name="_Toc351975141"/>
+      <w:bookmarkStart w:id="233" w:name="_Toc351975316"/>
+      <w:bookmarkStart w:id="234" w:name="_Toc351975428"/>
+      <w:bookmarkStart w:id="235" w:name="_Toc351975627"/>
+      <w:bookmarkStart w:id="236" w:name="_Toc351977162"/>
+      <w:bookmarkStart w:id="237" w:name="_Toc351977348"/>
+      <w:bookmarkStart w:id="238" w:name="_Toc351977606"/>
+      <w:bookmarkStart w:id="239" w:name="_Toc351977662"/>
+      <w:bookmarkStart w:id="240" w:name="_Toc351981479"/>
+      <w:bookmarkStart w:id="241" w:name="_Toc133666600"/>
       <w:r>
         <w:rPr>
           <w:color w:val="auto"/>
         </w:rPr>
         <w:t>1.4.1 Адаптация персонала</w:t>
       </w:r>
-      <w:bookmarkEnd w:id="221"/>
       <w:bookmarkEnd w:id="222"/>
       <w:bookmarkEnd w:id="223"/>
       <w:bookmarkEnd w:id="224"/>
@@ -10564,6 +10508,7 @@
       <w:bookmarkEnd w:id="238"/>
       <w:bookmarkEnd w:id="239"/>
       <w:bookmarkEnd w:id="240"/>
+      <w:bookmarkEnd w:id="241"/>
     </w:p>
     <w:p>
       <w:pPr>
@@ -12009,26 +11954,26 @@
           <w:color w:val="auto"/>
         </w:rPr>
       </w:pPr>
-      <w:bookmarkStart w:id="241" w:name="_Toc351030094"/>
-      <w:bookmarkStart w:id="242" w:name="_Toc351109030"/>
-      <w:bookmarkStart w:id="243" w:name="_Toc351118193"/>
-      <w:bookmarkStart w:id="244" w:name="_Toc351118369"/>
-      <w:bookmarkStart w:id="245" w:name="_Toc351118524"/>
-      <w:bookmarkStart w:id="246" w:name="_Toc351118608"/>
-      <w:bookmarkStart w:id="247" w:name="_Toc351118661"/>
-      <w:bookmarkStart w:id="248" w:name="_Toc351118755"/>
-      <w:bookmarkStart w:id="249" w:name="_Toc351631313"/>
-      <w:bookmarkStart w:id="250" w:name="_Toc351974731"/>
-      <w:bookmarkStart w:id="251" w:name="_Toc351975142"/>
-      <w:bookmarkStart w:id="252" w:name="_Toc351975317"/>
-      <w:bookmarkStart w:id="253" w:name="_Toc351975429"/>
-      <w:bookmarkStart w:id="254" w:name="_Toc351975628"/>
-      <w:bookmarkStart w:id="255" w:name="_Toc351977163"/>
-      <w:bookmarkStart w:id="256" w:name="_Toc351977349"/>
-      <w:bookmarkStart w:id="257" w:name="_Toc351977607"/>
-      <w:bookmarkStart w:id="258" w:name="_Toc351977663"/>
-      <w:bookmarkStart w:id="259" w:name="_Toc351981480"/>
-      <w:bookmarkStart w:id="260" w:name="_Toc133666601"/>
+      <w:bookmarkStart w:id="242" w:name="_Toc351030094"/>
+      <w:bookmarkStart w:id="243" w:name="_Toc351109030"/>
+      <w:bookmarkStart w:id="244" w:name="_Toc351118193"/>
+      <w:bookmarkStart w:id="245" w:name="_Toc351118369"/>
+      <w:bookmarkStart w:id="246" w:name="_Toc351118524"/>
+      <w:bookmarkStart w:id="247" w:name="_Toc351118608"/>
+      <w:bookmarkStart w:id="248" w:name="_Toc351118661"/>
+      <w:bookmarkStart w:id="249" w:name="_Toc351118755"/>
+      <w:bookmarkStart w:id="250" w:name="_Toc351631313"/>
+      <w:bookmarkStart w:id="251" w:name="_Toc351974731"/>
+      <w:bookmarkStart w:id="252" w:name="_Toc351975142"/>
+      <w:bookmarkStart w:id="253" w:name="_Toc351975317"/>
+      <w:bookmarkStart w:id="254" w:name="_Toc351975429"/>
+      <w:bookmarkStart w:id="255" w:name="_Toc351975628"/>
+      <w:bookmarkStart w:id="256" w:name="_Toc351977163"/>
+      <w:bookmarkStart w:id="257" w:name="_Toc351977349"/>
+      <w:bookmarkStart w:id="258" w:name="_Toc351977607"/>
+      <w:bookmarkStart w:id="259" w:name="_Toc351977663"/>
+      <w:bookmarkStart w:id="260" w:name="_Toc351981480"/>
+      <w:bookmarkStart w:id="261" w:name="_Toc133666601"/>
       <w:r>
         <w:rPr>
           <w:color w:val="auto"/>
@@ -12036,7 +11981,6 @@
         <w:lastRenderedPageBreak/>
         <w:t>1.4.2 Аттестация персонала</w:t>
       </w:r>
-      <w:bookmarkEnd w:id="241"/>
       <w:bookmarkEnd w:id="242"/>
       <w:bookmarkEnd w:id="243"/>
       <w:bookmarkEnd w:id="244"/>
@@ -12056,6 +12000,7 @@
       <w:bookmarkEnd w:id="258"/>
       <w:bookmarkEnd w:id="259"/>
       <w:bookmarkEnd w:id="260"/>
+      <w:bookmarkEnd w:id="261"/>
     </w:p>
     <w:p>
       <w:pPr>
@@ -12798,33 +12743,32 @@
           <w:color w:val="auto"/>
         </w:rPr>
       </w:pPr>
-      <w:bookmarkStart w:id="261" w:name="_Toc351030095"/>
-      <w:bookmarkStart w:id="262" w:name="_Toc351109031"/>
-      <w:bookmarkStart w:id="263" w:name="_Toc351118194"/>
-      <w:bookmarkStart w:id="264" w:name="_Toc351118370"/>
-      <w:bookmarkStart w:id="265" w:name="_Toc351118525"/>
-      <w:bookmarkStart w:id="266" w:name="_Toc351118609"/>
-      <w:bookmarkStart w:id="267" w:name="_Toc351118662"/>
-      <w:bookmarkStart w:id="268" w:name="_Toc351118756"/>
-      <w:bookmarkStart w:id="269" w:name="_Toc351631314"/>
-      <w:bookmarkStart w:id="270" w:name="_Toc351974732"/>
-      <w:bookmarkStart w:id="271" w:name="_Toc351975143"/>
-      <w:bookmarkStart w:id="272" w:name="_Toc351975318"/>
-      <w:bookmarkStart w:id="273" w:name="_Toc351975430"/>
-      <w:bookmarkStart w:id="274" w:name="_Toc351975629"/>
-      <w:bookmarkStart w:id="275" w:name="_Toc351977164"/>
-      <w:bookmarkStart w:id="276" w:name="_Toc351977350"/>
-      <w:bookmarkStart w:id="277" w:name="_Toc351977608"/>
-      <w:bookmarkStart w:id="278" w:name="_Toc351977664"/>
-      <w:bookmarkStart w:id="279" w:name="_Toc351981481"/>
-      <w:bookmarkStart w:id="280" w:name="_Toc133666602"/>
+      <w:bookmarkStart w:id="262" w:name="_Toc351030095"/>
+      <w:bookmarkStart w:id="263" w:name="_Toc351109031"/>
+      <w:bookmarkStart w:id="264" w:name="_Toc351118194"/>
+      <w:bookmarkStart w:id="265" w:name="_Toc351118370"/>
+      <w:bookmarkStart w:id="266" w:name="_Toc351118525"/>
+      <w:bookmarkStart w:id="267" w:name="_Toc351118609"/>
+      <w:bookmarkStart w:id="268" w:name="_Toc351118662"/>
+      <w:bookmarkStart w:id="269" w:name="_Toc351118756"/>
+      <w:bookmarkStart w:id="270" w:name="_Toc351631314"/>
+      <w:bookmarkStart w:id="271" w:name="_Toc351974732"/>
+      <w:bookmarkStart w:id="272" w:name="_Toc351975143"/>
+      <w:bookmarkStart w:id="273" w:name="_Toc351975318"/>
+      <w:bookmarkStart w:id="274" w:name="_Toc351975430"/>
+      <w:bookmarkStart w:id="275" w:name="_Toc351975629"/>
+      <w:bookmarkStart w:id="276" w:name="_Toc351977164"/>
+      <w:bookmarkStart w:id="277" w:name="_Toc351977350"/>
+      <w:bookmarkStart w:id="278" w:name="_Toc351977608"/>
+      <w:bookmarkStart w:id="279" w:name="_Toc351977664"/>
+      <w:bookmarkStart w:id="280" w:name="_Toc351981481"/>
+      <w:bookmarkStart w:id="281" w:name="_Toc133666602"/>
       <w:r>
         <w:rPr>
           <w:color w:val="auto"/>
         </w:rPr>
         <w:t>1.4.3 Обучение персонала</w:t>
       </w:r>
-      <w:bookmarkEnd w:id="261"/>
       <w:bookmarkEnd w:id="262"/>
       <w:bookmarkEnd w:id="263"/>
       <w:bookmarkEnd w:id="264"/>
@@ -12844,6 +12788,7 @@
       <w:bookmarkEnd w:id="278"/>
       <w:bookmarkEnd w:id="279"/>
       <w:bookmarkEnd w:id="280"/>
+      <w:bookmarkEnd w:id="281"/>
     </w:p>
     <w:p>
       <w:pPr>
@@ -13375,7 +13320,7 @@
         <w:drawing>
           <wp:inline distT="0" distB="0" distL="0" distR="0" wp14:anchorId="05E647CF" wp14:editId="2C8CEF8C">
             <wp:extent cx="4572000" cy="2171700"/>
-            <wp:effectExtent l="0" t="0" r="12700" b="12700"/>
+            <wp:effectExtent l="0" t="0" r="0" b="0"/>
             <wp:docPr id="5" name="Диаграмма 1"/>
             <wp:cNvGraphicFramePr/>
             <a:graphic xmlns:a="http://schemas.openxmlformats.org/drawingml/2006/main">
@@ -13473,25 +13418,25 @@
           <w:color w:val="auto"/>
         </w:rPr>
       </w:pPr>
-      <w:bookmarkStart w:id="281" w:name="_Toc351109032"/>
-      <w:bookmarkStart w:id="282" w:name="_Toc351118195"/>
-      <w:bookmarkStart w:id="283" w:name="_Toc351118371"/>
-      <w:bookmarkStart w:id="284" w:name="_Toc351118526"/>
-      <w:bookmarkStart w:id="285" w:name="_Toc351118610"/>
-      <w:bookmarkStart w:id="286" w:name="_Toc351118663"/>
-      <w:bookmarkStart w:id="287" w:name="_Toc351118757"/>
-      <w:bookmarkStart w:id="288" w:name="_Toc351631315"/>
-      <w:bookmarkStart w:id="289" w:name="_Toc351974733"/>
-      <w:bookmarkStart w:id="290" w:name="_Toc351975144"/>
-      <w:bookmarkStart w:id="291" w:name="_Toc351975319"/>
-      <w:bookmarkStart w:id="292" w:name="_Toc351975431"/>
-      <w:bookmarkStart w:id="293" w:name="_Toc351975630"/>
-      <w:bookmarkStart w:id="294" w:name="_Toc351977165"/>
-      <w:bookmarkStart w:id="295" w:name="_Toc351977351"/>
-      <w:bookmarkStart w:id="296" w:name="_Toc351977609"/>
-      <w:bookmarkStart w:id="297" w:name="_Toc351977665"/>
-      <w:bookmarkStart w:id="298" w:name="_Toc351981482"/>
-      <w:bookmarkStart w:id="299" w:name="_Toc133666603"/>
+      <w:bookmarkStart w:id="282" w:name="_Toc351109032"/>
+      <w:bookmarkStart w:id="283" w:name="_Toc351118195"/>
+      <w:bookmarkStart w:id="284" w:name="_Toc351118371"/>
+      <w:bookmarkStart w:id="285" w:name="_Toc351118526"/>
+      <w:bookmarkStart w:id="286" w:name="_Toc351118610"/>
+      <w:bookmarkStart w:id="287" w:name="_Toc351118663"/>
+      <w:bookmarkStart w:id="288" w:name="_Toc351118757"/>
+      <w:bookmarkStart w:id="289" w:name="_Toc351631315"/>
+      <w:bookmarkStart w:id="290" w:name="_Toc351974733"/>
+      <w:bookmarkStart w:id="291" w:name="_Toc351975144"/>
+      <w:bookmarkStart w:id="292" w:name="_Toc351975319"/>
+      <w:bookmarkStart w:id="293" w:name="_Toc351975431"/>
+      <w:bookmarkStart w:id="294" w:name="_Toc351975630"/>
+      <w:bookmarkStart w:id="295" w:name="_Toc351977165"/>
+      <w:bookmarkStart w:id="296" w:name="_Toc351977351"/>
+      <w:bookmarkStart w:id="297" w:name="_Toc351977609"/>
+      <w:bookmarkStart w:id="298" w:name="_Toc351977665"/>
+      <w:bookmarkStart w:id="299" w:name="_Toc351981482"/>
+      <w:bookmarkStart w:id="300" w:name="_Toc133666603"/>
       <w:r>
         <w:rPr>
           <w:rStyle w:val="40"/>
@@ -13510,7 +13455,6 @@
         </w:rPr>
         <w:t>4 Планирование карьеры</w:t>
       </w:r>
-      <w:bookmarkEnd w:id="281"/>
       <w:bookmarkEnd w:id="282"/>
       <w:bookmarkEnd w:id="283"/>
       <w:bookmarkEnd w:id="284"/>
@@ -13529,6 +13473,7 @@
       <w:bookmarkEnd w:id="297"/>
       <w:bookmarkEnd w:id="298"/>
       <w:bookmarkEnd w:id="299"/>
+      <w:bookmarkEnd w:id="300"/>
     </w:p>
     <w:p>
       <w:pPr>
@@ -14576,15 +14521,7 @@
         <w:t>ценка пер</w:t>
       </w:r>
       <w:r>
-        <w:t xml:space="preserve">спектив и проектирование </w:t>
-      </w:r>
-      <w:proofErr w:type="gramStart"/>
-      <w:r>
-        <w:t>роста</w:t>
-      </w:r>
-      <w:proofErr w:type="gramEnd"/>
-      <w:r>
-        <w:t xml:space="preserve"> и р</w:t>
+        <w:t>спектив и проектирование роста и р</w:t>
       </w:r>
       <w:r>
         <w:t>еализация роста</w:t>
@@ -14601,15 +14538,7 @@
         <w:tab/>
       </w:r>
       <w:r>
-        <w:t xml:space="preserve">Для менеджера по персоналу мероприятия по планированию карьеры </w:t>
-      </w:r>
-      <w:proofErr w:type="gramStart"/>
-      <w:r>
-        <w:t>сотруднику</w:t>
-      </w:r>
-      <w:proofErr w:type="gramEnd"/>
-      <w:r>
-        <w:t xml:space="preserve"> следующие:</w:t>
+        <w:t>Для менеджера по персоналу мероприятия по планированию карьеры сотруднику следующие:</w:t>
       </w:r>
       <w:r>
         <w:t xml:space="preserve"> </w:t>
@@ -14747,25 +14676,25 @@
           <w:color w:val="auto"/>
         </w:rPr>
       </w:pPr>
-      <w:bookmarkStart w:id="300" w:name="_Toc351109033"/>
-      <w:bookmarkStart w:id="301" w:name="_Toc351118196"/>
-      <w:bookmarkStart w:id="302" w:name="_Toc351118372"/>
-      <w:bookmarkStart w:id="303" w:name="_Toc351118527"/>
-      <w:bookmarkStart w:id="304" w:name="_Toc351118611"/>
-      <w:bookmarkStart w:id="305" w:name="_Toc351118664"/>
-      <w:bookmarkStart w:id="306" w:name="_Toc351118758"/>
-      <w:bookmarkStart w:id="307" w:name="_Toc351631316"/>
-      <w:bookmarkStart w:id="308" w:name="_Toc351974734"/>
-      <w:bookmarkStart w:id="309" w:name="_Toc351975145"/>
-      <w:bookmarkStart w:id="310" w:name="_Toc351975320"/>
-      <w:bookmarkStart w:id="311" w:name="_Toc351975432"/>
-      <w:bookmarkStart w:id="312" w:name="_Toc351975631"/>
-      <w:bookmarkStart w:id="313" w:name="_Toc351977166"/>
-      <w:bookmarkStart w:id="314" w:name="_Toc351977352"/>
-      <w:bookmarkStart w:id="315" w:name="_Toc351977610"/>
-      <w:bookmarkStart w:id="316" w:name="_Toc351977666"/>
-      <w:bookmarkStart w:id="317" w:name="_Toc351981483"/>
-      <w:bookmarkStart w:id="318" w:name="_Toc133666604"/>
+      <w:bookmarkStart w:id="301" w:name="_Toc351109033"/>
+      <w:bookmarkStart w:id="302" w:name="_Toc351118196"/>
+      <w:bookmarkStart w:id="303" w:name="_Toc351118372"/>
+      <w:bookmarkStart w:id="304" w:name="_Toc351118527"/>
+      <w:bookmarkStart w:id="305" w:name="_Toc351118611"/>
+      <w:bookmarkStart w:id="306" w:name="_Toc351118664"/>
+      <w:bookmarkStart w:id="307" w:name="_Toc351118758"/>
+      <w:bookmarkStart w:id="308" w:name="_Toc351631316"/>
+      <w:bookmarkStart w:id="309" w:name="_Toc351974734"/>
+      <w:bookmarkStart w:id="310" w:name="_Toc351975145"/>
+      <w:bookmarkStart w:id="311" w:name="_Toc351975320"/>
+      <w:bookmarkStart w:id="312" w:name="_Toc351975432"/>
+      <w:bookmarkStart w:id="313" w:name="_Toc351975631"/>
+      <w:bookmarkStart w:id="314" w:name="_Toc351977166"/>
+      <w:bookmarkStart w:id="315" w:name="_Toc351977352"/>
+      <w:bookmarkStart w:id="316" w:name="_Toc351977610"/>
+      <w:bookmarkStart w:id="317" w:name="_Toc351977666"/>
+      <w:bookmarkStart w:id="318" w:name="_Toc351981483"/>
+      <w:bookmarkStart w:id="319" w:name="_Toc133666604"/>
       <w:r>
         <w:rPr>
           <w:color w:val="auto"/>
@@ -14785,7 +14714,6 @@
         </w:rPr>
         <w:t>тимулирование труда</w:t>
       </w:r>
-      <w:bookmarkEnd w:id="300"/>
       <w:bookmarkEnd w:id="301"/>
       <w:bookmarkEnd w:id="302"/>
       <w:bookmarkEnd w:id="303"/>
@@ -14804,6 +14732,7 @@
       <w:bookmarkEnd w:id="316"/>
       <w:bookmarkEnd w:id="317"/>
       <w:bookmarkEnd w:id="318"/>
+      <w:bookmarkEnd w:id="319"/>
     </w:p>
     <w:p>
       <w:pPr>
@@ -15134,16 +15063,11 @@
       <w:r>
         <w:t xml:space="preserve">По общему мнению, на всех предприятиях, внедривших </w:t>
       </w:r>
-      <w:proofErr w:type="gramStart"/>
       <w:r>
         <w:t xml:space="preserve">данную </w:t>
       </w:r>
       <w:r>
-        <w:t>систему</w:t>
-      </w:r>
-      <w:proofErr w:type="gramEnd"/>
-      <w:r>
-        <w:t xml:space="preserve"> резко возросли расходы на обучение персонала, а в связи с тем, что обучение осуществляется в рабочее время, соответственно увеличились потери производственного времени. Тем не менее, специалисты считают, что дополнительные расходы на рабочую силу компенсируются ростом производительности труда и снижением издержек производства (по некоторым данным, они на 30</w:t>
+        <w:t>систему резко возросли расходы на обучение персонала, а в связи с тем, что обучение осуществляется в рабочее время, соответственно увеличились потери производственного времени. Тем не менее, специалисты считают, что дополнительные расходы на рабочую силу компенсируются ростом производительности труда и снижением издержек производства (по некоторым данным, они на 30</w:t>
       </w:r>
       <w:r>
         <w:t>–</w:t>
@@ -15655,31 +15579,30 @@
           <w:color w:val="auto"/>
         </w:rPr>
       </w:pPr>
-      <w:bookmarkStart w:id="319" w:name="_Toc351118197"/>
-      <w:bookmarkStart w:id="320" w:name="_Toc351118373"/>
-      <w:bookmarkStart w:id="321" w:name="_Toc351118528"/>
-      <w:bookmarkStart w:id="322" w:name="_Toc351118612"/>
-      <w:bookmarkStart w:id="323" w:name="_Toc351118665"/>
-      <w:bookmarkStart w:id="324" w:name="_Toc351118759"/>
-      <w:bookmarkStart w:id="325" w:name="_Toc351631317"/>
-      <w:bookmarkStart w:id="326" w:name="_Toc351974735"/>
-      <w:bookmarkStart w:id="327" w:name="_Toc351975146"/>
-      <w:bookmarkStart w:id="328" w:name="_Toc351975321"/>
-      <w:bookmarkStart w:id="329" w:name="_Toc351975433"/>
-      <w:bookmarkStart w:id="330" w:name="_Toc351975632"/>
-      <w:bookmarkStart w:id="331" w:name="_Toc351977167"/>
-      <w:bookmarkStart w:id="332" w:name="_Toc351977353"/>
-      <w:bookmarkStart w:id="333" w:name="_Toc351977611"/>
-      <w:bookmarkStart w:id="334" w:name="_Toc351977667"/>
-      <w:bookmarkStart w:id="335" w:name="_Toc351981484"/>
-      <w:bookmarkStart w:id="336" w:name="_Toc133666605"/>
+      <w:bookmarkStart w:id="320" w:name="_Toc351118197"/>
+      <w:bookmarkStart w:id="321" w:name="_Toc351118373"/>
+      <w:bookmarkStart w:id="322" w:name="_Toc351118528"/>
+      <w:bookmarkStart w:id="323" w:name="_Toc351118612"/>
+      <w:bookmarkStart w:id="324" w:name="_Toc351118665"/>
+      <w:bookmarkStart w:id="325" w:name="_Toc351118759"/>
+      <w:bookmarkStart w:id="326" w:name="_Toc351631317"/>
+      <w:bookmarkStart w:id="327" w:name="_Toc351974735"/>
+      <w:bookmarkStart w:id="328" w:name="_Toc351975146"/>
+      <w:bookmarkStart w:id="329" w:name="_Toc351975321"/>
+      <w:bookmarkStart w:id="330" w:name="_Toc351975433"/>
+      <w:bookmarkStart w:id="331" w:name="_Toc351975632"/>
+      <w:bookmarkStart w:id="332" w:name="_Toc351977167"/>
+      <w:bookmarkStart w:id="333" w:name="_Toc351977353"/>
+      <w:bookmarkStart w:id="334" w:name="_Toc351977611"/>
+      <w:bookmarkStart w:id="335" w:name="_Toc351977667"/>
+      <w:bookmarkStart w:id="336" w:name="_Toc351981484"/>
+      <w:bookmarkStart w:id="337" w:name="_Toc133666605"/>
       <w:r>
         <w:rPr>
           <w:color w:val="auto"/>
         </w:rPr>
         <w:t>1.5 Факторы, влияющие на работу персонала</w:t>
       </w:r>
-      <w:bookmarkEnd w:id="319"/>
       <w:bookmarkEnd w:id="320"/>
       <w:bookmarkEnd w:id="321"/>
       <w:bookmarkEnd w:id="322"/>
@@ -15697,6 +15620,7 @@
       <w:bookmarkEnd w:id="334"/>
       <w:bookmarkEnd w:id="335"/>
       <w:bookmarkEnd w:id="336"/>
+      <w:bookmarkEnd w:id="337"/>
     </w:p>
     <w:p>
       <w:pPr>
@@ -16373,26 +16297,26 @@
           <w:color w:val="auto"/>
         </w:rPr>
       </w:pPr>
-      <w:bookmarkStart w:id="337" w:name="_Toc133666606"/>
-      <w:bookmarkStart w:id="338" w:name="_Toc351030096"/>
-      <w:bookmarkStart w:id="339" w:name="_Toc351109034"/>
-      <w:bookmarkStart w:id="340" w:name="_Toc351118198"/>
-      <w:bookmarkStart w:id="341" w:name="_Toc351118374"/>
-      <w:bookmarkStart w:id="342" w:name="_Toc351118529"/>
-      <w:bookmarkStart w:id="343" w:name="_Toc351118613"/>
-      <w:bookmarkStart w:id="344" w:name="_Toc351118666"/>
-      <w:bookmarkStart w:id="345" w:name="_Toc351118760"/>
-      <w:bookmarkStart w:id="346" w:name="_Toc351631318"/>
-      <w:bookmarkStart w:id="347" w:name="_Toc351974736"/>
-      <w:bookmarkStart w:id="348" w:name="_Toc351975147"/>
-      <w:bookmarkStart w:id="349" w:name="_Toc351975322"/>
-      <w:bookmarkStart w:id="350" w:name="_Toc351975434"/>
-      <w:bookmarkStart w:id="351" w:name="_Toc351975633"/>
-      <w:bookmarkStart w:id="352" w:name="_Toc351977168"/>
-      <w:bookmarkStart w:id="353" w:name="_Toc351977354"/>
-      <w:bookmarkStart w:id="354" w:name="_Toc351977612"/>
-      <w:bookmarkStart w:id="355" w:name="_Toc351977668"/>
-      <w:bookmarkStart w:id="356" w:name="_Toc351981485"/>
+      <w:bookmarkStart w:id="338" w:name="_Toc133666606"/>
+      <w:bookmarkStart w:id="339" w:name="_Toc351030096"/>
+      <w:bookmarkStart w:id="340" w:name="_Toc351109034"/>
+      <w:bookmarkStart w:id="341" w:name="_Toc351118198"/>
+      <w:bookmarkStart w:id="342" w:name="_Toc351118374"/>
+      <w:bookmarkStart w:id="343" w:name="_Toc351118529"/>
+      <w:bookmarkStart w:id="344" w:name="_Toc351118613"/>
+      <w:bookmarkStart w:id="345" w:name="_Toc351118666"/>
+      <w:bookmarkStart w:id="346" w:name="_Toc351118760"/>
+      <w:bookmarkStart w:id="347" w:name="_Toc351631318"/>
+      <w:bookmarkStart w:id="348" w:name="_Toc351974736"/>
+      <w:bookmarkStart w:id="349" w:name="_Toc351975147"/>
+      <w:bookmarkStart w:id="350" w:name="_Toc351975322"/>
+      <w:bookmarkStart w:id="351" w:name="_Toc351975434"/>
+      <w:bookmarkStart w:id="352" w:name="_Toc351975633"/>
+      <w:bookmarkStart w:id="353" w:name="_Toc351977168"/>
+      <w:bookmarkStart w:id="354" w:name="_Toc351977354"/>
+      <w:bookmarkStart w:id="355" w:name="_Toc351977612"/>
+      <w:bookmarkStart w:id="356" w:name="_Toc351977668"/>
+      <w:bookmarkStart w:id="357" w:name="_Toc351981485"/>
       <w:r>
         <w:rPr>
           <w:color w:val="auto"/>
@@ -16436,14 +16360,13 @@
         </w:rPr>
         <w:t>»</w:t>
       </w:r>
-      <w:bookmarkEnd w:id="337"/>
+      <w:bookmarkEnd w:id="338"/>
       <w:r>
         <w:rPr>
           <w:color w:val="auto"/>
         </w:rPr>
         <w:t xml:space="preserve"> </w:t>
       </w:r>
-      <w:bookmarkEnd w:id="338"/>
       <w:bookmarkEnd w:id="339"/>
       <w:bookmarkEnd w:id="340"/>
       <w:bookmarkEnd w:id="341"/>
@@ -16462,6 +16385,7 @@
       <w:bookmarkEnd w:id="354"/>
       <w:bookmarkEnd w:id="355"/>
       <w:bookmarkEnd w:id="356"/>
+      <w:bookmarkEnd w:id="357"/>
     </w:p>
     <w:p>
       <w:pPr>
@@ -16477,26 +16401,26 @@
           <w:color w:val="auto"/>
         </w:rPr>
       </w:pPr>
-      <w:bookmarkStart w:id="357" w:name="_Toc351030097"/>
-      <w:bookmarkStart w:id="358" w:name="_Toc351109035"/>
-      <w:bookmarkStart w:id="359" w:name="_Toc351118199"/>
-      <w:bookmarkStart w:id="360" w:name="_Toc351118375"/>
-      <w:bookmarkStart w:id="361" w:name="_Toc351118530"/>
-      <w:bookmarkStart w:id="362" w:name="_Toc351118614"/>
-      <w:bookmarkStart w:id="363" w:name="_Toc351118667"/>
-      <w:bookmarkStart w:id="364" w:name="_Toc351118761"/>
-      <w:bookmarkStart w:id="365" w:name="_Toc351631319"/>
-      <w:bookmarkStart w:id="366" w:name="_Toc351974737"/>
-      <w:bookmarkStart w:id="367" w:name="_Toc351975148"/>
-      <w:bookmarkStart w:id="368" w:name="_Toc351975323"/>
-      <w:bookmarkStart w:id="369" w:name="_Toc351975435"/>
-      <w:bookmarkStart w:id="370" w:name="_Toc351975634"/>
-      <w:bookmarkStart w:id="371" w:name="_Toc351977169"/>
-      <w:bookmarkStart w:id="372" w:name="_Toc351977355"/>
-      <w:bookmarkStart w:id="373" w:name="_Toc351977613"/>
-      <w:bookmarkStart w:id="374" w:name="_Toc351977669"/>
-      <w:bookmarkStart w:id="375" w:name="_Toc351981486"/>
-      <w:bookmarkStart w:id="376" w:name="_Toc133666607"/>
+      <w:bookmarkStart w:id="358" w:name="_Toc351030097"/>
+      <w:bookmarkStart w:id="359" w:name="_Toc351109035"/>
+      <w:bookmarkStart w:id="360" w:name="_Toc351118199"/>
+      <w:bookmarkStart w:id="361" w:name="_Toc351118375"/>
+      <w:bookmarkStart w:id="362" w:name="_Toc351118530"/>
+      <w:bookmarkStart w:id="363" w:name="_Toc351118614"/>
+      <w:bookmarkStart w:id="364" w:name="_Toc351118667"/>
+      <w:bookmarkStart w:id="365" w:name="_Toc351118761"/>
+      <w:bookmarkStart w:id="366" w:name="_Toc351631319"/>
+      <w:bookmarkStart w:id="367" w:name="_Toc351974737"/>
+      <w:bookmarkStart w:id="368" w:name="_Toc351975148"/>
+      <w:bookmarkStart w:id="369" w:name="_Toc351975323"/>
+      <w:bookmarkStart w:id="370" w:name="_Toc351975435"/>
+      <w:bookmarkStart w:id="371" w:name="_Toc351975634"/>
+      <w:bookmarkStart w:id="372" w:name="_Toc351977169"/>
+      <w:bookmarkStart w:id="373" w:name="_Toc351977355"/>
+      <w:bookmarkStart w:id="374" w:name="_Toc351977613"/>
+      <w:bookmarkStart w:id="375" w:name="_Toc351977669"/>
+      <w:bookmarkStart w:id="376" w:name="_Toc351981486"/>
+      <w:bookmarkStart w:id="377" w:name="_Toc133666607"/>
       <w:r>
         <w:rPr>
           <w:color w:val="auto"/>
@@ -16509,7 +16433,6 @@
         </w:rPr>
         <w:t>Краткая характеристика предприятия</w:t>
       </w:r>
-      <w:bookmarkEnd w:id="357"/>
       <w:bookmarkEnd w:id="358"/>
       <w:bookmarkEnd w:id="359"/>
       <w:bookmarkEnd w:id="360"/>
@@ -16529,6 +16452,7 @@
       <w:bookmarkEnd w:id="374"/>
       <w:bookmarkEnd w:id="375"/>
       <w:bookmarkEnd w:id="376"/>
+      <w:bookmarkEnd w:id="377"/>
     </w:p>
     <w:p>
       <w:pPr>
@@ -16769,32 +16693,32 @@
           <w:color w:val="auto"/>
         </w:rPr>
       </w:pPr>
-      <w:bookmarkStart w:id="377" w:name="_Toc351030098"/>
-      <w:bookmarkStart w:id="378" w:name="_Toc351109036"/>
-      <w:bookmarkStart w:id="379" w:name="_Toc351118200"/>
-      <w:bookmarkStart w:id="380" w:name="_Toc351118376"/>
-      <w:bookmarkStart w:id="381" w:name="_Toc351118531"/>
-      <w:bookmarkStart w:id="382" w:name="_Toc351118615"/>
-      <w:bookmarkStart w:id="383" w:name="_Toc351118668"/>
-      <w:bookmarkStart w:id="384" w:name="_Toc351118762"/>
-      <w:bookmarkStart w:id="385" w:name="_Toc351631320"/>
-      <w:bookmarkStart w:id="386" w:name="_Toc351974738"/>
-      <w:bookmarkStart w:id="387" w:name="_Toc351975149"/>
-      <w:bookmarkStart w:id="388" w:name="_Toc351975324"/>
-      <w:bookmarkStart w:id="389" w:name="_Toc351975436"/>
-      <w:bookmarkStart w:id="390" w:name="_Toc351975635"/>
-      <w:bookmarkStart w:id="391" w:name="_Toc351977170"/>
-      <w:bookmarkStart w:id="392" w:name="_Toc351977356"/>
-      <w:bookmarkStart w:id="393" w:name="_Toc351977614"/>
-      <w:bookmarkStart w:id="394" w:name="_Toc351977670"/>
-      <w:bookmarkStart w:id="395" w:name="_Toc351981487"/>
+      <w:bookmarkStart w:id="378" w:name="_Toc351030098"/>
+      <w:bookmarkStart w:id="379" w:name="_Toc351109036"/>
+      <w:bookmarkStart w:id="380" w:name="_Toc351118200"/>
+      <w:bookmarkStart w:id="381" w:name="_Toc351118376"/>
+      <w:bookmarkStart w:id="382" w:name="_Toc351118531"/>
+      <w:bookmarkStart w:id="383" w:name="_Toc351118615"/>
+      <w:bookmarkStart w:id="384" w:name="_Toc351118668"/>
+      <w:bookmarkStart w:id="385" w:name="_Toc351118762"/>
+      <w:bookmarkStart w:id="386" w:name="_Toc351631320"/>
+      <w:bookmarkStart w:id="387" w:name="_Toc351974738"/>
+      <w:bookmarkStart w:id="388" w:name="_Toc351975149"/>
+      <w:bookmarkStart w:id="389" w:name="_Toc351975324"/>
+      <w:bookmarkStart w:id="390" w:name="_Toc351975436"/>
+      <w:bookmarkStart w:id="391" w:name="_Toc351975635"/>
+      <w:bookmarkStart w:id="392" w:name="_Toc351977170"/>
+      <w:bookmarkStart w:id="393" w:name="_Toc351977356"/>
+      <w:bookmarkStart w:id="394" w:name="_Toc351977614"/>
+      <w:bookmarkStart w:id="395" w:name="_Toc351977670"/>
+      <w:bookmarkStart w:id="396" w:name="_Toc351981487"/>
       <w:r>
         <w:rPr>
           <w:color w:val="auto"/>
         </w:rPr>
         <w:br w:type="column"/>
       </w:r>
-      <w:bookmarkStart w:id="396" w:name="_Toc133666608"/>
+      <w:bookmarkStart w:id="397" w:name="_Toc133666608"/>
       <w:r>
         <w:rPr>
           <w:color w:val="auto"/>
@@ -16826,14 +16750,13 @@
         </w:rPr>
         <w:t>»</w:t>
       </w:r>
-      <w:bookmarkEnd w:id="396"/>
+      <w:bookmarkEnd w:id="397"/>
       <w:r>
         <w:rPr>
           <w:color w:val="auto"/>
         </w:rPr>
         <w:t xml:space="preserve"> </w:t>
       </w:r>
-      <w:bookmarkEnd w:id="377"/>
       <w:bookmarkEnd w:id="378"/>
       <w:bookmarkEnd w:id="379"/>
       <w:bookmarkEnd w:id="380"/>
@@ -16852,6 +16775,7 @@
       <w:bookmarkEnd w:id="393"/>
       <w:bookmarkEnd w:id="394"/>
       <w:bookmarkEnd w:id="395"/>
+      <w:bookmarkEnd w:id="396"/>
     </w:p>
     <w:p>
       <w:pPr>
@@ -17814,26 +17738,26 @@
           <w:color w:val="auto"/>
         </w:rPr>
       </w:pPr>
-      <w:bookmarkStart w:id="397" w:name="_Toc351030099"/>
-      <w:bookmarkStart w:id="398" w:name="_Toc351109037"/>
-      <w:bookmarkStart w:id="399" w:name="_Toc351118201"/>
-      <w:bookmarkStart w:id="400" w:name="_Toc351118377"/>
-      <w:bookmarkStart w:id="401" w:name="_Toc351118532"/>
-      <w:bookmarkStart w:id="402" w:name="_Toc351118616"/>
-      <w:bookmarkStart w:id="403" w:name="_Toc351118669"/>
-      <w:bookmarkStart w:id="404" w:name="_Toc351118763"/>
-      <w:bookmarkStart w:id="405" w:name="_Toc351631321"/>
-      <w:bookmarkStart w:id="406" w:name="_Toc351974739"/>
-      <w:bookmarkStart w:id="407" w:name="_Toc351975150"/>
-      <w:bookmarkStart w:id="408" w:name="_Toc351975325"/>
-      <w:bookmarkStart w:id="409" w:name="_Toc351975437"/>
-      <w:bookmarkStart w:id="410" w:name="_Toc351975636"/>
-      <w:bookmarkStart w:id="411" w:name="_Toc351977171"/>
-      <w:bookmarkStart w:id="412" w:name="_Toc351977357"/>
-      <w:bookmarkStart w:id="413" w:name="_Toc351977615"/>
-      <w:bookmarkStart w:id="414" w:name="_Toc351977671"/>
-      <w:bookmarkStart w:id="415" w:name="_Toc351981488"/>
-      <w:bookmarkStart w:id="416" w:name="_Toc133666609"/>
+      <w:bookmarkStart w:id="398" w:name="_Toc351030099"/>
+      <w:bookmarkStart w:id="399" w:name="_Toc351109037"/>
+      <w:bookmarkStart w:id="400" w:name="_Toc351118201"/>
+      <w:bookmarkStart w:id="401" w:name="_Toc351118377"/>
+      <w:bookmarkStart w:id="402" w:name="_Toc351118532"/>
+      <w:bookmarkStart w:id="403" w:name="_Toc351118616"/>
+      <w:bookmarkStart w:id="404" w:name="_Toc351118669"/>
+      <w:bookmarkStart w:id="405" w:name="_Toc351118763"/>
+      <w:bookmarkStart w:id="406" w:name="_Toc351631321"/>
+      <w:bookmarkStart w:id="407" w:name="_Toc351974739"/>
+      <w:bookmarkStart w:id="408" w:name="_Toc351975150"/>
+      <w:bookmarkStart w:id="409" w:name="_Toc351975325"/>
+      <w:bookmarkStart w:id="410" w:name="_Toc351975437"/>
+      <w:bookmarkStart w:id="411" w:name="_Toc351975636"/>
+      <w:bookmarkStart w:id="412" w:name="_Toc351977171"/>
+      <w:bookmarkStart w:id="413" w:name="_Toc351977357"/>
+      <w:bookmarkStart w:id="414" w:name="_Toc351977615"/>
+      <w:bookmarkStart w:id="415" w:name="_Toc351977671"/>
+      <w:bookmarkStart w:id="416" w:name="_Toc351981488"/>
+      <w:bookmarkStart w:id="417" w:name="_Toc133666609"/>
       <w:r>
         <w:rPr>
           <w:color w:val="auto"/>
@@ -17841,7 +17765,6 @@
         <w:lastRenderedPageBreak/>
         <w:t>2.1.2 Организационная структура предприятия</w:t>
       </w:r>
-      <w:bookmarkEnd w:id="397"/>
       <w:bookmarkEnd w:id="398"/>
       <w:bookmarkEnd w:id="399"/>
       <w:bookmarkEnd w:id="400"/>
@@ -17861,6 +17784,7 @@
       <w:bookmarkEnd w:id="414"/>
       <w:bookmarkEnd w:id="415"/>
       <w:bookmarkEnd w:id="416"/>
+      <w:bookmarkEnd w:id="417"/>
     </w:p>
     <w:p>
       <w:pPr>
@@ -17905,15 +17829,7 @@
         <w:t>и с приказом от 09.03.2021 № 179</w:t>
       </w:r>
       <w:r>
-        <w:t xml:space="preserve"> распределены </w:t>
-      </w:r>
-      <w:proofErr w:type="gramStart"/>
-      <w:r>
-        <w:t>ниже изложенным</w:t>
-      </w:r>
-      <w:proofErr w:type="gramEnd"/>
-      <w:r>
-        <w:t xml:space="preserve"> образом.</w:t>
+        <w:t xml:space="preserve"> распределены ниже изложенным образом.</w:t>
       </w:r>
     </w:p>
     <w:p>
@@ -18076,33 +17992,32 @@
           <w:color w:val="auto"/>
         </w:rPr>
       </w:pPr>
-      <w:bookmarkStart w:id="417" w:name="_Toc351030100"/>
-      <w:bookmarkStart w:id="418" w:name="_Toc351109038"/>
-      <w:bookmarkStart w:id="419" w:name="_Toc351118202"/>
-      <w:bookmarkStart w:id="420" w:name="_Toc351118378"/>
-      <w:bookmarkStart w:id="421" w:name="_Toc351118533"/>
-      <w:bookmarkStart w:id="422" w:name="_Toc351118617"/>
-      <w:bookmarkStart w:id="423" w:name="_Toc351118670"/>
-      <w:bookmarkStart w:id="424" w:name="_Toc351118764"/>
-      <w:bookmarkStart w:id="425" w:name="_Toc351631322"/>
-      <w:bookmarkStart w:id="426" w:name="_Toc351974740"/>
-      <w:bookmarkStart w:id="427" w:name="_Toc351975151"/>
-      <w:bookmarkStart w:id="428" w:name="_Toc351975326"/>
-      <w:bookmarkStart w:id="429" w:name="_Toc351975438"/>
-      <w:bookmarkStart w:id="430" w:name="_Toc351975637"/>
-      <w:bookmarkStart w:id="431" w:name="_Toc351977172"/>
-      <w:bookmarkStart w:id="432" w:name="_Toc351977358"/>
-      <w:bookmarkStart w:id="433" w:name="_Toc351977616"/>
-      <w:bookmarkStart w:id="434" w:name="_Toc351977672"/>
-      <w:bookmarkStart w:id="435" w:name="_Toc351981489"/>
-      <w:bookmarkStart w:id="436" w:name="_Toc133666610"/>
+      <w:bookmarkStart w:id="418" w:name="_Toc351030100"/>
+      <w:bookmarkStart w:id="419" w:name="_Toc351109038"/>
+      <w:bookmarkStart w:id="420" w:name="_Toc351118202"/>
+      <w:bookmarkStart w:id="421" w:name="_Toc351118378"/>
+      <w:bookmarkStart w:id="422" w:name="_Toc351118533"/>
+      <w:bookmarkStart w:id="423" w:name="_Toc351118617"/>
+      <w:bookmarkStart w:id="424" w:name="_Toc351118670"/>
+      <w:bookmarkStart w:id="425" w:name="_Toc351118764"/>
+      <w:bookmarkStart w:id="426" w:name="_Toc351631322"/>
+      <w:bookmarkStart w:id="427" w:name="_Toc351974740"/>
+      <w:bookmarkStart w:id="428" w:name="_Toc351975151"/>
+      <w:bookmarkStart w:id="429" w:name="_Toc351975326"/>
+      <w:bookmarkStart w:id="430" w:name="_Toc351975438"/>
+      <w:bookmarkStart w:id="431" w:name="_Toc351975637"/>
+      <w:bookmarkStart w:id="432" w:name="_Toc351977172"/>
+      <w:bookmarkStart w:id="433" w:name="_Toc351977358"/>
+      <w:bookmarkStart w:id="434" w:name="_Toc351977616"/>
+      <w:bookmarkStart w:id="435" w:name="_Toc351977672"/>
+      <w:bookmarkStart w:id="436" w:name="_Toc351981489"/>
+      <w:bookmarkStart w:id="437" w:name="_Toc133666610"/>
       <w:r>
         <w:rPr>
           <w:color w:val="auto"/>
         </w:rPr>
         <w:t>2.2 Анализ показателей эффективности работы персонала</w:t>
       </w:r>
-      <w:bookmarkEnd w:id="417"/>
       <w:bookmarkEnd w:id="418"/>
       <w:bookmarkEnd w:id="419"/>
       <w:bookmarkEnd w:id="420"/>
@@ -18122,6 +18037,7 @@
       <w:bookmarkEnd w:id="434"/>
       <w:bookmarkEnd w:id="435"/>
       <w:bookmarkEnd w:id="436"/>
+      <w:bookmarkEnd w:id="437"/>
     </w:p>
     <w:p>
       <w:pPr>
@@ -18235,25 +18151,24 @@
           <w:color w:val="auto"/>
         </w:rPr>
       </w:pPr>
-      <w:bookmarkStart w:id="437" w:name="_Toc351539359"/>
-      <w:bookmarkStart w:id="438" w:name="_Toc351974741"/>
-      <w:bookmarkStart w:id="439" w:name="_Toc351975152"/>
-      <w:bookmarkStart w:id="440" w:name="_Toc351975327"/>
-      <w:bookmarkStart w:id="441" w:name="_Toc351975439"/>
-      <w:bookmarkStart w:id="442" w:name="_Toc351975638"/>
-      <w:bookmarkStart w:id="443" w:name="_Toc351977173"/>
-      <w:bookmarkStart w:id="444" w:name="_Toc351977359"/>
-      <w:bookmarkStart w:id="445" w:name="_Toc351977617"/>
-      <w:bookmarkStart w:id="446" w:name="_Toc351977673"/>
-      <w:bookmarkStart w:id="447" w:name="_Toc351981490"/>
-      <w:bookmarkStart w:id="448" w:name="_Toc133666611"/>
+      <w:bookmarkStart w:id="438" w:name="_Toc351539359"/>
+      <w:bookmarkStart w:id="439" w:name="_Toc351974741"/>
+      <w:bookmarkStart w:id="440" w:name="_Toc351975152"/>
+      <w:bookmarkStart w:id="441" w:name="_Toc351975327"/>
+      <w:bookmarkStart w:id="442" w:name="_Toc351975439"/>
+      <w:bookmarkStart w:id="443" w:name="_Toc351975638"/>
+      <w:bookmarkStart w:id="444" w:name="_Toc351977173"/>
+      <w:bookmarkStart w:id="445" w:name="_Toc351977359"/>
+      <w:bookmarkStart w:id="446" w:name="_Toc351977617"/>
+      <w:bookmarkStart w:id="447" w:name="_Toc351977673"/>
+      <w:bookmarkStart w:id="448" w:name="_Toc351981490"/>
+      <w:bookmarkStart w:id="449" w:name="_Toc133666611"/>
       <w:r>
         <w:rPr>
           <w:color w:val="auto"/>
         </w:rPr>
         <w:t xml:space="preserve">2.2.1 Обеспечение потребности в персонале на </w:t>
       </w:r>
-      <w:bookmarkEnd w:id="437"/>
       <w:bookmarkEnd w:id="438"/>
       <w:bookmarkEnd w:id="439"/>
       <w:bookmarkEnd w:id="440"/>
@@ -18264,13 +18179,14 @@
       <w:bookmarkEnd w:id="445"/>
       <w:bookmarkEnd w:id="446"/>
       <w:bookmarkEnd w:id="447"/>
+      <w:bookmarkEnd w:id="448"/>
       <w:r>
         <w:rPr>
           <w:color w:val="auto"/>
         </w:rPr>
         <w:t>ОАО «АСБ Беларусбанк»</w:t>
       </w:r>
-      <w:bookmarkEnd w:id="448"/>
+      <w:bookmarkEnd w:id="449"/>
     </w:p>
     <w:p>
       <w:pPr>
@@ -18371,7 +18287,7 @@
           <w:shd w:val="clear" w:color="auto" w:fill="FFFFFF"/>
         </w:rPr>
       </w:pPr>
-      <w:bookmarkStart w:id="449" w:name="_Toc133666612"/>
+      <w:bookmarkStart w:id="450" w:name="_Toc133666612"/>
       <w:r>
         <w:rPr>
           <w:b w:val="0"/>
@@ -18455,7 +18371,7 @@
         </w:rPr>
         <w:t xml:space="preserve"> год</w:t>
       </w:r>
-      <w:bookmarkEnd w:id="449"/>
+      <w:bookmarkEnd w:id="450"/>
     </w:p>
     <w:tbl>
       <w:tblPr>
@@ -18984,18 +18900,18 @@
           <w:color w:val="auto"/>
         </w:rPr>
       </w:pPr>
-      <w:bookmarkStart w:id="450" w:name="_Toc351539360"/>
-      <w:bookmarkStart w:id="451" w:name="_Toc351974742"/>
-      <w:bookmarkStart w:id="452" w:name="_Toc351975153"/>
-      <w:bookmarkStart w:id="453" w:name="_Toc351975328"/>
-      <w:bookmarkStart w:id="454" w:name="_Toc351975440"/>
-      <w:bookmarkStart w:id="455" w:name="_Toc351975639"/>
-      <w:bookmarkStart w:id="456" w:name="_Toc351977174"/>
-      <w:bookmarkStart w:id="457" w:name="_Toc351977360"/>
-      <w:bookmarkStart w:id="458" w:name="_Toc351977618"/>
-      <w:bookmarkStart w:id="459" w:name="_Toc351977674"/>
-      <w:bookmarkStart w:id="460" w:name="_Toc351981491"/>
-      <w:bookmarkStart w:id="461" w:name="_Toc133666613"/>
+      <w:bookmarkStart w:id="451" w:name="_Toc351539360"/>
+      <w:bookmarkStart w:id="452" w:name="_Toc351974742"/>
+      <w:bookmarkStart w:id="453" w:name="_Toc351975153"/>
+      <w:bookmarkStart w:id="454" w:name="_Toc351975328"/>
+      <w:bookmarkStart w:id="455" w:name="_Toc351975440"/>
+      <w:bookmarkStart w:id="456" w:name="_Toc351975639"/>
+      <w:bookmarkStart w:id="457" w:name="_Toc351977174"/>
+      <w:bookmarkStart w:id="458" w:name="_Toc351977360"/>
+      <w:bookmarkStart w:id="459" w:name="_Toc351977618"/>
+      <w:bookmarkStart w:id="460" w:name="_Toc351977674"/>
+      <w:bookmarkStart w:id="461" w:name="_Toc351981491"/>
+      <w:bookmarkStart w:id="462" w:name="_Toc133666613"/>
       <w:r>
         <w:rPr>
           <w:color w:val="auto"/>
@@ -19003,7 +18919,6 @@
         </w:rPr>
         <w:t xml:space="preserve">2.2.2 Управление составом сотрудников на </w:t>
       </w:r>
-      <w:bookmarkEnd w:id="450"/>
       <w:bookmarkEnd w:id="451"/>
       <w:bookmarkEnd w:id="452"/>
       <w:bookmarkEnd w:id="453"/>
@@ -19014,13 +18929,14 @@
       <w:bookmarkEnd w:id="458"/>
       <w:bookmarkEnd w:id="459"/>
       <w:bookmarkEnd w:id="460"/>
+      <w:bookmarkEnd w:id="461"/>
       <w:r>
         <w:rPr>
           <w:color w:val="auto"/>
         </w:rPr>
         <w:t>ОАО «АСБ Беларусбанк»</w:t>
       </w:r>
-      <w:bookmarkEnd w:id="461"/>
+      <w:bookmarkEnd w:id="462"/>
       <w:r>
         <w:rPr>
           <w:color w:val="auto"/>
@@ -20430,18 +20346,18 @@
         <w:spacing w:before="0"/>
         <w:ind w:firstLine="709"/>
       </w:pPr>
-      <w:bookmarkStart w:id="462" w:name="_Toc351539361"/>
-      <w:bookmarkStart w:id="463" w:name="_Toc351974743"/>
-      <w:bookmarkStart w:id="464" w:name="_Toc351975154"/>
-      <w:bookmarkStart w:id="465" w:name="_Toc351975329"/>
-      <w:bookmarkStart w:id="466" w:name="_Toc351975441"/>
-      <w:bookmarkStart w:id="467" w:name="_Toc351975640"/>
-      <w:bookmarkStart w:id="468" w:name="_Toc351977175"/>
-      <w:bookmarkStart w:id="469" w:name="_Toc351977361"/>
-      <w:bookmarkStart w:id="470" w:name="_Toc351977619"/>
-      <w:bookmarkStart w:id="471" w:name="_Toc351977675"/>
-      <w:bookmarkStart w:id="472" w:name="_Toc351981492"/>
-      <w:bookmarkStart w:id="473" w:name="_Toc133666614"/>
+      <w:bookmarkStart w:id="463" w:name="_Toc351539361"/>
+      <w:bookmarkStart w:id="464" w:name="_Toc351974743"/>
+      <w:bookmarkStart w:id="465" w:name="_Toc351975154"/>
+      <w:bookmarkStart w:id="466" w:name="_Toc351975329"/>
+      <w:bookmarkStart w:id="467" w:name="_Toc351975441"/>
+      <w:bookmarkStart w:id="468" w:name="_Toc351975640"/>
+      <w:bookmarkStart w:id="469" w:name="_Toc351977175"/>
+      <w:bookmarkStart w:id="470" w:name="_Toc351977361"/>
+      <w:bookmarkStart w:id="471" w:name="_Toc351977619"/>
+      <w:bookmarkStart w:id="472" w:name="_Toc351977675"/>
+      <w:bookmarkStart w:id="473" w:name="_Toc351981492"/>
+      <w:bookmarkStart w:id="474" w:name="_Toc133666614"/>
       <w:r>
         <w:rPr>
           <w:color w:val="auto"/>
@@ -20463,7 +20379,6 @@
         </w:rPr>
         <w:t xml:space="preserve"> </w:t>
       </w:r>
-      <w:bookmarkEnd w:id="462"/>
       <w:bookmarkEnd w:id="463"/>
       <w:bookmarkEnd w:id="464"/>
       <w:bookmarkEnd w:id="465"/>
@@ -20474,13 +20389,14 @@
       <w:bookmarkEnd w:id="470"/>
       <w:bookmarkEnd w:id="471"/>
       <w:bookmarkEnd w:id="472"/>
+      <w:bookmarkEnd w:id="473"/>
       <w:r>
         <w:rPr>
           <w:color w:val="auto"/>
         </w:rPr>
         <w:t>ОАО «АСБ Беларусбанк»</w:t>
       </w:r>
-      <w:bookmarkEnd w:id="473"/>
+      <w:bookmarkEnd w:id="474"/>
       <w:r>
         <w:rPr>
           <w:color w:val="auto"/>
@@ -21851,18 +21767,18 @@
           <w:color w:val="auto"/>
         </w:rPr>
       </w:pPr>
-      <w:bookmarkStart w:id="474" w:name="_Toc351539367"/>
-      <w:bookmarkStart w:id="475" w:name="_Toc351974749"/>
-      <w:bookmarkStart w:id="476" w:name="_Toc351975160"/>
-      <w:bookmarkStart w:id="477" w:name="_Toc351975335"/>
-      <w:bookmarkStart w:id="478" w:name="_Toc351975447"/>
-      <w:bookmarkStart w:id="479" w:name="_Toc351975646"/>
-      <w:bookmarkStart w:id="480" w:name="_Toc351977181"/>
-      <w:bookmarkStart w:id="481" w:name="_Toc351977367"/>
-      <w:bookmarkStart w:id="482" w:name="_Toc351977625"/>
-      <w:bookmarkStart w:id="483" w:name="_Toc351977681"/>
-      <w:bookmarkStart w:id="484" w:name="_Toc351981498"/>
-      <w:bookmarkStart w:id="485" w:name="_Toc133666615"/>
+      <w:bookmarkStart w:id="475" w:name="_Toc351539367"/>
+      <w:bookmarkStart w:id="476" w:name="_Toc351974749"/>
+      <w:bookmarkStart w:id="477" w:name="_Toc351975160"/>
+      <w:bookmarkStart w:id="478" w:name="_Toc351975335"/>
+      <w:bookmarkStart w:id="479" w:name="_Toc351975447"/>
+      <w:bookmarkStart w:id="480" w:name="_Toc351975646"/>
+      <w:bookmarkStart w:id="481" w:name="_Toc351977181"/>
+      <w:bookmarkStart w:id="482" w:name="_Toc351977367"/>
+      <w:bookmarkStart w:id="483" w:name="_Toc351977625"/>
+      <w:bookmarkStart w:id="484" w:name="_Toc351977681"/>
+      <w:bookmarkStart w:id="485" w:name="_Toc351981498"/>
+      <w:bookmarkStart w:id="486" w:name="_Toc133666615"/>
       <w:r>
         <w:rPr>
           <w:color w:val="auto"/>
@@ -21900,7 +21816,6 @@
         </w:rPr>
         <w:t>»</w:t>
       </w:r>
-      <w:bookmarkEnd w:id="474"/>
       <w:bookmarkEnd w:id="475"/>
       <w:bookmarkEnd w:id="476"/>
       <w:bookmarkEnd w:id="477"/>
@@ -21912,6 +21827,7 @@
       <w:bookmarkEnd w:id="483"/>
       <w:bookmarkEnd w:id="484"/>
       <w:bookmarkEnd w:id="485"/>
+      <w:bookmarkEnd w:id="486"/>
     </w:p>
     <w:p>
       <w:pPr>
@@ -23035,18 +22951,18 @@
           <w:color w:val="auto"/>
         </w:rPr>
       </w:pPr>
-      <w:bookmarkStart w:id="486" w:name="_Toc133666616"/>
-      <w:bookmarkStart w:id="487" w:name="_Toc351539368"/>
-      <w:bookmarkStart w:id="488" w:name="_Toc351974750"/>
-      <w:bookmarkStart w:id="489" w:name="_Toc351975161"/>
-      <w:bookmarkStart w:id="490" w:name="_Toc351975336"/>
-      <w:bookmarkStart w:id="491" w:name="_Toc351975448"/>
-      <w:bookmarkStart w:id="492" w:name="_Toc351975647"/>
-      <w:bookmarkStart w:id="493" w:name="_Toc351977182"/>
-      <w:bookmarkStart w:id="494" w:name="_Toc351977368"/>
-      <w:bookmarkStart w:id="495" w:name="_Toc351977626"/>
-      <w:bookmarkStart w:id="496" w:name="_Toc351977682"/>
-      <w:bookmarkStart w:id="497" w:name="_Toc351981499"/>
+      <w:bookmarkStart w:id="487" w:name="_Toc133666616"/>
+      <w:bookmarkStart w:id="488" w:name="_Toc351539368"/>
+      <w:bookmarkStart w:id="489" w:name="_Toc351974750"/>
+      <w:bookmarkStart w:id="490" w:name="_Toc351975161"/>
+      <w:bookmarkStart w:id="491" w:name="_Toc351975336"/>
+      <w:bookmarkStart w:id="492" w:name="_Toc351975448"/>
+      <w:bookmarkStart w:id="493" w:name="_Toc351975647"/>
+      <w:bookmarkStart w:id="494" w:name="_Toc351977182"/>
+      <w:bookmarkStart w:id="495" w:name="_Toc351977368"/>
+      <w:bookmarkStart w:id="496" w:name="_Toc351977626"/>
+      <w:bookmarkStart w:id="497" w:name="_Toc351977682"/>
+      <w:bookmarkStart w:id="498" w:name="_Toc351981499"/>
       <w:r>
         <w:rPr>
           <w:color w:val="auto"/>
@@ -23071,14 +22987,13 @@
         </w:rPr>
         <w:t>ОАО «АСБ Беларусбанк»</w:t>
       </w:r>
-      <w:bookmarkEnd w:id="486"/>
+      <w:bookmarkEnd w:id="487"/>
       <w:r>
         <w:rPr>
           <w:color w:val="auto"/>
         </w:rPr>
         <w:t xml:space="preserve"> </w:t>
       </w:r>
-      <w:bookmarkEnd w:id="487"/>
       <w:bookmarkEnd w:id="488"/>
       <w:bookmarkEnd w:id="489"/>
       <w:bookmarkEnd w:id="490"/>
@@ -23089,6 +23004,7 @@
       <w:bookmarkEnd w:id="495"/>
       <w:bookmarkEnd w:id="496"/>
       <w:bookmarkEnd w:id="497"/>
+      <w:bookmarkEnd w:id="498"/>
     </w:p>
     <w:p>
       <w:pPr>
@@ -23202,7 +23118,7 @@
         <w:drawing>
           <wp:inline distT="0" distB="0" distL="0" distR="0" wp14:anchorId="04D4877C" wp14:editId="33E8D6DF">
             <wp:extent cx="5292725" cy="2657475"/>
-            <wp:effectExtent l="0" t="0" r="15875" b="9525"/>
+            <wp:effectExtent l="0" t="0" r="3175" b="9525"/>
             <wp:docPr id="13" name="Диаграмма 10"/>
             <wp:cNvGraphicFramePr/>
             <a:graphic xmlns:a="http://schemas.openxmlformats.org/drawingml/2006/main">
@@ -24171,26 +24087,26 @@
           <w:color w:val="auto"/>
         </w:rPr>
       </w:pPr>
-      <w:bookmarkStart w:id="498" w:name="_Toc351030101"/>
-      <w:bookmarkStart w:id="499" w:name="_Toc351109039"/>
-      <w:bookmarkStart w:id="500" w:name="_Toc351118203"/>
-      <w:bookmarkStart w:id="501" w:name="_Toc351118379"/>
-      <w:bookmarkStart w:id="502" w:name="_Toc351118534"/>
-      <w:bookmarkStart w:id="503" w:name="_Toc351118618"/>
-      <w:bookmarkStart w:id="504" w:name="_Toc351118671"/>
-      <w:bookmarkStart w:id="505" w:name="_Toc351118765"/>
-      <w:bookmarkStart w:id="506" w:name="_Toc351631323"/>
-      <w:bookmarkStart w:id="507" w:name="_Toc351974751"/>
-      <w:bookmarkStart w:id="508" w:name="_Toc351975162"/>
-      <w:bookmarkStart w:id="509" w:name="_Toc351975337"/>
-      <w:bookmarkStart w:id="510" w:name="_Toc351975449"/>
-      <w:bookmarkStart w:id="511" w:name="_Toc351975648"/>
-      <w:bookmarkStart w:id="512" w:name="_Toc351977183"/>
-      <w:bookmarkStart w:id="513" w:name="_Toc351977369"/>
-      <w:bookmarkStart w:id="514" w:name="_Toc351977627"/>
-      <w:bookmarkStart w:id="515" w:name="_Toc351977683"/>
-      <w:bookmarkStart w:id="516" w:name="_Toc351981500"/>
-      <w:bookmarkStart w:id="517" w:name="_Toc133666617"/>
+      <w:bookmarkStart w:id="499" w:name="_Toc351030101"/>
+      <w:bookmarkStart w:id="500" w:name="_Toc351109039"/>
+      <w:bookmarkStart w:id="501" w:name="_Toc351118203"/>
+      <w:bookmarkStart w:id="502" w:name="_Toc351118379"/>
+      <w:bookmarkStart w:id="503" w:name="_Toc351118534"/>
+      <w:bookmarkStart w:id="504" w:name="_Toc351118618"/>
+      <w:bookmarkStart w:id="505" w:name="_Toc351118671"/>
+      <w:bookmarkStart w:id="506" w:name="_Toc351118765"/>
+      <w:bookmarkStart w:id="507" w:name="_Toc351631323"/>
+      <w:bookmarkStart w:id="508" w:name="_Toc351974751"/>
+      <w:bookmarkStart w:id="509" w:name="_Toc351975162"/>
+      <w:bookmarkStart w:id="510" w:name="_Toc351975337"/>
+      <w:bookmarkStart w:id="511" w:name="_Toc351975449"/>
+      <w:bookmarkStart w:id="512" w:name="_Toc351975648"/>
+      <w:bookmarkStart w:id="513" w:name="_Toc351977183"/>
+      <w:bookmarkStart w:id="514" w:name="_Toc351977369"/>
+      <w:bookmarkStart w:id="515" w:name="_Toc351977627"/>
+      <w:bookmarkStart w:id="516" w:name="_Toc351977683"/>
+      <w:bookmarkStart w:id="517" w:name="_Toc351981500"/>
+      <w:bookmarkStart w:id="518" w:name="_Toc133666617"/>
       <w:r>
         <w:rPr>
           <w:color w:val="auto"/>
@@ -24222,7 +24138,6 @@
         </w:rPr>
         <w:t>для управления персоналом</w:t>
       </w:r>
-      <w:bookmarkEnd w:id="498"/>
       <w:bookmarkEnd w:id="499"/>
       <w:bookmarkEnd w:id="500"/>
       <w:bookmarkEnd w:id="501"/>
@@ -24242,6 +24157,7 @@
       <w:bookmarkEnd w:id="515"/>
       <w:bookmarkEnd w:id="516"/>
       <w:bookmarkEnd w:id="517"/>
+      <w:bookmarkEnd w:id="518"/>
     </w:p>
     <w:p>
       <w:pPr>
@@ -25204,18 +25120,18 @@
           <w:color w:val="auto"/>
         </w:rPr>
       </w:pPr>
-      <w:bookmarkStart w:id="518" w:name="_Toc351631324"/>
-      <w:bookmarkStart w:id="519" w:name="_Toc351974752"/>
-      <w:bookmarkStart w:id="520" w:name="_Toc351975163"/>
-      <w:bookmarkStart w:id="521" w:name="_Toc351975338"/>
-      <w:bookmarkStart w:id="522" w:name="_Toc351975450"/>
-      <w:bookmarkStart w:id="523" w:name="_Toc351975649"/>
-      <w:bookmarkStart w:id="524" w:name="_Toc351977184"/>
-      <w:bookmarkStart w:id="525" w:name="_Toc351977370"/>
-      <w:bookmarkStart w:id="526" w:name="_Toc351977628"/>
-      <w:bookmarkStart w:id="527" w:name="_Toc351977684"/>
-      <w:bookmarkStart w:id="528" w:name="_Toc351981501"/>
-      <w:bookmarkStart w:id="529" w:name="_Toc133666618"/>
+      <w:bookmarkStart w:id="519" w:name="_Toc351631324"/>
+      <w:bookmarkStart w:id="520" w:name="_Toc351974752"/>
+      <w:bookmarkStart w:id="521" w:name="_Toc351975163"/>
+      <w:bookmarkStart w:id="522" w:name="_Toc351975338"/>
+      <w:bookmarkStart w:id="523" w:name="_Toc351975450"/>
+      <w:bookmarkStart w:id="524" w:name="_Toc351975649"/>
+      <w:bookmarkStart w:id="525" w:name="_Toc351977184"/>
+      <w:bookmarkStart w:id="526" w:name="_Toc351977370"/>
+      <w:bookmarkStart w:id="527" w:name="_Toc351977628"/>
+      <w:bookmarkStart w:id="528" w:name="_Toc351977684"/>
+      <w:bookmarkStart w:id="529" w:name="_Toc351981501"/>
+      <w:bookmarkStart w:id="530" w:name="_Toc133666618"/>
       <w:r>
         <w:rPr>
           <w:color w:val="auto"/>
@@ -25223,7 +25139,6 @@
         <w:lastRenderedPageBreak/>
         <w:t xml:space="preserve">3 РАЗРАБОТКА ПРОГРАММНОГО СРЕДСТВА </w:t>
       </w:r>
-      <w:bookmarkEnd w:id="518"/>
       <w:bookmarkEnd w:id="519"/>
       <w:bookmarkEnd w:id="520"/>
       <w:bookmarkEnd w:id="521"/>
@@ -25235,6 +25150,7 @@
       <w:bookmarkEnd w:id="527"/>
       <w:bookmarkEnd w:id="528"/>
       <w:bookmarkEnd w:id="529"/>
+      <w:bookmarkEnd w:id="530"/>
       <w:r>
         <w:rPr>
           <w:color w:val="000000"/>
@@ -25257,19 +25173,19 @@
           <w:color w:val="auto"/>
         </w:rPr>
       </w:pPr>
-      <w:bookmarkStart w:id="530" w:name="_Toc343284738"/>
-      <w:bookmarkStart w:id="531" w:name="_Toc351631325"/>
-      <w:bookmarkStart w:id="532" w:name="_Toc351974753"/>
-      <w:bookmarkStart w:id="533" w:name="_Toc351975164"/>
-      <w:bookmarkStart w:id="534" w:name="_Toc351975339"/>
-      <w:bookmarkStart w:id="535" w:name="_Toc351975451"/>
-      <w:bookmarkStart w:id="536" w:name="_Toc351975650"/>
-      <w:bookmarkStart w:id="537" w:name="_Toc351977185"/>
-      <w:bookmarkStart w:id="538" w:name="_Toc351977371"/>
-      <w:bookmarkStart w:id="539" w:name="_Toc351977629"/>
-      <w:bookmarkStart w:id="540" w:name="_Toc351977685"/>
-      <w:bookmarkStart w:id="541" w:name="_Toc351981502"/>
-      <w:bookmarkStart w:id="542" w:name="_Toc133666619"/>
+      <w:bookmarkStart w:id="531" w:name="_Toc343284738"/>
+      <w:bookmarkStart w:id="532" w:name="_Toc351631325"/>
+      <w:bookmarkStart w:id="533" w:name="_Toc351974753"/>
+      <w:bookmarkStart w:id="534" w:name="_Toc351975164"/>
+      <w:bookmarkStart w:id="535" w:name="_Toc351975339"/>
+      <w:bookmarkStart w:id="536" w:name="_Toc351975451"/>
+      <w:bookmarkStart w:id="537" w:name="_Toc351975650"/>
+      <w:bookmarkStart w:id="538" w:name="_Toc351977185"/>
+      <w:bookmarkStart w:id="539" w:name="_Toc351977371"/>
+      <w:bookmarkStart w:id="540" w:name="_Toc351977629"/>
+      <w:bookmarkStart w:id="541" w:name="_Toc351977685"/>
+      <w:bookmarkStart w:id="542" w:name="_Toc351981502"/>
+      <w:bookmarkStart w:id="543" w:name="_Toc133666619"/>
       <w:r>
         <w:rPr>
           <w:color w:val="auto"/>
@@ -25282,7 +25198,6 @@
         </w:rPr>
         <w:t>Моделирование основных процессов предметной области</w:t>
       </w:r>
-      <w:bookmarkEnd w:id="530"/>
       <w:bookmarkEnd w:id="531"/>
       <w:bookmarkEnd w:id="532"/>
       <w:bookmarkEnd w:id="533"/>
@@ -25295,6 +25210,7 @@
       <w:bookmarkEnd w:id="540"/>
       <w:bookmarkEnd w:id="541"/>
       <w:bookmarkEnd w:id="542"/>
+      <w:bookmarkEnd w:id="543"/>
       <w:r>
         <w:rPr>
           <w:color w:val="auto"/>
@@ -26068,7 +25984,6 @@
         </w:rPr>
         <w:t xml:space="preserve">В ходе рассматриваемого процесса </w:t>
       </w:r>
-      <w:proofErr w:type="gramStart"/>
       <w:r>
         <w:rPr>
           <w:rFonts w:ascii="Times New Roman" w:hAnsi="Times New Roman"/>
@@ -26094,17 +26009,7 @@
           <w:sz w:val="28"/>
           <w:szCs w:val="28"/>
         </w:rPr>
-        <w:t xml:space="preserve"> трудовому кодексу РБ</w:t>
-      </w:r>
-      <w:proofErr w:type="gramEnd"/>
-      <w:r>
-        <w:rPr>
-          <w:rFonts w:ascii="Times New Roman" w:hAnsi="Times New Roman"/>
-          <w:color w:val="000000"/>
-          <w:sz w:val="28"/>
-          <w:szCs w:val="28"/>
-        </w:rPr>
-        <w:t xml:space="preserve"> составляет резюме и отправляет его, а сотрудник отдела кадров</w:t>
+        <w:t xml:space="preserve"> трудовому кодексу РБ составляет резюме и отправляет его, а сотрудник отдела кадров</w:t>
       </w:r>
       <w:r>
         <w:rPr>
@@ -26176,19 +26081,19 @@
           <w:color w:val="auto"/>
         </w:rPr>
       </w:pPr>
-      <w:bookmarkStart w:id="543" w:name="_Toc343284744"/>
-      <w:bookmarkStart w:id="544" w:name="_Toc351631326"/>
-      <w:bookmarkStart w:id="545" w:name="_Toc351974754"/>
-      <w:bookmarkStart w:id="546" w:name="_Toc351975165"/>
-      <w:bookmarkStart w:id="547" w:name="_Toc351975340"/>
-      <w:bookmarkStart w:id="548" w:name="_Toc351975452"/>
-      <w:bookmarkStart w:id="549" w:name="_Toc351975651"/>
-      <w:bookmarkStart w:id="550" w:name="_Toc351977186"/>
-      <w:bookmarkStart w:id="551" w:name="_Toc351977372"/>
-      <w:bookmarkStart w:id="552" w:name="_Toc351977630"/>
-      <w:bookmarkStart w:id="553" w:name="_Toc351977686"/>
-      <w:bookmarkStart w:id="554" w:name="_Toc351981503"/>
-      <w:bookmarkStart w:id="555" w:name="_Toc133666620"/>
+      <w:bookmarkStart w:id="544" w:name="_Toc343284744"/>
+      <w:bookmarkStart w:id="545" w:name="_Toc351631326"/>
+      <w:bookmarkStart w:id="546" w:name="_Toc351974754"/>
+      <w:bookmarkStart w:id="547" w:name="_Toc351975165"/>
+      <w:bookmarkStart w:id="548" w:name="_Toc351975340"/>
+      <w:bookmarkStart w:id="549" w:name="_Toc351975452"/>
+      <w:bookmarkStart w:id="550" w:name="_Toc351975651"/>
+      <w:bookmarkStart w:id="551" w:name="_Toc351977186"/>
+      <w:bookmarkStart w:id="552" w:name="_Toc351977372"/>
+      <w:bookmarkStart w:id="553" w:name="_Toc351977630"/>
+      <w:bookmarkStart w:id="554" w:name="_Toc351977686"/>
+      <w:bookmarkStart w:id="555" w:name="_Toc351981503"/>
+      <w:bookmarkStart w:id="556" w:name="_Toc133666620"/>
       <w:r>
         <w:rPr>
           <w:color w:val="auto"/>
@@ -26233,7 +26138,6 @@
         </w:rPr>
         <w:t xml:space="preserve"> </w:t>
       </w:r>
-      <w:bookmarkEnd w:id="543"/>
       <w:bookmarkEnd w:id="544"/>
       <w:bookmarkEnd w:id="545"/>
       <w:bookmarkEnd w:id="546"/>
@@ -26246,6 +26150,7 @@
       <w:bookmarkEnd w:id="553"/>
       <w:bookmarkEnd w:id="554"/>
       <w:bookmarkEnd w:id="555"/>
+      <w:bookmarkEnd w:id="556"/>
     </w:p>
     <w:p>
       <w:pPr>
@@ -26723,26 +26628,25 @@
           <w:sz w:val="32"/>
         </w:rPr>
       </w:pPr>
-      <w:bookmarkStart w:id="556" w:name="_Toc343284746"/>
-      <w:bookmarkStart w:id="557" w:name="_Toc351631327"/>
-      <w:bookmarkStart w:id="558" w:name="_Toc351974755"/>
-      <w:bookmarkStart w:id="559" w:name="_Toc351975166"/>
-      <w:bookmarkStart w:id="560" w:name="_Toc351975341"/>
-      <w:bookmarkStart w:id="561" w:name="_Toc351975453"/>
-      <w:bookmarkStart w:id="562" w:name="_Toc351975652"/>
-      <w:bookmarkStart w:id="563" w:name="_Toc351977187"/>
-      <w:bookmarkStart w:id="564" w:name="_Toc351977373"/>
-      <w:bookmarkStart w:id="565" w:name="_Toc351977631"/>
-      <w:bookmarkStart w:id="566" w:name="_Toc351977687"/>
-      <w:bookmarkStart w:id="567" w:name="_Toc351981504"/>
-      <w:bookmarkStart w:id="568" w:name="_Toc133666621"/>
+      <w:bookmarkStart w:id="557" w:name="_Toc343284746"/>
+      <w:bookmarkStart w:id="558" w:name="_Toc351631327"/>
+      <w:bookmarkStart w:id="559" w:name="_Toc351974755"/>
+      <w:bookmarkStart w:id="560" w:name="_Toc351975166"/>
+      <w:bookmarkStart w:id="561" w:name="_Toc351975341"/>
+      <w:bookmarkStart w:id="562" w:name="_Toc351975453"/>
+      <w:bookmarkStart w:id="563" w:name="_Toc351975652"/>
+      <w:bookmarkStart w:id="564" w:name="_Toc351977187"/>
+      <w:bookmarkStart w:id="565" w:name="_Toc351977373"/>
+      <w:bookmarkStart w:id="566" w:name="_Toc351977631"/>
+      <w:bookmarkStart w:id="567" w:name="_Toc351977687"/>
+      <w:bookmarkStart w:id="568" w:name="_Toc351981504"/>
+      <w:bookmarkStart w:id="569" w:name="_Toc133666621"/>
       <w:r>
         <w:rPr>
           <w:color w:val="auto"/>
         </w:rPr>
         <w:t>3.3 Модели представления системы учета и анализа деятельности персонала и их описание</w:t>
       </w:r>
-      <w:bookmarkEnd w:id="556"/>
       <w:bookmarkEnd w:id="557"/>
       <w:bookmarkEnd w:id="558"/>
       <w:bookmarkEnd w:id="559"/>
@@ -26755,6 +26659,7 @@
       <w:bookmarkEnd w:id="566"/>
       <w:bookmarkEnd w:id="567"/>
       <w:bookmarkEnd w:id="568"/>
+      <w:bookmarkEnd w:id="569"/>
     </w:p>
     <w:p>
       <w:pPr>
@@ -28202,26 +28107,25 @@
           <w:color w:val="auto"/>
         </w:rPr>
       </w:pPr>
-      <w:bookmarkStart w:id="569" w:name="_Toc343284747"/>
-      <w:bookmarkStart w:id="570" w:name="_Toc351631328"/>
-      <w:bookmarkStart w:id="571" w:name="_Toc351974756"/>
-      <w:bookmarkStart w:id="572" w:name="_Toc351975167"/>
-      <w:bookmarkStart w:id="573" w:name="_Toc351975342"/>
-      <w:bookmarkStart w:id="574" w:name="_Toc351975454"/>
-      <w:bookmarkStart w:id="575" w:name="_Toc351975653"/>
-      <w:bookmarkStart w:id="576" w:name="_Toc351977188"/>
-      <w:bookmarkStart w:id="577" w:name="_Toc351977374"/>
-      <w:bookmarkStart w:id="578" w:name="_Toc351977632"/>
-      <w:bookmarkStart w:id="579" w:name="_Toc351977688"/>
-      <w:bookmarkStart w:id="580" w:name="_Toc351981505"/>
-      <w:bookmarkStart w:id="581" w:name="_Toc133666622"/>
+      <w:bookmarkStart w:id="570" w:name="_Toc343284747"/>
+      <w:bookmarkStart w:id="571" w:name="_Toc351631328"/>
+      <w:bookmarkStart w:id="572" w:name="_Toc351974756"/>
+      <w:bookmarkStart w:id="573" w:name="_Toc351975167"/>
+      <w:bookmarkStart w:id="574" w:name="_Toc351975342"/>
+      <w:bookmarkStart w:id="575" w:name="_Toc351975454"/>
+      <w:bookmarkStart w:id="576" w:name="_Toc351975653"/>
+      <w:bookmarkStart w:id="577" w:name="_Toc351977188"/>
+      <w:bookmarkStart w:id="578" w:name="_Toc351977374"/>
+      <w:bookmarkStart w:id="579" w:name="_Toc351977632"/>
+      <w:bookmarkStart w:id="580" w:name="_Toc351977688"/>
+      <w:bookmarkStart w:id="581" w:name="_Toc351981505"/>
+      <w:bookmarkStart w:id="582" w:name="_Toc133666622"/>
       <w:r>
         <w:rPr>
           <w:color w:val="auto"/>
         </w:rPr>
         <w:t>3.4 Информационная модель системы учета и анализа деятельности персонала и ее описание</w:t>
       </w:r>
-      <w:bookmarkEnd w:id="569"/>
       <w:bookmarkEnd w:id="570"/>
       <w:bookmarkEnd w:id="571"/>
       <w:bookmarkEnd w:id="572"/>
@@ -28234,6 +28138,7 @@
       <w:bookmarkEnd w:id="579"/>
       <w:bookmarkEnd w:id="580"/>
       <w:bookmarkEnd w:id="581"/>
+      <w:bookmarkEnd w:id="582"/>
       <w:r>
         <w:rPr>
           <w:color w:val="auto"/>
@@ -28471,22 +28376,26 @@
         <w:jc w:val="center"/>
       </w:pPr>
       <w:r>
-        <w:t xml:space="preserve">Рисунок 3.1 – Схема базы </w:t>
+        <w:t>Рисунок 3.1 – Схема базы данных</w:t>
+      </w:r>
+      <w:r>
+        <w:t xml:space="preserve"> </w:t>
       </w:r>
       <w:proofErr w:type="gramStart"/>
       <w:r>
-        <w:t>данных</w:t>
+        <w:rPr>
+          <w:szCs w:val="28"/>
+          <w:highlight w:val="red"/>
+        </w:rPr>
+        <w:t>Убрать</w:t>
       </w:r>
       <w:proofErr w:type="gramEnd"/>
       <w:r>
-        <w:t xml:space="preserve"> </w:t>
-      </w:r>
-      <w:r>
         <w:rPr>
           <w:szCs w:val="28"/>
           <w:highlight w:val="red"/>
         </w:rPr>
-        <w:t xml:space="preserve">Убрать таблицу </w:t>
+        <w:t xml:space="preserve"> таблицу </w:t>
       </w:r>
       <w:r>
         <w:rPr>
@@ -29148,25 +29057,7 @@
           <w:sz w:val="28"/>
           <w:szCs w:val="28"/>
         </w:rPr>
-        <w:t xml:space="preserve">Изучив данною </w:t>
-      </w:r>
-      <w:proofErr w:type="gramStart"/>
-      <w:r>
-        <w:rPr>
-          <w:rFonts w:ascii="Times New Roman" w:hAnsi="Times New Roman" w:cs="Times New Roman"/>
-          <w:sz w:val="28"/>
-          <w:szCs w:val="28"/>
-        </w:rPr>
-        <w:t>информационную модель</w:t>
-      </w:r>
-      <w:proofErr w:type="gramEnd"/>
-      <w:r>
-        <w:rPr>
-          <w:rFonts w:ascii="Times New Roman" w:hAnsi="Times New Roman" w:cs="Times New Roman"/>
-          <w:sz w:val="28"/>
-          <w:szCs w:val="28"/>
-        </w:rPr>
-        <w:t xml:space="preserve"> можно заметить, что все атрибуты сущностей является неделимыми, т.</w:t>
+        <w:t>Изучив данною информационную модель можно заметить, что все атрибуты сущностей является неделимыми, т.</w:t>
       </w:r>
       <w:r>
         <w:rPr>
@@ -29247,19 +29138,19 @@
           <w:sz w:val="32"/>
         </w:rPr>
       </w:pPr>
-      <w:bookmarkStart w:id="582" w:name="_Toc343284749"/>
-      <w:bookmarkStart w:id="583" w:name="_Toc351631329"/>
-      <w:bookmarkStart w:id="584" w:name="_Toc351974757"/>
-      <w:bookmarkStart w:id="585" w:name="_Toc351975168"/>
-      <w:bookmarkStart w:id="586" w:name="_Toc351975343"/>
-      <w:bookmarkStart w:id="587" w:name="_Toc351975455"/>
-      <w:bookmarkStart w:id="588" w:name="_Toc351975654"/>
-      <w:bookmarkStart w:id="589" w:name="_Toc351977189"/>
-      <w:bookmarkStart w:id="590" w:name="_Toc351977375"/>
-      <w:bookmarkStart w:id="591" w:name="_Toc351977633"/>
-      <w:bookmarkStart w:id="592" w:name="_Toc351977689"/>
-      <w:bookmarkStart w:id="593" w:name="_Toc351981506"/>
-      <w:bookmarkStart w:id="594" w:name="_Toc133666623"/>
+      <w:bookmarkStart w:id="583" w:name="_Toc343284749"/>
+      <w:bookmarkStart w:id="584" w:name="_Toc351631329"/>
+      <w:bookmarkStart w:id="585" w:name="_Toc351974757"/>
+      <w:bookmarkStart w:id="586" w:name="_Toc351975168"/>
+      <w:bookmarkStart w:id="587" w:name="_Toc351975343"/>
+      <w:bookmarkStart w:id="588" w:name="_Toc351975455"/>
+      <w:bookmarkStart w:id="589" w:name="_Toc351975654"/>
+      <w:bookmarkStart w:id="590" w:name="_Toc351977189"/>
+      <w:bookmarkStart w:id="591" w:name="_Toc351977375"/>
+      <w:bookmarkStart w:id="592" w:name="_Toc351977633"/>
+      <w:bookmarkStart w:id="593" w:name="_Toc351977689"/>
+      <w:bookmarkStart w:id="594" w:name="_Toc351981506"/>
+      <w:bookmarkStart w:id="595" w:name="_Toc133666623"/>
       <w:r>
         <w:rPr>
           <w:color w:val="auto"/>
@@ -29286,7 +29177,6 @@
         </w:rPr>
         <w:t xml:space="preserve"> и алгоритмов программных модулей</w:t>
       </w:r>
-      <w:bookmarkEnd w:id="582"/>
       <w:bookmarkEnd w:id="583"/>
       <w:bookmarkEnd w:id="584"/>
       <w:bookmarkEnd w:id="585"/>
@@ -29299,6 +29189,7 @@
       <w:bookmarkEnd w:id="592"/>
       <w:bookmarkEnd w:id="593"/>
       <w:bookmarkEnd w:id="594"/>
+      <w:bookmarkEnd w:id="595"/>
     </w:p>
     <w:p>
       <w:pPr>
@@ -29320,28 +29211,27 @@
           <w:color w:val="auto"/>
         </w:rPr>
       </w:pPr>
-      <w:bookmarkStart w:id="595" w:name="_Toc343284750"/>
-      <w:bookmarkStart w:id="596" w:name="_Toc351631330"/>
-      <w:bookmarkStart w:id="597" w:name="_Toc351974758"/>
-      <w:bookmarkStart w:id="598" w:name="_Toc351975169"/>
-      <w:bookmarkStart w:id="599" w:name="_Toc351975344"/>
-      <w:bookmarkStart w:id="600" w:name="_Toc351975456"/>
-      <w:bookmarkStart w:id="601" w:name="_Toc351975655"/>
-      <w:bookmarkStart w:id="602" w:name="_Toc351977190"/>
-      <w:bookmarkStart w:id="603" w:name="_Toc351977376"/>
-      <w:bookmarkStart w:id="604" w:name="_Toc351977634"/>
-      <w:bookmarkStart w:id="605" w:name="_Toc351977690"/>
-      <w:bookmarkStart w:id="606" w:name="_Toc351981507"/>
-      <w:bookmarkStart w:id="607" w:name="_Toc133666624"/>
-      <w:bookmarkStart w:id="608" w:name="_Toc262458069"/>
-      <w:bookmarkStart w:id="609" w:name="_Toc248671230"/>
+      <w:bookmarkStart w:id="596" w:name="_Toc343284750"/>
+      <w:bookmarkStart w:id="597" w:name="_Toc351631330"/>
+      <w:bookmarkStart w:id="598" w:name="_Toc351974758"/>
+      <w:bookmarkStart w:id="599" w:name="_Toc351975169"/>
+      <w:bookmarkStart w:id="600" w:name="_Toc351975344"/>
+      <w:bookmarkStart w:id="601" w:name="_Toc351975456"/>
+      <w:bookmarkStart w:id="602" w:name="_Toc351975655"/>
+      <w:bookmarkStart w:id="603" w:name="_Toc351977190"/>
+      <w:bookmarkStart w:id="604" w:name="_Toc351977376"/>
+      <w:bookmarkStart w:id="605" w:name="_Toc351977634"/>
+      <w:bookmarkStart w:id="606" w:name="_Toc351977690"/>
+      <w:bookmarkStart w:id="607" w:name="_Toc351981507"/>
+      <w:bookmarkStart w:id="608" w:name="_Toc133666624"/>
+      <w:bookmarkStart w:id="609" w:name="_Toc262458069"/>
+      <w:bookmarkStart w:id="610" w:name="_Toc248671230"/>
       <w:r>
         <w:rPr>
           <w:color w:val="auto"/>
         </w:rPr>
         <w:t>3.5.1 Описание обобщенного алгоритма программного модуля</w:t>
       </w:r>
-      <w:bookmarkEnd w:id="595"/>
       <w:bookmarkEnd w:id="596"/>
       <w:bookmarkEnd w:id="597"/>
       <w:bookmarkEnd w:id="598"/>
@@ -29354,6 +29244,7 @@
       <w:bookmarkEnd w:id="605"/>
       <w:bookmarkEnd w:id="606"/>
       <w:bookmarkEnd w:id="607"/>
+      <w:bookmarkEnd w:id="608"/>
     </w:p>
     <w:p>
       <w:pPr>
@@ -29411,26 +29302,25 @@
           <w:color w:val="auto"/>
         </w:rPr>
       </w:pPr>
-      <w:bookmarkStart w:id="610" w:name="_Toc343284751"/>
-      <w:bookmarkStart w:id="611" w:name="_Toc351631331"/>
-      <w:bookmarkStart w:id="612" w:name="_Toc351974759"/>
-      <w:bookmarkStart w:id="613" w:name="_Toc351975170"/>
-      <w:bookmarkStart w:id="614" w:name="_Toc351975345"/>
-      <w:bookmarkStart w:id="615" w:name="_Toc351975457"/>
-      <w:bookmarkStart w:id="616" w:name="_Toc351975656"/>
-      <w:bookmarkStart w:id="617" w:name="_Toc351977191"/>
-      <w:bookmarkStart w:id="618" w:name="_Toc351977377"/>
-      <w:bookmarkStart w:id="619" w:name="_Toc351977635"/>
-      <w:bookmarkStart w:id="620" w:name="_Toc351977691"/>
-      <w:bookmarkStart w:id="621" w:name="_Toc351981508"/>
-      <w:bookmarkStart w:id="622" w:name="_Toc133666625"/>
+      <w:bookmarkStart w:id="611" w:name="_Toc343284751"/>
+      <w:bookmarkStart w:id="612" w:name="_Toc351631331"/>
+      <w:bookmarkStart w:id="613" w:name="_Toc351974759"/>
+      <w:bookmarkStart w:id="614" w:name="_Toc351975170"/>
+      <w:bookmarkStart w:id="615" w:name="_Toc351975345"/>
+      <w:bookmarkStart w:id="616" w:name="_Toc351975457"/>
+      <w:bookmarkStart w:id="617" w:name="_Toc351975656"/>
+      <w:bookmarkStart w:id="618" w:name="_Toc351977191"/>
+      <w:bookmarkStart w:id="619" w:name="_Toc351977377"/>
+      <w:bookmarkStart w:id="620" w:name="_Toc351977635"/>
+      <w:bookmarkStart w:id="621" w:name="_Toc351977691"/>
+      <w:bookmarkStart w:id="622" w:name="_Toc351981508"/>
+      <w:bookmarkStart w:id="623" w:name="_Toc133666625"/>
       <w:r>
         <w:rPr>
           <w:color w:val="auto"/>
         </w:rPr>
         <w:t>3.5.2 Описание алгоритма бизнес-логики</w:t>
       </w:r>
-      <w:bookmarkEnd w:id="608"/>
       <w:bookmarkEnd w:id="609"/>
       <w:bookmarkEnd w:id="610"/>
       <w:bookmarkEnd w:id="611"/>
@@ -29445,6 +29335,7 @@
       <w:bookmarkEnd w:id="620"/>
       <w:bookmarkEnd w:id="621"/>
       <w:bookmarkEnd w:id="622"/>
+      <w:bookmarkEnd w:id="623"/>
       <w:r>
         <w:rPr>
           <w:color w:val="auto"/>
@@ -29644,7 +29535,7 @@
         </w:rPr>
         <w:br w:type="page"/>
       </w:r>
-      <w:bookmarkStart w:id="623" w:name="_Toc133666626"/>
+      <w:bookmarkStart w:id="624" w:name="_Toc133666626"/>
       <w:r>
         <w:rPr>
           <w:color w:val="auto"/>
@@ -29652,7 +29543,7 @@
         <w:lastRenderedPageBreak/>
         <w:t>ЗАКЛЮЧЕНИЕ</w:t>
       </w:r>
-      <w:bookmarkEnd w:id="623"/>
+      <w:bookmarkEnd w:id="624"/>
     </w:p>
     <w:p>
       <w:pPr>
@@ -30003,18 +29894,18 @@
           <w:color w:val="auto"/>
         </w:rPr>
       </w:pPr>
-      <w:bookmarkStart w:id="624" w:name="_Toc351631333"/>
-      <w:bookmarkStart w:id="625" w:name="_Toc351974761"/>
-      <w:bookmarkStart w:id="626" w:name="_Toc351975172"/>
-      <w:bookmarkStart w:id="627" w:name="_Toc351975347"/>
-      <w:bookmarkStart w:id="628" w:name="_Toc351975459"/>
-      <w:bookmarkStart w:id="629" w:name="_Toc351975658"/>
-      <w:bookmarkStart w:id="630" w:name="_Toc351977193"/>
-      <w:bookmarkStart w:id="631" w:name="_Toc351977379"/>
-      <w:bookmarkStart w:id="632" w:name="_Toc351977637"/>
-      <w:bookmarkStart w:id="633" w:name="_Toc351977693"/>
-      <w:bookmarkStart w:id="634" w:name="_Toc351981510"/>
-      <w:bookmarkStart w:id="635" w:name="_Toc133666627"/>
+      <w:bookmarkStart w:id="625" w:name="_Toc351631333"/>
+      <w:bookmarkStart w:id="626" w:name="_Toc351974761"/>
+      <w:bookmarkStart w:id="627" w:name="_Toc351975172"/>
+      <w:bookmarkStart w:id="628" w:name="_Toc351975347"/>
+      <w:bookmarkStart w:id="629" w:name="_Toc351975459"/>
+      <w:bookmarkStart w:id="630" w:name="_Toc351975658"/>
+      <w:bookmarkStart w:id="631" w:name="_Toc351977193"/>
+      <w:bookmarkStart w:id="632" w:name="_Toc351977379"/>
+      <w:bookmarkStart w:id="633" w:name="_Toc351977637"/>
+      <w:bookmarkStart w:id="634" w:name="_Toc351977693"/>
+      <w:bookmarkStart w:id="635" w:name="_Toc351981510"/>
+      <w:bookmarkStart w:id="636" w:name="_Toc133666627"/>
       <w:r>
         <w:rPr>
           <w:color w:val="auto"/>
@@ -30022,7 +29913,6 @@
         <w:lastRenderedPageBreak/>
         <w:t>СПИСОК ИСПОЛЬЗОВАННЫХ ИСТОЧНИКОВ</w:t>
       </w:r>
-      <w:bookmarkEnd w:id="624"/>
       <w:bookmarkEnd w:id="625"/>
       <w:bookmarkEnd w:id="626"/>
       <w:bookmarkEnd w:id="627"/>
@@ -30034,6 +29924,7 @@
       <w:bookmarkEnd w:id="633"/>
       <w:bookmarkEnd w:id="634"/>
       <w:bookmarkEnd w:id="635"/>
+      <w:bookmarkEnd w:id="636"/>
     </w:p>
     <w:p>
       <w:pPr>
@@ -30095,30 +29986,169 @@
       </w:r>
       <w:r>
         <w:t xml:space="preserve"> Режим </w:t>
+      </w:r>
+      <w:proofErr w:type="spellStart"/>
+      <w:r>
+        <w:t>доступа:http</w:t>
+      </w:r>
+      <w:proofErr w:type="spellEnd"/>
+      <w:r>
+        <w:t>://ru.wikipedia.org/</w:t>
+      </w:r>
+      <w:proofErr w:type="spellStart"/>
+      <w:r>
+        <w:t>wiki</w:t>
+      </w:r>
+      <w:proofErr w:type="spellEnd"/>
+      <w:r>
+        <w:t>/</w:t>
+      </w:r>
+      <w:proofErr w:type="spellStart"/>
+      <w:r>
+        <w:t>Управление_персоналом</w:t>
+      </w:r>
+      <w:proofErr w:type="spellEnd"/>
+    </w:p>
+    <w:p>
+      <w:pPr>
+        <w:spacing w:after="0"/>
+        <w:ind w:firstLine="709"/>
+      </w:pPr>
+      <w:r>
+        <w:t>[3]</w:t>
+      </w:r>
+      <w:r>
+        <w:t xml:space="preserve"> </w:t>
+      </w:r>
+      <w:r>
+        <w:t>Википедия</w:t>
+      </w:r>
+      <w:r>
+        <w:t>.</w:t>
+      </w:r>
+      <w:r>
+        <w:t xml:space="preserve"> </w:t>
+      </w:r>
+      <w:r>
+        <w:t>[Электронный ресурс].</w:t>
+      </w:r>
+      <w:r>
+        <w:t xml:space="preserve"> –</w:t>
+      </w:r>
+      <w:r>
+        <w:t xml:space="preserve"> Электронные данные.</w:t>
+      </w:r>
+      <w:r>
+        <w:t xml:space="preserve"> –</w:t>
+      </w:r>
+      <w:r>
+        <w:t xml:space="preserve"> Режим </w:t>
+      </w:r>
+      <w:proofErr w:type="spellStart"/>
+      <w:r>
+        <w:t>доступа:http</w:t>
+      </w:r>
+      <w:proofErr w:type="spellEnd"/>
+      <w:r>
+        <w:t>://ru.wikipedia.org/</w:t>
+      </w:r>
+      <w:proofErr w:type="spellStart"/>
+      <w:r>
+        <w:t>wiki</w:t>
+      </w:r>
+      <w:proofErr w:type="spellEnd"/>
+      <w:r>
+        <w:t>/</w:t>
+      </w:r>
+      <w:proofErr w:type="spellStart"/>
+      <w:r>
+        <w:t>Кадровая_служба</w:t>
+      </w:r>
+      <w:proofErr w:type="spellEnd"/>
+    </w:p>
+    <w:p>
+      <w:pPr>
+        <w:spacing w:after="0"/>
+        <w:ind w:firstLine="709"/>
+      </w:pPr>
+      <w:r>
+        <w:t xml:space="preserve">[4] Управление персоналом: Учебник для вузов /Под ред. Т.Ю. Базарова, Б.Л. Еремина. </w:t>
+      </w:r>
+      <w:r>
+        <w:t>–</w:t>
+      </w:r>
+      <w:r>
+        <w:t xml:space="preserve"> 2-е изд., </w:t>
+      </w:r>
+      <w:proofErr w:type="spellStart"/>
+      <w:r>
+        <w:t>перераб</w:t>
+      </w:r>
+      <w:proofErr w:type="spellEnd"/>
+      <w:proofErr w:type="gramStart"/>
+      <w:r>
+        <w:t>.</w:t>
+      </w:r>
+      <w:proofErr w:type="gramEnd"/>
+      <w:r>
+        <w:t xml:space="preserve"> и доп. </w:t>
+      </w:r>
+      <w:r>
+        <w:t>–</w:t>
+      </w:r>
+      <w:r>
+        <w:t xml:space="preserve"> М: ЮНИТИ, 2002. </w:t>
+      </w:r>
+      <w:r>
+        <w:br/>
+      </w:r>
+      <w:r>
+        <w:t>–</w:t>
+      </w:r>
+      <w:r>
+        <w:t xml:space="preserve"> </w:t>
+      </w:r>
+      <w:r>
+        <w:t xml:space="preserve">560 с. </w:t>
+      </w:r>
+    </w:p>
+    <w:p>
+      <w:pPr>
+        <w:spacing w:after="0"/>
+        <w:ind w:firstLine="709"/>
+      </w:pPr>
+      <w:r>
+        <w:t xml:space="preserve">[5] М. В. </w:t>
       </w:r>
       <w:proofErr w:type="spellStart"/>
       <w:proofErr w:type="gramStart"/>
       <w:r>
-        <w:t>доступа:http</w:t>
+        <w:t>Каймакова</w:t>
       </w:r>
       <w:proofErr w:type="spellEnd"/>
       <w:r>
-        <w:t>://ru.wikipedia.org/</w:t>
+        <w:t xml:space="preserve"> .</w:t>
+      </w:r>
+      <w:proofErr w:type="gramEnd"/>
+      <w:r>
+        <w:t xml:space="preserve"> Анализ использования человеческих ресурсов / М. В. </w:t>
       </w:r>
       <w:proofErr w:type="spellStart"/>
       <w:r>
-        <w:t>wiki</w:t>
+        <w:t>Каймакова</w:t>
       </w:r>
       <w:proofErr w:type="spellEnd"/>
       <w:r>
-        <w:t>/</w:t>
-      </w:r>
-      <w:proofErr w:type="spellStart"/>
-      <w:r>
-        <w:t>Управление_персоналом</w:t>
-      </w:r>
-      <w:proofErr w:type="spellEnd"/>
+        <w:t xml:space="preserve">. – </w:t>
+      </w:r>
+      <w:proofErr w:type="gramStart"/>
+      <w:r>
+        <w:t>Ульяновск :</w:t>
+      </w:r>
       <w:proofErr w:type="gramEnd"/>
+      <w:r>
+        <w:t xml:space="preserve"> УлГТУ, 2008. – 80 с.</w:t>
+      </w:r>
     </w:p>
     <w:p>
       <w:pPr>
@@ -30126,197 +30156,49 @@
         <w:ind w:firstLine="709"/>
       </w:pPr>
       <w:r>
-        <w:t>[3]</w:t>
+        <w:t>[6] </w:t>
+      </w:r>
+      <w:r>
+        <w:t>Белорусская железная дорога.</w:t>
       </w:r>
       <w:r>
         <w:t xml:space="preserve"> </w:t>
       </w:r>
       <w:r>
-        <w:t>Википедия</w:t>
-      </w:r>
-      <w:r>
-        <w:t>.</w:t>
+        <w:t>[Электронный ресурс].</w:t>
+      </w:r>
+      <w:r>
+        <w:t xml:space="preserve"> –</w:t>
+      </w:r>
+      <w:r>
+        <w:t xml:space="preserve"> Электронные данные.</w:t>
+      </w:r>
+      <w:r>
+        <w:t xml:space="preserve"> –</w:t>
+      </w:r>
+      <w:r>
+        <w:t xml:space="preserve"> Режим доступа: </w:t>
+      </w:r>
+      <w:r>
+        <w:t>http://www</w:t>
+      </w:r>
+      <w:r>
+        <w:t>.rw.by/corporate/structure/irc</w:t>
+      </w:r>
+    </w:p>
+    <w:p>
+      <w:pPr>
+        <w:spacing w:after="0"/>
+        <w:ind w:firstLine="709"/>
+      </w:pPr>
+      <w:r>
+        <w:t>[7]</w:t>
       </w:r>
       <w:r>
         <w:t xml:space="preserve"> </w:t>
       </w:r>
       <w:r>
-        <w:t>[Электронный ресурс].</w:t>
-      </w:r>
-      <w:r>
-        <w:t xml:space="preserve"> –</w:t>
-      </w:r>
-      <w:r>
-        <w:t xml:space="preserve"> Электронные данные.</w:t>
-      </w:r>
-      <w:r>
-        <w:t xml:space="preserve"> –</w:t>
-      </w:r>
-      <w:r>
-        <w:t xml:space="preserve"> Режим </w:t>
-      </w:r>
-      <w:proofErr w:type="spellStart"/>
-      <w:proofErr w:type="gramStart"/>
-      <w:r>
-        <w:t>доступа:http</w:t>
-      </w:r>
-      <w:proofErr w:type="spellEnd"/>
-      <w:r>
-        <w:t>://ru.wikipedia.org/</w:t>
-      </w:r>
-      <w:proofErr w:type="spellStart"/>
-      <w:r>
-        <w:t>wiki</w:t>
-      </w:r>
-      <w:proofErr w:type="spellEnd"/>
-      <w:r>
-        <w:t>/</w:t>
-      </w:r>
-      <w:proofErr w:type="spellStart"/>
-      <w:r>
-        <w:t>Кадровая_служба</w:t>
-      </w:r>
-      <w:proofErr w:type="spellEnd"/>
-      <w:proofErr w:type="gramEnd"/>
-    </w:p>
-    <w:p>
-      <w:pPr>
-        <w:spacing w:after="0"/>
-        <w:ind w:firstLine="709"/>
-      </w:pPr>
-      <w:r>
-        <w:t xml:space="preserve">[4] Управление персоналом: Учебник для вузов /Под ред. Т.Ю. Базарова, Б.Л. Еремина. </w:t>
-      </w:r>
-      <w:r>
-        <w:t>–</w:t>
-      </w:r>
-      <w:r>
-        <w:t xml:space="preserve"> 2-е изд., </w:t>
-      </w:r>
-      <w:proofErr w:type="spellStart"/>
-      <w:r>
-        <w:t>перераб</w:t>
-      </w:r>
-      <w:proofErr w:type="spellEnd"/>
-      <w:proofErr w:type="gramStart"/>
-      <w:r>
-        <w:t>.</w:t>
-      </w:r>
-      <w:proofErr w:type="gramEnd"/>
-      <w:r>
-        <w:t xml:space="preserve"> и доп. </w:t>
-      </w:r>
-      <w:r>
-        <w:t>–</w:t>
-      </w:r>
-      <w:r>
-        <w:t xml:space="preserve"> М: ЮНИТИ, 2002. </w:t>
-      </w:r>
-      <w:r>
-        <w:br/>
-      </w:r>
-      <w:r>
-        <w:t>–</w:t>
-      </w:r>
-      <w:r>
-        <w:t xml:space="preserve"> </w:t>
-      </w:r>
-      <w:r>
-        <w:t xml:space="preserve">560 с. </w:t>
-      </w:r>
-    </w:p>
-    <w:p>
-      <w:pPr>
-        <w:spacing w:after="0"/>
-        <w:ind w:firstLine="709"/>
-      </w:pPr>
-      <w:r>
-        <w:t xml:space="preserve">[5] М. В. </w:t>
-      </w:r>
-      <w:proofErr w:type="spellStart"/>
-      <w:proofErr w:type="gramStart"/>
-      <w:r>
-        <w:t>Каймакова</w:t>
-      </w:r>
-      <w:proofErr w:type="spellEnd"/>
-      <w:r>
-        <w:t xml:space="preserve"> .</w:t>
-      </w:r>
-      <w:proofErr w:type="gramEnd"/>
-      <w:r>
-        <w:t xml:space="preserve"> Анализ использования человеческих ресурсов / М. В. </w:t>
-      </w:r>
-      <w:proofErr w:type="spellStart"/>
-      <w:r>
-        <w:t>Каймакова</w:t>
-      </w:r>
-      <w:proofErr w:type="spellEnd"/>
-      <w:r>
-        <w:t xml:space="preserve">. – </w:t>
-      </w:r>
-      <w:proofErr w:type="gramStart"/>
-      <w:r>
-        <w:t>Ульяновск :</w:t>
-      </w:r>
-      <w:proofErr w:type="gramEnd"/>
-      <w:r>
-        <w:t xml:space="preserve"> УлГТУ, 2008. – 80 с.</w:t>
-      </w:r>
-    </w:p>
-    <w:p>
-      <w:pPr>
-        <w:spacing w:after="0"/>
-        <w:ind w:firstLine="709"/>
-      </w:pPr>
-      <w:r>
-        <w:t>[6] </w:t>
-      </w:r>
-      <w:r>
-        <w:t>Белорусская железная дорога.</w:t>
-      </w:r>
-      <w:r>
-        <w:t xml:space="preserve"> </w:t>
-      </w:r>
-      <w:r>
-        <w:t>[Электронный ресурс].</w:t>
-      </w:r>
-      <w:r>
-        <w:t xml:space="preserve"> –</w:t>
-      </w:r>
-      <w:r>
-        <w:t xml:space="preserve"> Электронные данные.</w:t>
-      </w:r>
-      <w:r>
-        <w:t xml:space="preserve"> –</w:t>
-      </w:r>
-      <w:r>
-        <w:t xml:space="preserve"> Режим доступа: </w:t>
-      </w:r>
-      <w:r>
-        <w:t>http://www</w:t>
-      </w:r>
-      <w:r>
-        <w:t>.rw.by/corporate/structure/irc</w:t>
-      </w:r>
-    </w:p>
-    <w:p>
-      <w:pPr>
-        <w:spacing w:after="0"/>
-        <w:ind w:firstLine="709"/>
-      </w:pPr>
-      <w:r>
-        <w:t>[7]</w:t>
-      </w:r>
-      <w:r>
-        <w:t xml:space="preserve"> </w:t>
-      </w:r>
-      <w:proofErr w:type="gramStart"/>
-      <w:r>
-        <w:t>Бизнес консультант</w:t>
-      </w:r>
-      <w:proofErr w:type="gramEnd"/>
-      <w:r>
-        <w:t>. [Электронный ресурс].</w:t>
+        <w:t>Бизнес консультант. [Электронный ресурс].</w:t>
       </w:r>
       <w:r>
         <w:t xml:space="preserve"> –</w:t>
@@ -30507,17 +30389,17 @@
           <w:color w:val="auto"/>
         </w:rPr>
       </w:pPr>
-      <w:bookmarkStart w:id="636" w:name="_Toc133666628"/>
-      <w:bookmarkStart w:id="637" w:name="_Toc351974764"/>
-      <w:bookmarkStart w:id="638" w:name="_Toc351975175"/>
-      <w:bookmarkStart w:id="639" w:name="_Toc351975350"/>
-      <w:bookmarkStart w:id="640" w:name="_Toc351975462"/>
-      <w:bookmarkStart w:id="641" w:name="_Toc351975661"/>
-      <w:bookmarkStart w:id="642" w:name="_Toc351977196"/>
-      <w:bookmarkStart w:id="643" w:name="_Toc351977382"/>
-      <w:bookmarkStart w:id="644" w:name="_Toc351977640"/>
-      <w:bookmarkStart w:id="645" w:name="_Toc351977696"/>
-      <w:bookmarkStart w:id="646" w:name="_Toc351981513"/>
+      <w:bookmarkStart w:id="637" w:name="_Toc133666628"/>
+      <w:bookmarkStart w:id="638" w:name="_Toc351974764"/>
+      <w:bookmarkStart w:id="639" w:name="_Toc351975175"/>
+      <w:bookmarkStart w:id="640" w:name="_Toc351975350"/>
+      <w:bookmarkStart w:id="641" w:name="_Toc351975462"/>
+      <w:bookmarkStart w:id="642" w:name="_Toc351975661"/>
+      <w:bookmarkStart w:id="643" w:name="_Toc351977196"/>
+      <w:bookmarkStart w:id="644" w:name="_Toc351977382"/>
+      <w:bookmarkStart w:id="645" w:name="_Toc351977640"/>
+      <w:bookmarkStart w:id="646" w:name="_Toc351977696"/>
+      <w:bookmarkStart w:id="647" w:name="_Toc351981513"/>
       <w:r>
         <w:rPr>
           <w:color w:val="auto"/>
@@ -30537,7 +30419,7 @@
         </w:rPr>
         <w:t>А</w:t>
       </w:r>
-      <w:bookmarkEnd w:id="636"/>
+      <w:bookmarkEnd w:id="637"/>
     </w:p>
     <w:p>
       <w:pPr>
@@ -30548,14 +30430,14 @@
           <w:color w:val="auto"/>
         </w:rPr>
       </w:pPr>
-      <w:bookmarkStart w:id="647" w:name="_Toc133666629"/>
+      <w:bookmarkStart w:id="648" w:name="_Toc133666629"/>
       <w:r>
         <w:rPr>
           <w:color w:val="auto"/>
         </w:rPr>
         <w:t>(обязательное)</w:t>
       </w:r>
-      <w:bookmarkEnd w:id="647"/>
+      <w:bookmarkEnd w:id="648"/>
     </w:p>
     <w:p>
       <w:pPr>
@@ -30566,14 +30448,13 @@
           <w:color w:val="auto"/>
         </w:rPr>
       </w:pPr>
-      <w:bookmarkStart w:id="648" w:name="_Toc133666630"/>
+      <w:bookmarkStart w:id="649" w:name="_Toc133666630"/>
       <w:r>
         <w:rPr>
           <w:color w:val="auto"/>
         </w:rPr>
         <w:t>Функциональная модель учета и анализа деятельности персонала</w:t>
       </w:r>
-      <w:bookmarkEnd w:id="637"/>
       <w:bookmarkEnd w:id="638"/>
       <w:bookmarkEnd w:id="639"/>
       <w:bookmarkEnd w:id="640"/>
@@ -30583,7 +30464,8 @@
       <w:bookmarkEnd w:id="644"/>
       <w:bookmarkEnd w:id="645"/>
       <w:bookmarkEnd w:id="646"/>
-      <w:bookmarkEnd w:id="648"/>
+      <w:bookmarkEnd w:id="647"/>
+      <w:bookmarkEnd w:id="649"/>
     </w:p>
     <w:p>
       <w:pPr>
@@ -31094,18 +30976,18 @@
           <w:color w:val="auto"/>
         </w:rPr>
       </w:pPr>
-      <w:bookmarkStart w:id="649" w:name="_Toc133666631"/>
-      <w:bookmarkStart w:id="650" w:name="_Toc343284757"/>
-      <w:bookmarkStart w:id="651" w:name="_Toc351974766"/>
-      <w:bookmarkStart w:id="652" w:name="_Toc351975177"/>
-      <w:bookmarkStart w:id="653" w:name="_Toc351975352"/>
-      <w:bookmarkStart w:id="654" w:name="_Toc351975464"/>
-      <w:bookmarkStart w:id="655" w:name="_Toc351975663"/>
-      <w:bookmarkStart w:id="656" w:name="_Toc351977198"/>
-      <w:bookmarkStart w:id="657" w:name="_Toc351977384"/>
-      <w:bookmarkStart w:id="658" w:name="_Toc351977642"/>
-      <w:bookmarkStart w:id="659" w:name="_Toc351977698"/>
-      <w:bookmarkStart w:id="660" w:name="_Toc351981515"/>
+      <w:bookmarkStart w:id="650" w:name="_Toc133666631"/>
+      <w:bookmarkStart w:id="651" w:name="_Toc343284757"/>
+      <w:bookmarkStart w:id="652" w:name="_Toc351974766"/>
+      <w:bookmarkStart w:id="653" w:name="_Toc351975177"/>
+      <w:bookmarkStart w:id="654" w:name="_Toc351975352"/>
+      <w:bookmarkStart w:id="655" w:name="_Toc351975464"/>
+      <w:bookmarkStart w:id="656" w:name="_Toc351975663"/>
+      <w:bookmarkStart w:id="657" w:name="_Toc351977198"/>
+      <w:bookmarkStart w:id="658" w:name="_Toc351977384"/>
+      <w:bookmarkStart w:id="659" w:name="_Toc351977642"/>
+      <w:bookmarkStart w:id="660" w:name="_Toc351977698"/>
+      <w:bookmarkStart w:id="661" w:name="_Toc351981515"/>
       <w:r>
         <w:rPr>
           <w:color w:val="auto"/>
@@ -31125,7 +31007,7 @@
         </w:rPr>
         <w:t>Б</w:t>
       </w:r>
-      <w:bookmarkEnd w:id="649"/>
+      <w:bookmarkEnd w:id="650"/>
     </w:p>
     <w:p>
       <w:pPr>
@@ -31136,14 +31018,14 @@
           <w:color w:val="auto"/>
         </w:rPr>
       </w:pPr>
-      <w:bookmarkStart w:id="661" w:name="_Toc133666632"/>
+      <w:bookmarkStart w:id="662" w:name="_Toc133666632"/>
       <w:r>
         <w:rPr>
           <w:color w:val="auto"/>
         </w:rPr>
         <w:t>(обязательное)</w:t>
       </w:r>
-      <w:bookmarkEnd w:id="661"/>
+      <w:bookmarkEnd w:id="662"/>
     </w:p>
     <w:p>
       <w:pPr>
@@ -31154,21 +31036,20 @@
           <w:color w:val="auto"/>
         </w:rPr>
       </w:pPr>
-      <w:bookmarkStart w:id="662" w:name="_Toc133666633"/>
+      <w:bookmarkStart w:id="663" w:name="_Toc133666633"/>
       <w:r>
         <w:rPr>
           <w:color w:val="auto"/>
         </w:rPr>
         <w:t xml:space="preserve">Диаграмма вариантов использования системы </w:t>
       </w:r>
-      <w:bookmarkEnd w:id="650"/>
+      <w:bookmarkEnd w:id="651"/>
       <w:r>
         <w:rPr>
           <w:color w:val="auto"/>
         </w:rPr>
         <w:t>учета и анализа деятельности персонала</w:t>
       </w:r>
-      <w:bookmarkEnd w:id="651"/>
       <w:bookmarkEnd w:id="652"/>
       <w:bookmarkEnd w:id="653"/>
       <w:bookmarkEnd w:id="654"/>
@@ -31178,7 +31059,8 @@
       <w:bookmarkEnd w:id="658"/>
       <w:bookmarkEnd w:id="659"/>
       <w:bookmarkEnd w:id="660"/>
-      <w:bookmarkEnd w:id="662"/>
+      <w:bookmarkEnd w:id="661"/>
+      <w:bookmarkEnd w:id="663"/>
     </w:p>
     <w:p>
       <w:pPr>
@@ -31353,18 +31235,18 @@
           <w:color w:val="auto"/>
         </w:rPr>
       </w:pPr>
-      <w:bookmarkStart w:id="663" w:name="_Toc133666634"/>
-      <w:bookmarkStart w:id="664" w:name="_Toc343284758"/>
-      <w:bookmarkStart w:id="665" w:name="_Toc351974767"/>
-      <w:bookmarkStart w:id="666" w:name="_Toc351975178"/>
-      <w:bookmarkStart w:id="667" w:name="_Toc351975353"/>
-      <w:bookmarkStart w:id="668" w:name="_Toc351975465"/>
-      <w:bookmarkStart w:id="669" w:name="_Toc351975664"/>
-      <w:bookmarkStart w:id="670" w:name="_Toc351977199"/>
-      <w:bookmarkStart w:id="671" w:name="_Toc351977385"/>
-      <w:bookmarkStart w:id="672" w:name="_Toc351977643"/>
-      <w:bookmarkStart w:id="673" w:name="_Toc351977699"/>
-      <w:bookmarkStart w:id="674" w:name="_Toc351981516"/>
+      <w:bookmarkStart w:id="664" w:name="_Toc133666634"/>
+      <w:bookmarkStart w:id="665" w:name="_Toc343284758"/>
+      <w:bookmarkStart w:id="666" w:name="_Toc351974767"/>
+      <w:bookmarkStart w:id="667" w:name="_Toc351975178"/>
+      <w:bookmarkStart w:id="668" w:name="_Toc351975353"/>
+      <w:bookmarkStart w:id="669" w:name="_Toc351975465"/>
+      <w:bookmarkStart w:id="670" w:name="_Toc351975664"/>
+      <w:bookmarkStart w:id="671" w:name="_Toc351977199"/>
+      <w:bookmarkStart w:id="672" w:name="_Toc351977385"/>
+      <w:bookmarkStart w:id="673" w:name="_Toc351977643"/>
+      <w:bookmarkStart w:id="674" w:name="_Toc351977699"/>
+      <w:bookmarkStart w:id="675" w:name="_Toc351981516"/>
       <w:r>
         <w:rPr>
           <w:color w:val="auto"/>
@@ -31384,7 +31266,7 @@
         </w:rPr>
         <w:t>Б</w:t>
       </w:r>
-      <w:bookmarkEnd w:id="663"/>
+      <w:bookmarkEnd w:id="664"/>
     </w:p>
     <w:p>
       <w:pPr>
@@ -31395,14 +31277,14 @@
           <w:color w:val="auto"/>
         </w:rPr>
       </w:pPr>
-      <w:bookmarkStart w:id="675" w:name="_Toc133666635"/>
+      <w:bookmarkStart w:id="676" w:name="_Toc133666635"/>
       <w:r>
         <w:rPr>
           <w:color w:val="auto"/>
         </w:rPr>
         <w:t>(обязательное)</w:t>
       </w:r>
-      <w:bookmarkEnd w:id="675"/>
+      <w:bookmarkEnd w:id="676"/>
     </w:p>
     <w:p>
       <w:pPr>
@@ -31413,21 +31295,20 @@
           <w:color w:val="auto"/>
         </w:rPr>
       </w:pPr>
-      <w:bookmarkStart w:id="676" w:name="_Toc133666636"/>
+      <w:bookmarkStart w:id="677" w:name="_Toc133666636"/>
       <w:r>
         <w:rPr>
           <w:color w:val="auto"/>
         </w:rPr>
         <w:t xml:space="preserve">Диаграмма состояний системы </w:t>
       </w:r>
-      <w:bookmarkEnd w:id="664"/>
+      <w:bookmarkEnd w:id="665"/>
       <w:r>
         <w:rPr>
           <w:color w:val="auto"/>
         </w:rPr>
         <w:t>учета и анализа деятельности персонала</w:t>
       </w:r>
-      <w:bookmarkEnd w:id="665"/>
       <w:bookmarkEnd w:id="666"/>
       <w:bookmarkEnd w:id="667"/>
       <w:bookmarkEnd w:id="668"/>
@@ -31437,7 +31318,8 @@
       <w:bookmarkEnd w:id="672"/>
       <w:bookmarkEnd w:id="673"/>
       <w:bookmarkEnd w:id="674"/>
-      <w:bookmarkEnd w:id="676"/>
+      <w:bookmarkEnd w:id="675"/>
+      <w:bookmarkEnd w:id="677"/>
     </w:p>
     <w:p>
       <w:pPr>
@@ -31561,16 +31443,15 @@
           <w:sz w:val="28"/>
           <w:szCs w:val="28"/>
         </w:rPr>
-        <w:t xml:space="preserve">.1 – Диаграмма состояний для объекта </w:t>
-      </w:r>
-      <w:proofErr w:type="gramStart"/>
+        <w:t>.1 – Диаграмма состояний для объекта «</w:t>
+      </w:r>
       <w:r>
         <w:rPr>
           <w:rFonts w:ascii="Times New Roman" w:hAnsi="Times New Roman"/>
           <w:sz w:val="28"/>
           <w:szCs w:val="28"/>
         </w:rPr>
-        <w:t>«</w:t>
+        <w:t>Задача</w:t>
       </w:r>
       <w:r>
         <w:rPr>
@@ -31578,17 +31459,8 @@
           <w:sz w:val="28"/>
           <w:szCs w:val="28"/>
         </w:rPr>
-        <w:t>Задача</w:t>
-      </w:r>
-      <w:r>
-        <w:rPr>
-          <w:rFonts w:ascii="Times New Roman" w:hAnsi="Times New Roman"/>
-          <w:sz w:val="28"/>
-          <w:szCs w:val="28"/>
-        </w:rPr>
         <w:t>»</w:t>
       </w:r>
-      <w:proofErr w:type="gramEnd"/>
       <w:r>
         <w:rPr>
           <w:rFonts w:ascii="Times New Roman" w:hAnsi="Times New Roman"/>
@@ -31642,18 +31514,18 @@
           <w:color w:val="auto"/>
         </w:rPr>
       </w:pPr>
-      <w:bookmarkStart w:id="677" w:name="_Toc133666637"/>
-      <w:bookmarkStart w:id="678" w:name="_Toc343284759"/>
-      <w:bookmarkStart w:id="679" w:name="_Toc351974768"/>
-      <w:bookmarkStart w:id="680" w:name="_Toc351975179"/>
-      <w:bookmarkStart w:id="681" w:name="_Toc351975354"/>
-      <w:bookmarkStart w:id="682" w:name="_Toc351975466"/>
-      <w:bookmarkStart w:id="683" w:name="_Toc351975665"/>
-      <w:bookmarkStart w:id="684" w:name="_Toc351977200"/>
-      <w:bookmarkStart w:id="685" w:name="_Toc351977386"/>
-      <w:bookmarkStart w:id="686" w:name="_Toc351977644"/>
-      <w:bookmarkStart w:id="687" w:name="_Toc351977700"/>
-      <w:bookmarkStart w:id="688" w:name="_Toc351981517"/>
+      <w:bookmarkStart w:id="678" w:name="_Toc133666637"/>
+      <w:bookmarkStart w:id="679" w:name="_Toc343284759"/>
+      <w:bookmarkStart w:id="680" w:name="_Toc351974768"/>
+      <w:bookmarkStart w:id="681" w:name="_Toc351975179"/>
+      <w:bookmarkStart w:id="682" w:name="_Toc351975354"/>
+      <w:bookmarkStart w:id="683" w:name="_Toc351975466"/>
+      <w:bookmarkStart w:id="684" w:name="_Toc351975665"/>
+      <w:bookmarkStart w:id="685" w:name="_Toc351977200"/>
+      <w:bookmarkStart w:id="686" w:name="_Toc351977386"/>
+      <w:bookmarkStart w:id="687" w:name="_Toc351977644"/>
+      <w:bookmarkStart w:id="688" w:name="_Toc351977700"/>
+      <w:bookmarkStart w:id="689" w:name="_Toc351981517"/>
       <w:r>
         <w:rPr>
           <w:color w:val="auto"/>
@@ -31667,7 +31539,7 @@
         </w:rPr>
         <w:t>В</w:t>
       </w:r>
-      <w:bookmarkEnd w:id="677"/>
+      <w:bookmarkEnd w:id="678"/>
     </w:p>
     <w:p>
       <w:pPr>
@@ -31678,14 +31550,14 @@
           <w:color w:val="auto"/>
         </w:rPr>
       </w:pPr>
-      <w:bookmarkStart w:id="689" w:name="_Toc133666638"/>
+      <w:bookmarkStart w:id="690" w:name="_Toc133666638"/>
       <w:r>
         <w:rPr>
           <w:color w:val="auto"/>
         </w:rPr>
         <w:t>(обязательное)</w:t>
       </w:r>
-      <w:bookmarkEnd w:id="689"/>
+      <w:bookmarkEnd w:id="690"/>
     </w:p>
     <w:p>
       <w:pPr>
@@ -31696,21 +31568,20 @@
           <w:color w:val="auto"/>
         </w:rPr>
       </w:pPr>
-      <w:bookmarkStart w:id="690" w:name="_Toc133666639"/>
+      <w:bookmarkStart w:id="691" w:name="_Toc133666639"/>
       <w:r>
         <w:rPr>
           <w:color w:val="auto"/>
         </w:rPr>
         <w:t xml:space="preserve">Диаграмма последовательностей системы </w:t>
       </w:r>
-      <w:bookmarkEnd w:id="678"/>
+      <w:bookmarkEnd w:id="679"/>
       <w:r>
         <w:rPr>
           <w:color w:val="auto"/>
         </w:rPr>
         <w:t>учета и анализа деятельности персонала</w:t>
       </w:r>
-      <w:bookmarkEnd w:id="679"/>
       <w:bookmarkEnd w:id="680"/>
       <w:bookmarkEnd w:id="681"/>
       <w:bookmarkEnd w:id="682"/>
@@ -31720,7 +31591,8 @@
       <w:bookmarkEnd w:id="686"/>
       <w:bookmarkEnd w:id="687"/>
       <w:bookmarkEnd w:id="688"/>
-      <w:bookmarkEnd w:id="690"/>
+      <w:bookmarkEnd w:id="689"/>
+      <w:bookmarkEnd w:id="691"/>
     </w:p>
     <w:p>
       <w:pPr>
@@ -31936,18 +31808,18 @@
           <w:color w:val="auto"/>
         </w:rPr>
       </w:pPr>
-      <w:bookmarkStart w:id="691" w:name="_Toc133666640"/>
-      <w:bookmarkStart w:id="692" w:name="_Toc343284761"/>
-      <w:bookmarkStart w:id="693" w:name="_Toc351974770"/>
-      <w:bookmarkStart w:id="694" w:name="_Toc351975181"/>
-      <w:bookmarkStart w:id="695" w:name="_Toc351975356"/>
-      <w:bookmarkStart w:id="696" w:name="_Toc351975468"/>
-      <w:bookmarkStart w:id="697" w:name="_Toc351975667"/>
-      <w:bookmarkStart w:id="698" w:name="_Toc351977202"/>
-      <w:bookmarkStart w:id="699" w:name="_Toc351977388"/>
-      <w:bookmarkStart w:id="700" w:name="_Toc351977646"/>
-      <w:bookmarkStart w:id="701" w:name="_Toc351977702"/>
-      <w:bookmarkStart w:id="702" w:name="_Toc351981519"/>
+      <w:bookmarkStart w:id="692" w:name="_Toc133666640"/>
+      <w:bookmarkStart w:id="693" w:name="_Toc343284761"/>
+      <w:bookmarkStart w:id="694" w:name="_Toc351974770"/>
+      <w:bookmarkStart w:id="695" w:name="_Toc351975181"/>
+      <w:bookmarkStart w:id="696" w:name="_Toc351975356"/>
+      <w:bookmarkStart w:id="697" w:name="_Toc351975468"/>
+      <w:bookmarkStart w:id="698" w:name="_Toc351975667"/>
+      <w:bookmarkStart w:id="699" w:name="_Toc351977202"/>
+      <w:bookmarkStart w:id="700" w:name="_Toc351977388"/>
+      <w:bookmarkStart w:id="701" w:name="_Toc351977646"/>
+      <w:bookmarkStart w:id="702" w:name="_Toc351977702"/>
+      <w:bookmarkStart w:id="703" w:name="_Toc351981519"/>
       <w:r>
         <w:rPr>
           <w:color w:val="auto"/>
@@ -31967,7 +31839,7 @@
         </w:rPr>
         <w:t>Г</w:t>
       </w:r>
-      <w:bookmarkEnd w:id="691"/>
+      <w:bookmarkEnd w:id="692"/>
     </w:p>
     <w:p>
       <w:pPr>
@@ -31978,14 +31850,14 @@
           <w:color w:val="auto"/>
         </w:rPr>
       </w:pPr>
-      <w:bookmarkStart w:id="703" w:name="_Toc133666641"/>
+      <w:bookmarkStart w:id="704" w:name="_Toc133666641"/>
       <w:r>
         <w:rPr>
           <w:color w:val="auto"/>
         </w:rPr>
         <w:t>(обязательное)</w:t>
       </w:r>
-      <w:bookmarkEnd w:id="703"/>
+      <w:bookmarkEnd w:id="704"/>
     </w:p>
     <w:p>
       <w:pPr>
@@ -31996,21 +31868,20 @@
           <w:color w:val="auto"/>
         </w:rPr>
       </w:pPr>
-      <w:bookmarkStart w:id="704" w:name="_Toc133666642"/>
+      <w:bookmarkStart w:id="705" w:name="_Toc133666642"/>
       <w:r>
         <w:rPr>
           <w:color w:val="auto"/>
         </w:rPr>
         <w:t xml:space="preserve">Диаграмма компонентов системы </w:t>
       </w:r>
-      <w:bookmarkEnd w:id="692"/>
+      <w:bookmarkEnd w:id="693"/>
       <w:r>
         <w:rPr>
           <w:color w:val="auto"/>
         </w:rPr>
         <w:t>учета и анализа деятельности персонала</w:t>
       </w:r>
-      <w:bookmarkEnd w:id="693"/>
       <w:bookmarkEnd w:id="694"/>
       <w:bookmarkEnd w:id="695"/>
       <w:bookmarkEnd w:id="696"/>
@@ -32020,7 +31891,8 @@
       <w:bookmarkEnd w:id="700"/>
       <w:bookmarkEnd w:id="701"/>
       <w:bookmarkEnd w:id="702"/>
-      <w:bookmarkEnd w:id="704"/>
+      <w:bookmarkEnd w:id="703"/>
+      <w:bookmarkEnd w:id="705"/>
     </w:p>
     <w:p>
       <w:pPr>
@@ -32171,18 +32043,18 @@
           <w:color w:val="auto"/>
         </w:rPr>
       </w:pPr>
-      <w:bookmarkStart w:id="705" w:name="_Toc133666643"/>
-      <w:bookmarkStart w:id="706" w:name="_Toc343284762"/>
-      <w:bookmarkStart w:id="707" w:name="_Toc351974771"/>
-      <w:bookmarkStart w:id="708" w:name="_Toc351975182"/>
-      <w:bookmarkStart w:id="709" w:name="_Toc351975357"/>
-      <w:bookmarkStart w:id="710" w:name="_Toc351975469"/>
-      <w:bookmarkStart w:id="711" w:name="_Toc351975668"/>
-      <w:bookmarkStart w:id="712" w:name="_Toc351977203"/>
-      <w:bookmarkStart w:id="713" w:name="_Toc351977389"/>
-      <w:bookmarkStart w:id="714" w:name="_Toc351977647"/>
-      <w:bookmarkStart w:id="715" w:name="_Toc351977703"/>
-      <w:bookmarkStart w:id="716" w:name="_Toc351981520"/>
+      <w:bookmarkStart w:id="706" w:name="_Toc133666643"/>
+      <w:bookmarkStart w:id="707" w:name="_Toc343284762"/>
+      <w:bookmarkStart w:id="708" w:name="_Toc351974771"/>
+      <w:bookmarkStart w:id="709" w:name="_Toc351975182"/>
+      <w:bookmarkStart w:id="710" w:name="_Toc351975357"/>
+      <w:bookmarkStart w:id="711" w:name="_Toc351975469"/>
+      <w:bookmarkStart w:id="712" w:name="_Toc351975668"/>
+      <w:bookmarkStart w:id="713" w:name="_Toc351977203"/>
+      <w:bookmarkStart w:id="714" w:name="_Toc351977389"/>
+      <w:bookmarkStart w:id="715" w:name="_Toc351977647"/>
+      <w:bookmarkStart w:id="716" w:name="_Toc351977703"/>
+      <w:bookmarkStart w:id="717" w:name="_Toc351981520"/>
       <w:r>
         <w:rPr>
           <w:color w:val="auto"/>
@@ -32202,7 +32074,7 @@
         </w:rPr>
         <w:t>Д</w:t>
       </w:r>
-      <w:bookmarkEnd w:id="705"/>
+      <w:bookmarkEnd w:id="706"/>
     </w:p>
     <w:p>
       <w:pPr>
@@ -32213,14 +32085,14 @@
           <w:color w:val="auto"/>
         </w:rPr>
       </w:pPr>
-      <w:bookmarkStart w:id="717" w:name="_Toc133666644"/>
+      <w:bookmarkStart w:id="718" w:name="_Toc133666644"/>
       <w:r>
         <w:rPr>
           <w:color w:val="auto"/>
         </w:rPr>
         <w:t>(обязательное)</w:t>
       </w:r>
-      <w:bookmarkEnd w:id="717"/>
+      <w:bookmarkEnd w:id="718"/>
     </w:p>
     <w:p>
       <w:pPr>
@@ -32231,21 +32103,20 @@
           <w:color w:val="auto"/>
         </w:rPr>
       </w:pPr>
-      <w:bookmarkStart w:id="718" w:name="_Toc133666645"/>
+      <w:bookmarkStart w:id="719" w:name="_Toc133666645"/>
       <w:r>
         <w:rPr>
           <w:color w:val="auto"/>
         </w:rPr>
         <w:t xml:space="preserve">Диаграмма развёртывания системы </w:t>
       </w:r>
-      <w:bookmarkEnd w:id="706"/>
+      <w:bookmarkEnd w:id="707"/>
       <w:r>
         <w:rPr>
           <w:color w:val="auto"/>
         </w:rPr>
         <w:t>учета и анализа деятельности персонала</w:t>
       </w:r>
-      <w:bookmarkEnd w:id="707"/>
       <w:bookmarkEnd w:id="708"/>
       <w:bookmarkEnd w:id="709"/>
       <w:bookmarkEnd w:id="710"/>
@@ -32255,7 +32126,8 @@
       <w:bookmarkEnd w:id="714"/>
       <w:bookmarkEnd w:id="715"/>
       <w:bookmarkEnd w:id="716"/>
-      <w:bookmarkEnd w:id="718"/>
+      <w:bookmarkEnd w:id="717"/>
+      <w:bookmarkEnd w:id="719"/>
     </w:p>
     <w:p>
       <w:pPr>
@@ -32387,17 +32259,17 @@
         <w:pStyle w:val="1"/>
         <w:spacing w:before="0"/>
       </w:pPr>
-      <w:bookmarkStart w:id="719" w:name="_Toc343284763"/>
-      <w:bookmarkStart w:id="720" w:name="_Toc351974772"/>
-      <w:bookmarkStart w:id="721" w:name="_Toc351975183"/>
-      <w:bookmarkStart w:id="722" w:name="_Toc351975358"/>
-      <w:bookmarkStart w:id="723" w:name="_Toc351975470"/>
-      <w:bookmarkStart w:id="724" w:name="_Toc351975669"/>
-      <w:bookmarkStart w:id="725" w:name="_Toc351977204"/>
-      <w:bookmarkStart w:id="726" w:name="_Toc351977390"/>
-      <w:bookmarkStart w:id="727" w:name="_Toc351977648"/>
-      <w:bookmarkStart w:id="728" w:name="_Toc351977704"/>
-      <w:bookmarkStart w:id="729" w:name="_Toc351981521"/>
+      <w:bookmarkStart w:id="720" w:name="_Toc343284763"/>
+      <w:bookmarkStart w:id="721" w:name="_Toc351974772"/>
+      <w:bookmarkStart w:id="722" w:name="_Toc351975183"/>
+      <w:bookmarkStart w:id="723" w:name="_Toc351975358"/>
+      <w:bookmarkStart w:id="724" w:name="_Toc351975470"/>
+      <w:bookmarkStart w:id="725" w:name="_Toc351975669"/>
+      <w:bookmarkStart w:id="726" w:name="_Toc351977204"/>
+      <w:bookmarkStart w:id="727" w:name="_Toc351977390"/>
+      <w:bookmarkStart w:id="728" w:name="_Toc351977648"/>
+      <w:bookmarkStart w:id="729" w:name="_Toc351977704"/>
+      <w:bookmarkStart w:id="730" w:name="_Toc351981521"/>
     </w:p>
     <w:p>
       <w:pPr>
@@ -32430,7 +32302,7 @@
           <w:color w:val="auto"/>
         </w:rPr>
       </w:pPr>
-      <w:bookmarkStart w:id="730" w:name="_Toc133666646"/>
+      <w:bookmarkStart w:id="731" w:name="_Toc133666646"/>
       <w:r>
         <w:rPr>
           <w:color w:val="auto"/>
@@ -32450,7 +32322,7 @@
         </w:rPr>
         <w:t>Е</w:t>
       </w:r>
-      <w:bookmarkEnd w:id="730"/>
+      <w:bookmarkEnd w:id="731"/>
     </w:p>
     <w:p>
       <w:pPr>
@@ -32461,14 +32333,13 @@
           <w:color w:val="auto"/>
         </w:rPr>
       </w:pPr>
-      <w:bookmarkStart w:id="731" w:name="_Toc133666647"/>
+      <w:bookmarkStart w:id="732" w:name="_Toc133666647"/>
       <w:r>
         <w:rPr>
           <w:color w:val="auto"/>
         </w:rPr>
         <w:t>(обязательное)</w:t>
       </w:r>
-      <w:bookmarkEnd w:id="719"/>
       <w:bookmarkEnd w:id="720"/>
       <w:bookmarkEnd w:id="721"/>
       <w:bookmarkEnd w:id="722"/>
@@ -32479,7 +32350,8 @@
       <w:bookmarkEnd w:id="727"/>
       <w:bookmarkEnd w:id="728"/>
       <w:bookmarkEnd w:id="729"/>
-      <w:bookmarkEnd w:id="731"/>
+      <w:bookmarkEnd w:id="730"/>
+      <w:bookmarkEnd w:id="732"/>
     </w:p>
     <w:p>
       <w:pPr>
@@ -32490,14 +32362,14 @@
           <w:color w:val="auto"/>
         </w:rPr>
       </w:pPr>
-      <w:bookmarkStart w:id="732" w:name="_Toc133666648"/>
+      <w:bookmarkStart w:id="733" w:name="_Toc133666648"/>
       <w:r>
         <w:rPr>
           <w:color w:val="auto"/>
         </w:rPr>
         <w:t>Логическая информационная модель системы учета и анализа деятельности персонала</w:t>
       </w:r>
-      <w:bookmarkEnd w:id="732"/>
+      <w:bookmarkEnd w:id="733"/>
     </w:p>
     <w:p>
       <w:pPr>
@@ -32611,28 +32483,29 @@
         <w:rPr>
           <w:szCs w:val="28"/>
         </w:rPr>
-        <w:t xml:space="preserve">Логическая информационная </w:t>
+        <w:t>Логическая информационная модель</w:t>
+      </w:r>
+      <w:r>
+        <w:rPr>
+          <w:szCs w:val="28"/>
+        </w:rPr>
+        <w:t xml:space="preserve"> </w:t>
       </w:r>
       <w:proofErr w:type="gramStart"/>
       <w:r>
         <w:rPr>
           <w:szCs w:val="28"/>
-        </w:rPr>
-        <w:t>модель</w:t>
+          <w:highlight w:val="red"/>
+        </w:rPr>
+        <w:t>Убрать</w:t>
       </w:r>
       <w:proofErr w:type="gramEnd"/>
       <w:r>
         <w:rPr>
           <w:szCs w:val="28"/>
-        </w:rPr>
-        <w:t xml:space="preserve"> </w:t>
-      </w:r>
-      <w:r>
-        <w:rPr>
-          <w:szCs w:val="28"/>
           <w:highlight w:val="red"/>
         </w:rPr>
-        <w:t xml:space="preserve">Убрать таблицу </w:t>
+        <w:t xml:space="preserve"> таблицу </w:t>
       </w:r>
       <w:r>
         <w:rPr>
@@ -32701,7 +32574,7 @@
           <w:szCs w:val="32"/>
         </w:rPr>
       </w:pPr>
-      <w:bookmarkStart w:id="733" w:name="_Toc133666649"/>
+      <w:bookmarkStart w:id="734" w:name="_Toc133666649"/>
       <w:r>
         <w:rPr>
           <w:rFonts w:cs="Times New Roman"/>
@@ -32727,7 +32600,7 @@
         </w:rPr>
         <w:t>Ж</w:t>
       </w:r>
-      <w:bookmarkEnd w:id="733"/>
+      <w:bookmarkEnd w:id="734"/>
       <w:r>
         <w:rPr>
           <w:rFonts w:cs="Times New Roman"/>
@@ -32748,7 +32621,7 @@
           <w:szCs w:val="32"/>
         </w:rPr>
       </w:pPr>
-      <w:bookmarkStart w:id="734" w:name="_Toc133666650"/>
+      <w:bookmarkStart w:id="735" w:name="_Toc133666650"/>
       <w:r>
         <w:rPr>
           <w:rFonts w:cs="Times New Roman"/>
@@ -32757,7 +32630,7 @@
         </w:rPr>
         <w:t>(обязательное)</w:t>
       </w:r>
-      <w:bookmarkEnd w:id="734"/>
+      <w:bookmarkEnd w:id="735"/>
       <w:r>
         <w:rPr>
           <w:rFonts w:cs="Times New Roman"/>
@@ -32778,7 +32651,7 @@
           <w:szCs w:val="32"/>
         </w:rPr>
       </w:pPr>
-      <w:bookmarkStart w:id="735" w:name="_Toc133666651"/>
+      <w:bookmarkStart w:id="736" w:name="_Toc133666651"/>
       <w:r>
         <w:rPr>
           <w:rFonts w:cs="Times New Roman"/>
@@ -32787,7 +32660,7 @@
         </w:rPr>
         <w:t>Блок-схемы программных модулей</w:t>
       </w:r>
-      <w:bookmarkEnd w:id="735"/>
+      <w:bookmarkEnd w:id="736"/>
     </w:p>
     <w:p>
       <w:pPr>
@@ -32960,7 +32833,7 @@
 </file>
 
 <file path=word/endnotes.xml><?xml version="1.0" encoding="utf-8"?>
-<w:endnotes xmlns:wpc="http://schemas.microsoft.com/office/word/2010/wordprocessingCanvas" xmlns:cx="http://schemas.microsoft.com/office/drawing/2014/chartex" xmlns:cx1="http://schemas.microsoft.com/office/drawing/2015/9/8/chartex" xmlns:cx2="http://schemas.microsoft.com/office/drawing/2015/10/21/chartex" xmlns:cx3="http://schemas.microsoft.com/office/drawing/2016/5/9/chartex" xmlns:cx4="http://schemas.microsoft.com/office/drawing/2016/5/10/chartex" xmlns:cx5="http://schemas.microsoft.com/office/drawing/2016/5/11/chartex" xmlns:cx6="http://schemas.microsoft.com/office/drawing/2016/5/12/chartex" xmlns:cx7="http://schemas.microsoft.com/office/drawing/2016/5/13/chartex" xmlns:cx8="http://schemas.microsoft.com/office/drawing/2016/5/14/chartex" xmlns:mc="http://schemas.openxmlformats.org/markup-compatibility/2006" xmlns:aink="http://schemas.microsoft.com/office/drawing/2016/ink" xmlns:am3d="http://schemas.microsoft.com/office/drawing/2017/model3d" xmlns:o="urn:schemas-microsoft-com:office:office" xmlns:oel="http://schemas.microsoft.com/office/2019/extlst" xmlns:r="http://schemas.openxmlformats.org/officeDocument/2006/relationships" xmlns:m="http://schemas.openxmlformats.org/officeDocument/2006/math" xmlns:v="urn:schemas-microsoft-com:vml" xmlns:wp14="http://schemas.microsoft.com/office/word/2010/wordprocessingDrawing" xmlns:wp="http://schemas.openxmlformats.org/drawingml/2006/wordprocessingDrawing" xmlns:w10="urn:schemas-microsoft-com:office:word" xmlns:w="http://schemas.openxmlformats.org/wordprocessingml/2006/main" xmlns:w14="http://schemas.microsoft.com/office/word/2010/wordml" xmlns:w15="http://schemas.microsoft.com/office/word/2012/wordml" xmlns:w16cex="http://schemas.microsoft.com/office/word/2018/wordml/cex" xmlns:w16cid="http://schemas.microsoft.com/office/word/2016/wordml/cid" xmlns:w16="http://schemas.microsoft.com/office/word/2018/wordml" xmlns:w16sdtdh="http://schemas.microsoft.com/office/word/2020/wordml/sdtdatahash" xmlns:w16se="http://schemas.microsoft.com/office/word/2015/wordml/symex" xmlns:wpg="http://schemas.microsoft.com/office/word/2010/wordprocessingGroup" xmlns:wpi="http://schemas.microsoft.com/office/word/2010/wordprocessingInk" xmlns:wne="http://schemas.microsoft.com/office/word/2006/wordml" xmlns:wps="http://schemas.microsoft.com/office/word/2010/wordprocessingShape" mc:Ignorable="w14 w15 w16se w16cid w16 w16cex w16sdtdh wp14">
+<w:endnotes xmlns:wpc="http://schemas.microsoft.com/office/word/2010/wordprocessingCanvas" xmlns:cx="http://schemas.microsoft.com/office/drawing/2014/chartex" xmlns:cx1="http://schemas.microsoft.com/office/drawing/2015/9/8/chartex" xmlns:mc="http://schemas.openxmlformats.org/markup-compatibility/2006" xmlns:o="urn:schemas-microsoft-com:office:office" xmlns:r="http://schemas.openxmlformats.org/officeDocument/2006/relationships" xmlns:m="http://schemas.openxmlformats.org/officeDocument/2006/math" xmlns:v="urn:schemas-microsoft-com:vml" xmlns:wp14="http://schemas.microsoft.com/office/word/2010/wordprocessingDrawing" xmlns:wp="http://schemas.openxmlformats.org/drawingml/2006/wordprocessingDrawing" xmlns:w10="urn:schemas-microsoft-com:office:word" xmlns:w="http://schemas.openxmlformats.org/wordprocessingml/2006/main" xmlns:w14="http://schemas.microsoft.com/office/word/2010/wordml" xmlns:w15="http://schemas.microsoft.com/office/word/2012/wordml" xmlns:w16se="http://schemas.microsoft.com/office/word/2015/wordml/symex" xmlns:wpg="http://schemas.microsoft.com/office/word/2010/wordprocessingGroup" xmlns:wpi="http://schemas.microsoft.com/office/word/2010/wordprocessingInk" xmlns:wne="http://schemas.microsoft.com/office/word/2006/wordml" xmlns:wps="http://schemas.microsoft.com/office/word/2010/wordprocessingShape" mc:Ignorable="w14 w15 w16se wp14">
   <w:endnote w:type="separator" w:id="-1">
     <w:p>
       <w:pPr>
@@ -32985,7 +32858,7 @@
 </file>
 
 <file path=word/footer1.xml><?xml version="1.0" encoding="utf-8"?>
-<w:ftr xmlns:wpc="http://schemas.microsoft.com/office/word/2010/wordprocessingCanvas" xmlns:cx="http://schemas.microsoft.com/office/drawing/2014/chartex" xmlns:cx1="http://schemas.microsoft.com/office/drawing/2015/9/8/chartex" xmlns:cx2="http://schemas.microsoft.com/office/drawing/2015/10/21/chartex" xmlns:cx3="http://schemas.microsoft.com/office/drawing/2016/5/9/chartex" xmlns:cx4="http://schemas.microsoft.com/office/drawing/2016/5/10/chartex" xmlns:cx5="http://schemas.microsoft.com/office/drawing/2016/5/11/chartex" xmlns:cx6="http://schemas.microsoft.com/office/drawing/2016/5/12/chartex" xmlns:cx7="http://schemas.microsoft.com/office/drawing/2016/5/13/chartex" xmlns:cx8="http://schemas.microsoft.com/office/drawing/2016/5/14/chartex" xmlns:mc="http://schemas.openxmlformats.org/markup-compatibility/2006" xmlns:aink="http://schemas.microsoft.com/office/drawing/2016/ink" xmlns:am3d="http://schemas.microsoft.com/office/drawing/2017/model3d" xmlns:o="urn:schemas-microsoft-com:office:office" xmlns:oel="http://schemas.microsoft.com/office/2019/extlst" xmlns:r="http://schemas.openxmlformats.org/officeDocument/2006/relationships" xmlns:m="http://schemas.openxmlformats.org/officeDocument/2006/math" xmlns:v="urn:schemas-microsoft-com:vml" xmlns:wp14="http://schemas.microsoft.com/office/word/2010/wordprocessingDrawing" xmlns:wp="http://schemas.openxmlformats.org/drawingml/2006/wordprocessingDrawing" xmlns:w10="urn:schemas-microsoft-com:office:word" xmlns:w="http://schemas.openxmlformats.org/wordprocessingml/2006/main" xmlns:w14="http://schemas.microsoft.com/office/word/2010/wordml" xmlns:w15="http://schemas.microsoft.com/office/word/2012/wordml" xmlns:w16cex="http://schemas.microsoft.com/office/word/2018/wordml/cex" xmlns:w16cid="http://schemas.microsoft.com/office/word/2016/wordml/cid" xmlns:w16="http://schemas.microsoft.com/office/word/2018/wordml" xmlns:w16sdtdh="http://schemas.microsoft.com/office/word/2020/wordml/sdtdatahash" xmlns:w16se="http://schemas.microsoft.com/office/word/2015/wordml/symex" xmlns:wpg="http://schemas.microsoft.com/office/word/2010/wordprocessingGroup" xmlns:wpi="http://schemas.microsoft.com/office/word/2010/wordprocessingInk" xmlns:wne="http://schemas.microsoft.com/office/word/2006/wordml" xmlns:wps="http://schemas.microsoft.com/office/word/2010/wordprocessingShape" mc:Ignorable="w14 w15 w16se w16cid w16 w16cex w16sdtdh wp14">
+<w:ftr xmlns:wpc="http://schemas.microsoft.com/office/word/2010/wordprocessingCanvas" xmlns:cx="http://schemas.microsoft.com/office/drawing/2014/chartex" xmlns:cx1="http://schemas.microsoft.com/office/drawing/2015/9/8/chartex" xmlns:mc="http://schemas.openxmlformats.org/markup-compatibility/2006" xmlns:o="urn:schemas-microsoft-com:office:office" xmlns:r="http://schemas.openxmlformats.org/officeDocument/2006/relationships" xmlns:m="http://schemas.openxmlformats.org/officeDocument/2006/math" xmlns:v="urn:schemas-microsoft-com:vml" xmlns:wp14="http://schemas.microsoft.com/office/word/2010/wordprocessingDrawing" xmlns:wp="http://schemas.openxmlformats.org/drawingml/2006/wordprocessingDrawing" xmlns:w10="urn:schemas-microsoft-com:office:word" xmlns:w="http://schemas.openxmlformats.org/wordprocessingml/2006/main" xmlns:w14="http://schemas.microsoft.com/office/word/2010/wordml" xmlns:w15="http://schemas.microsoft.com/office/word/2012/wordml" xmlns:w16se="http://schemas.microsoft.com/office/word/2015/wordml/symex" xmlns:wpg="http://schemas.microsoft.com/office/word/2010/wordprocessingGroup" xmlns:wpi="http://schemas.microsoft.com/office/word/2010/wordprocessingInk" xmlns:wne="http://schemas.microsoft.com/office/word/2006/wordml" xmlns:wps="http://schemas.microsoft.com/office/word/2010/wordprocessingShape" mc:Ignorable="w14 w15 w16se wp14">
   <w:p>
     <w:pPr>
       <w:pStyle w:val="ad"/>
@@ -32997,7 +32870,7 @@
 </file>
 
 <file path=word/footer2.xml><?xml version="1.0" encoding="utf-8"?>
-<w:ftr xmlns:wpc="http://schemas.microsoft.com/office/word/2010/wordprocessingCanvas" xmlns:cx="http://schemas.microsoft.com/office/drawing/2014/chartex" xmlns:cx1="http://schemas.microsoft.com/office/drawing/2015/9/8/chartex" xmlns:cx2="http://schemas.microsoft.com/office/drawing/2015/10/21/chartex" xmlns:cx3="http://schemas.microsoft.com/office/drawing/2016/5/9/chartex" xmlns:cx4="http://schemas.microsoft.com/office/drawing/2016/5/10/chartex" xmlns:cx5="http://schemas.microsoft.com/office/drawing/2016/5/11/chartex" xmlns:cx6="http://schemas.microsoft.com/office/drawing/2016/5/12/chartex" xmlns:cx7="http://schemas.microsoft.com/office/drawing/2016/5/13/chartex" xmlns:cx8="http://schemas.microsoft.com/office/drawing/2016/5/14/chartex" xmlns:mc="http://schemas.openxmlformats.org/markup-compatibility/2006" xmlns:aink="http://schemas.microsoft.com/office/drawing/2016/ink" xmlns:am3d="http://schemas.microsoft.com/office/drawing/2017/model3d" xmlns:o="urn:schemas-microsoft-com:office:office" xmlns:oel="http://schemas.microsoft.com/office/2019/extlst" xmlns:r="http://schemas.openxmlformats.org/officeDocument/2006/relationships" xmlns:m="http://schemas.openxmlformats.org/officeDocument/2006/math" xmlns:v="urn:schemas-microsoft-com:vml" xmlns:wp14="http://schemas.microsoft.com/office/word/2010/wordprocessingDrawing" xmlns:wp="http://schemas.openxmlformats.org/drawingml/2006/wordprocessingDrawing" xmlns:w10="urn:schemas-microsoft-com:office:word" xmlns:w="http://schemas.openxmlformats.org/wordprocessingml/2006/main" xmlns:w14="http://schemas.microsoft.com/office/word/2010/wordml" xmlns:w15="http://schemas.microsoft.com/office/word/2012/wordml" xmlns:w16cex="http://schemas.microsoft.com/office/word/2018/wordml/cex" xmlns:w16cid="http://schemas.microsoft.com/office/word/2016/wordml/cid" xmlns:w16="http://schemas.microsoft.com/office/word/2018/wordml" xmlns:w16sdtdh="http://schemas.microsoft.com/office/word/2020/wordml/sdtdatahash" xmlns:w16se="http://schemas.microsoft.com/office/word/2015/wordml/symex" xmlns:wpg="http://schemas.microsoft.com/office/word/2010/wordprocessingGroup" xmlns:wpi="http://schemas.microsoft.com/office/word/2010/wordprocessingInk" xmlns:wne="http://schemas.microsoft.com/office/word/2006/wordml" xmlns:wps="http://schemas.microsoft.com/office/word/2010/wordprocessingShape" mc:Ignorable="w14 w15 w16se w16cid w16 w16cex w16sdtdh wp14">
+<w:ftr xmlns:wpc="http://schemas.microsoft.com/office/word/2010/wordprocessingCanvas" xmlns:cx="http://schemas.microsoft.com/office/drawing/2014/chartex" xmlns:cx1="http://schemas.microsoft.com/office/drawing/2015/9/8/chartex" xmlns:mc="http://schemas.openxmlformats.org/markup-compatibility/2006" xmlns:o="urn:schemas-microsoft-com:office:office" xmlns:r="http://schemas.openxmlformats.org/officeDocument/2006/relationships" xmlns:m="http://schemas.openxmlformats.org/officeDocument/2006/math" xmlns:v="urn:schemas-microsoft-com:vml" xmlns:wp14="http://schemas.microsoft.com/office/word/2010/wordprocessingDrawing" xmlns:wp="http://schemas.openxmlformats.org/drawingml/2006/wordprocessingDrawing" xmlns:w10="urn:schemas-microsoft-com:office:word" xmlns:w="http://schemas.openxmlformats.org/wordprocessingml/2006/main" xmlns:w14="http://schemas.microsoft.com/office/word/2010/wordml" xmlns:w15="http://schemas.microsoft.com/office/word/2012/wordml" xmlns:w16se="http://schemas.microsoft.com/office/word/2015/wordml/symex" xmlns:wpg="http://schemas.microsoft.com/office/word/2010/wordprocessingGroup" xmlns:wpi="http://schemas.microsoft.com/office/word/2010/wordprocessingInk" xmlns:wne="http://schemas.microsoft.com/office/word/2006/wordml" xmlns:wps="http://schemas.microsoft.com/office/word/2010/wordprocessingShape" mc:Ignorable="w14 w15 w16se wp14">
   <w:sdt>
     <w:sdtPr>
       <w:id w:val="33253692"/>
@@ -33025,7 +32898,7 @@
           <w:rPr>
             <w:noProof/>
           </w:rPr>
-          <w:t>61</w:t>
+          <w:t>8</w:t>
         </w:r>
         <w:r>
           <w:rPr>
@@ -33041,7 +32914,7 @@
 </file>
 
 <file path=word/footnotes.xml><?xml version="1.0" encoding="utf-8"?>
-<w:footnotes xmlns:wpc="http://schemas.microsoft.com/office/word/2010/wordprocessingCanvas" xmlns:cx="http://schemas.microsoft.com/office/drawing/2014/chartex" xmlns:cx1="http://schemas.microsoft.com/office/drawing/2015/9/8/chartex" xmlns:cx2="http://schemas.microsoft.com/office/drawing/2015/10/21/chartex" xmlns:cx3="http://schemas.microsoft.com/office/drawing/2016/5/9/chartex" xmlns:cx4="http://schemas.microsoft.com/office/drawing/2016/5/10/chartex" xmlns:cx5="http://schemas.microsoft.com/office/drawing/2016/5/11/chartex" xmlns:cx6="http://schemas.microsoft.com/office/drawing/2016/5/12/chartex" xmlns:cx7="http://schemas.microsoft.com/office/drawing/2016/5/13/chartex" xmlns:cx8="http://schemas.microsoft.com/office/drawing/2016/5/14/chartex" xmlns:mc="http://schemas.openxmlformats.org/markup-compatibility/2006" xmlns:aink="http://schemas.microsoft.com/office/drawing/2016/ink" xmlns:am3d="http://schemas.microsoft.com/office/drawing/2017/model3d" xmlns:o="urn:schemas-microsoft-com:office:office" xmlns:oel="http://schemas.microsoft.com/office/2019/extlst" xmlns:r="http://schemas.openxmlformats.org/officeDocument/2006/relationships" xmlns:m="http://schemas.openxmlformats.org/officeDocument/2006/math" xmlns:v="urn:schemas-microsoft-com:vml" xmlns:wp14="http://schemas.microsoft.com/office/word/2010/wordprocessingDrawing" xmlns:wp="http://schemas.openxmlformats.org/drawingml/2006/wordprocessingDrawing" xmlns:w10="urn:schemas-microsoft-com:office:word" xmlns:w="http://schemas.openxmlformats.org/wordprocessingml/2006/main" xmlns:w14="http://schemas.microsoft.com/office/word/2010/wordml" xmlns:w15="http://schemas.microsoft.com/office/word/2012/wordml" xmlns:w16cex="http://schemas.microsoft.com/office/word/2018/wordml/cex" xmlns:w16cid="http://schemas.microsoft.com/office/word/2016/wordml/cid" xmlns:w16="http://schemas.microsoft.com/office/word/2018/wordml" xmlns:w16sdtdh="http://schemas.microsoft.com/office/word/2020/wordml/sdtdatahash" xmlns:w16se="http://schemas.microsoft.com/office/word/2015/wordml/symex" xmlns:wpg="http://schemas.microsoft.com/office/word/2010/wordprocessingGroup" xmlns:wpi="http://schemas.microsoft.com/office/word/2010/wordprocessingInk" xmlns:wne="http://schemas.microsoft.com/office/word/2006/wordml" xmlns:wps="http://schemas.microsoft.com/office/word/2010/wordprocessingShape" mc:Ignorable="w14 w15 w16se w16cid w16 w16cex w16sdtdh wp14">
+<w:footnotes xmlns:wpc="http://schemas.microsoft.com/office/word/2010/wordprocessingCanvas" xmlns:cx="http://schemas.microsoft.com/office/drawing/2014/chartex" xmlns:cx1="http://schemas.microsoft.com/office/drawing/2015/9/8/chartex" xmlns:mc="http://schemas.openxmlformats.org/markup-compatibility/2006" xmlns:o="urn:schemas-microsoft-com:office:office" xmlns:r="http://schemas.openxmlformats.org/officeDocument/2006/relationships" xmlns:m="http://schemas.openxmlformats.org/officeDocument/2006/math" xmlns:v="urn:schemas-microsoft-com:vml" xmlns:wp14="http://schemas.microsoft.com/office/word/2010/wordprocessingDrawing" xmlns:wp="http://schemas.openxmlformats.org/drawingml/2006/wordprocessingDrawing" xmlns:w10="urn:schemas-microsoft-com:office:word" xmlns:w="http://schemas.openxmlformats.org/wordprocessingml/2006/main" xmlns:w14="http://schemas.microsoft.com/office/word/2010/wordml" xmlns:w15="http://schemas.microsoft.com/office/word/2012/wordml" xmlns:w16se="http://schemas.microsoft.com/office/word/2015/wordml/symex" xmlns:wpg="http://schemas.microsoft.com/office/word/2010/wordprocessingGroup" xmlns:wpi="http://schemas.microsoft.com/office/word/2010/wordprocessingInk" xmlns:wne="http://schemas.microsoft.com/office/word/2006/wordml" xmlns:wps="http://schemas.microsoft.com/office/word/2010/wordprocessingShape" mc:Ignorable="w14 w15 w16se wp14">
   <w:footnote w:type="separator" w:id="-1">
     <w:p>
       <w:pPr>
@@ -33066,7 +32939,7 @@
 </file>
 
 <file path=word/numbering.xml><?xml version="1.0" encoding="utf-8"?>
-<w:numbering xmlns:wpc="http://schemas.microsoft.com/office/word/2010/wordprocessingCanvas" xmlns:cx="http://schemas.microsoft.com/office/drawing/2014/chartex" xmlns:cx1="http://schemas.microsoft.com/office/drawing/2015/9/8/chartex" xmlns:cx2="http://schemas.microsoft.com/office/drawing/2015/10/21/chartex" xmlns:cx3="http://schemas.microsoft.com/office/drawing/2016/5/9/chartex" xmlns:cx4="http://schemas.microsoft.com/office/drawing/2016/5/10/chartex" xmlns:cx5="http://schemas.microsoft.com/office/drawing/2016/5/11/chartex" xmlns:cx6="http://schemas.microsoft.com/office/drawing/2016/5/12/chartex" xmlns:cx7="http://schemas.microsoft.com/office/drawing/2016/5/13/chartex" xmlns:cx8="http://schemas.microsoft.com/office/drawing/2016/5/14/chartex" xmlns:mc="http://schemas.openxmlformats.org/markup-compatibility/2006" xmlns:aink="http://schemas.microsoft.com/office/drawing/2016/ink" xmlns:am3d="http://schemas.microsoft.com/office/drawing/2017/model3d" xmlns:o="urn:schemas-microsoft-com:office:office" xmlns:oel="http://schemas.microsoft.com/office/2019/extlst" xmlns:r="http://schemas.openxmlformats.org/officeDocument/2006/relationships" xmlns:m="http://schemas.openxmlformats.org/officeDocument/2006/math" xmlns:v="urn:schemas-microsoft-com:vml" xmlns:wp14="http://schemas.microsoft.com/office/word/2010/wordprocessingDrawing" xmlns:wp="http://schemas.openxmlformats.org/drawingml/2006/wordprocessingDrawing" xmlns:w10="urn:schemas-microsoft-com:office:word" xmlns:w="http://schemas.openxmlformats.org/wordprocessingml/2006/main" xmlns:w14="http://schemas.microsoft.com/office/word/2010/wordml" xmlns:w15="http://schemas.microsoft.com/office/word/2012/wordml" xmlns:w16cex="http://schemas.microsoft.com/office/word/2018/wordml/cex" xmlns:w16cid="http://schemas.microsoft.com/office/word/2016/wordml/cid" xmlns:w16="http://schemas.microsoft.com/office/word/2018/wordml" xmlns:w16sdtdh="http://schemas.microsoft.com/office/word/2020/wordml/sdtdatahash" xmlns:w16se="http://schemas.microsoft.com/office/word/2015/wordml/symex" xmlns:wpg="http://schemas.microsoft.com/office/word/2010/wordprocessingGroup" xmlns:wpi="http://schemas.microsoft.com/office/word/2010/wordprocessingInk" xmlns:wne="http://schemas.microsoft.com/office/word/2006/wordml" xmlns:wps="http://schemas.microsoft.com/office/word/2010/wordprocessingShape" mc:Ignorable="w14 w15 w16se w16cid w16 w16cex w16sdtdh wp14">
+<w:numbering xmlns:wpc="http://schemas.microsoft.com/office/word/2010/wordprocessingCanvas" xmlns:cx="http://schemas.microsoft.com/office/drawing/2014/chartex" xmlns:cx1="http://schemas.microsoft.com/office/drawing/2015/9/8/chartex" xmlns:mc="http://schemas.openxmlformats.org/markup-compatibility/2006" xmlns:o="urn:schemas-microsoft-com:office:office" xmlns:r="http://schemas.openxmlformats.org/officeDocument/2006/relationships" xmlns:m="http://schemas.openxmlformats.org/officeDocument/2006/math" xmlns:v="urn:schemas-microsoft-com:vml" xmlns:wp14="http://schemas.microsoft.com/office/word/2010/wordprocessingDrawing" xmlns:wp="http://schemas.openxmlformats.org/drawingml/2006/wordprocessingDrawing" xmlns:w10="urn:schemas-microsoft-com:office:word" xmlns:w="http://schemas.openxmlformats.org/wordprocessingml/2006/main" xmlns:w14="http://schemas.microsoft.com/office/word/2010/wordml" xmlns:w15="http://schemas.microsoft.com/office/word/2012/wordml" xmlns:w16se="http://schemas.microsoft.com/office/word/2015/wordml/symex" xmlns:wpg="http://schemas.microsoft.com/office/word/2010/wordprocessingGroup" xmlns:wpi="http://schemas.microsoft.com/office/word/2010/wordprocessingInk" xmlns:wne="http://schemas.microsoft.com/office/word/2006/wordml" xmlns:wps="http://schemas.microsoft.com/office/word/2010/wordprocessingShape" mc:Ignorable="w14 w15 w16se wp14">
   <w:abstractNum w:abstractNumId="0" w15:restartNumberingAfterBreak="0">
     <w:nsid w:val="00000006"/>
     <w:multiLevelType w:val="multilevel"/>
@@ -37870,130 +37743,130 @@
       </w:pPr>
     </w:lvl>
   </w:abstractNum>
-  <w:num w:numId="1" w16cid:durableId="912470463">
+  <w:num w:numId="1">
     <w:abstractNumId w:val="37"/>
   </w:num>
-  <w:num w:numId="2" w16cid:durableId="1335256067">
+  <w:num w:numId="2">
     <w:abstractNumId w:val="9"/>
   </w:num>
-  <w:num w:numId="3" w16cid:durableId="2033608711">
+  <w:num w:numId="3">
     <w:abstractNumId w:val="27"/>
   </w:num>
-  <w:num w:numId="4" w16cid:durableId="268120957">
+  <w:num w:numId="4">
     <w:abstractNumId w:val="17"/>
   </w:num>
-  <w:num w:numId="5" w16cid:durableId="1791777188">
+  <w:num w:numId="5">
     <w:abstractNumId w:val="25"/>
   </w:num>
-  <w:num w:numId="6" w16cid:durableId="1826626905">
+  <w:num w:numId="6">
     <w:abstractNumId w:val="40"/>
   </w:num>
-  <w:num w:numId="7" w16cid:durableId="1224489792">
+  <w:num w:numId="7">
     <w:abstractNumId w:val="35"/>
   </w:num>
-  <w:num w:numId="8" w16cid:durableId="1530988913">
+  <w:num w:numId="8">
     <w:abstractNumId w:val="18"/>
   </w:num>
-  <w:num w:numId="9" w16cid:durableId="777218732">
+  <w:num w:numId="9">
     <w:abstractNumId w:val="3"/>
   </w:num>
-  <w:num w:numId="10" w16cid:durableId="1849445990">
+  <w:num w:numId="10">
     <w:abstractNumId w:val="5"/>
   </w:num>
-  <w:num w:numId="11" w16cid:durableId="410128979">
+  <w:num w:numId="11">
     <w:abstractNumId w:val="12"/>
   </w:num>
-  <w:num w:numId="12" w16cid:durableId="1327591015">
+  <w:num w:numId="12">
     <w:abstractNumId w:val="15"/>
   </w:num>
-  <w:num w:numId="13" w16cid:durableId="903445556">
+  <w:num w:numId="13">
     <w:abstractNumId w:val="4"/>
   </w:num>
-  <w:num w:numId="14" w16cid:durableId="1555384284">
+  <w:num w:numId="14">
     <w:abstractNumId w:val="10"/>
   </w:num>
-  <w:num w:numId="15" w16cid:durableId="1196961278">
+  <w:num w:numId="15">
     <w:abstractNumId w:val="38"/>
   </w:num>
-  <w:num w:numId="16" w16cid:durableId="678234433">
+  <w:num w:numId="16">
     <w:abstractNumId w:val="30"/>
   </w:num>
-  <w:num w:numId="17" w16cid:durableId="1718581191">
+  <w:num w:numId="17">
     <w:abstractNumId w:val="32"/>
   </w:num>
-  <w:num w:numId="18" w16cid:durableId="210502160">
+  <w:num w:numId="18">
     <w:abstractNumId w:val="16"/>
   </w:num>
-  <w:num w:numId="19" w16cid:durableId="2033146464">
+  <w:num w:numId="19">
     <w:abstractNumId w:val="42"/>
   </w:num>
-  <w:num w:numId="20" w16cid:durableId="1916433495">
+  <w:num w:numId="20">
     <w:abstractNumId w:val="34"/>
   </w:num>
-  <w:num w:numId="21" w16cid:durableId="1704748787">
+  <w:num w:numId="21">
     <w:abstractNumId w:val="31"/>
   </w:num>
-  <w:num w:numId="22" w16cid:durableId="1278217328">
+  <w:num w:numId="22">
     <w:abstractNumId w:val="24"/>
   </w:num>
-  <w:num w:numId="23" w16cid:durableId="1850171815">
+  <w:num w:numId="23">
     <w:abstractNumId w:val="8"/>
   </w:num>
-  <w:num w:numId="24" w16cid:durableId="1432433457">
+  <w:num w:numId="24">
     <w:abstractNumId w:val="23"/>
   </w:num>
-  <w:num w:numId="25" w16cid:durableId="1696300189">
+  <w:num w:numId="25">
     <w:abstractNumId w:val="44"/>
   </w:num>
-  <w:num w:numId="26" w16cid:durableId="805705153">
+  <w:num w:numId="26">
     <w:abstractNumId w:val="20"/>
   </w:num>
-  <w:num w:numId="27" w16cid:durableId="1156723903">
+  <w:num w:numId="27">
     <w:abstractNumId w:val="11"/>
   </w:num>
-  <w:num w:numId="28" w16cid:durableId="231045537">
+  <w:num w:numId="28">
     <w:abstractNumId w:val="36"/>
   </w:num>
-  <w:num w:numId="29" w16cid:durableId="1083917082">
+  <w:num w:numId="29">
     <w:abstractNumId w:val="41"/>
   </w:num>
-  <w:num w:numId="30" w16cid:durableId="324630399">
+  <w:num w:numId="30">
     <w:abstractNumId w:val="43"/>
   </w:num>
-  <w:num w:numId="31" w16cid:durableId="1821530681">
+  <w:num w:numId="31">
     <w:abstractNumId w:val="22"/>
   </w:num>
-  <w:num w:numId="32" w16cid:durableId="247348305">
+  <w:num w:numId="32">
     <w:abstractNumId w:val="6"/>
   </w:num>
-  <w:num w:numId="33" w16cid:durableId="732122203">
+  <w:num w:numId="33">
     <w:abstractNumId w:val="13"/>
   </w:num>
-  <w:num w:numId="34" w16cid:durableId="2043281638">
+  <w:num w:numId="34">
     <w:abstractNumId w:val="28"/>
   </w:num>
-  <w:num w:numId="35" w16cid:durableId="1922375785">
+  <w:num w:numId="35">
     <w:abstractNumId w:val="7"/>
   </w:num>
-  <w:num w:numId="36" w16cid:durableId="1529174965">
+  <w:num w:numId="36">
     <w:abstractNumId w:val="33"/>
   </w:num>
-  <w:num w:numId="37" w16cid:durableId="740835165">
+  <w:num w:numId="37">
     <w:abstractNumId w:val="29"/>
   </w:num>
-  <w:num w:numId="38" w16cid:durableId="345985180">
+  <w:num w:numId="38">
     <w:abstractNumId w:val="19"/>
   </w:num>
-  <w:num w:numId="39" w16cid:durableId="1511214033">
+  <w:num w:numId="39">
     <w:abstractNumId w:val="39"/>
   </w:num>
-  <w:num w:numId="40" w16cid:durableId="1782190514">
+  <w:num w:numId="40">
     <w:abstractNumId w:val="26"/>
   </w:num>
-  <w:num w:numId="41" w16cid:durableId="1782333362">
+  <w:num w:numId="41">
     <w:abstractNumId w:val="14"/>
   </w:num>
-  <w:num w:numId="42" w16cid:durableId="1121877625">
+  <w:num w:numId="42">
     <w:abstractNumId w:val="21"/>
   </w:num>
   <w:numIdMacAtCleanup w:val="36"/>
@@ -38001,7 +37874,7 @@
 </file>
 
 <file path=word/styles.xml><?xml version="1.0" encoding="utf-8"?>
-<w:styles xmlns:mc="http://schemas.openxmlformats.org/markup-compatibility/2006" xmlns:r="http://schemas.openxmlformats.org/officeDocument/2006/relationships" xmlns:w="http://schemas.openxmlformats.org/wordprocessingml/2006/main" xmlns:w14="http://schemas.microsoft.com/office/word/2010/wordml" xmlns:w15="http://schemas.microsoft.com/office/word/2012/wordml" xmlns:w16cex="http://schemas.microsoft.com/office/word/2018/wordml/cex" xmlns:w16cid="http://schemas.microsoft.com/office/word/2016/wordml/cid" xmlns:w16="http://schemas.microsoft.com/office/word/2018/wordml" xmlns:w16sdtdh="http://schemas.microsoft.com/office/word/2020/wordml/sdtdatahash" xmlns:w16se="http://schemas.microsoft.com/office/word/2015/wordml/symex" mc:Ignorable="w14 w15 w16se w16cid w16 w16cex w16sdtdh">
+<w:styles xmlns:mc="http://schemas.openxmlformats.org/markup-compatibility/2006" xmlns:r="http://schemas.openxmlformats.org/officeDocument/2006/relationships" xmlns:w="http://schemas.openxmlformats.org/wordprocessingml/2006/main" xmlns:w14="http://schemas.microsoft.com/office/word/2010/wordml" xmlns:w15="http://schemas.microsoft.com/office/word/2012/wordml" xmlns:w16se="http://schemas.microsoft.com/office/word/2015/wordml/symex" mc:Ignorable="w14 w15 w16se">
   <w:docDefaults>
     <w:rPrDefault>
       <w:rPr>
@@ -38017,7 +37890,7 @@
       </w:pPr>
     </w:pPrDefault>
   </w:docDefaults>
-  <w:latentStyles w:defLockedState="0" w:defUIPriority="99" w:defSemiHidden="0" w:defUnhideWhenUsed="0" w:defQFormat="0" w:count="376">
+  <w:latentStyles w:defLockedState="0" w:defUIPriority="99" w:defSemiHidden="0" w:defUnhideWhenUsed="0" w:defQFormat="0" w:count="371">
     <w:lsdException w:name="Normal" w:uiPriority="0" w:qFormat="1"/>
     <w:lsdException w:name="heading 1" w:uiPriority="9" w:qFormat="1"/>
     <w:lsdException w:name="heading 2" w:semiHidden="1" w:uiPriority="9" w:unhideWhenUsed="1" w:qFormat="1"/>
@@ -38389,11 +38262,6 @@
     <w:lsdException w:name="List Table 5 Dark Accent 6" w:uiPriority="50"/>
     <w:lsdException w:name="List Table 6 Colorful Accent 6" w:uiPriority="51"/>
     <w:lsdException w:name="List Table 7 Colorful Accent 6" w:uiPriority="52"/>
-    <w:lsdException w:name="Mention" w:semiHidden="1" w:unhideWhenUsed="1"/>
-    <w:lsdException w:name="Smart Hyperlink" w:semiHidden="1" w:unhideWhenUsed="1"/>
-    <w:lsdException w:name="Hashtag" w:semiHidden="1" w:unhideWhenUsed="1"/>
-    <w:lsdException w:name="Unresolved Mention" w:semiHidden="1" w:unhideWhenUsed="1"/>
-    <w:lsdException w:name="Smart Link" w:semiHidden="1" w:unhideWhenUsed="1"/>
   </w:latentStyles>
   <w:style w:type="paragraph" w:default="1" w:styleId="a">
     <w:name w:val="Normal"/>
@@ -40009,7 +39877,7 @@
                 <a:cs typeface="+mn-cs"/>
               </a:defRPr>
             </a:pPr>
-            <a:endParaRPr lang="ru-BY"/>
+            <a:endParaRPr lang="ru-RU"/>
           </a:p>
         </c:txPr>
         <c:crossAx val="184741248"/>
@@ -40068,7 +39936,7 @@
                 <a:cs typeface="+mn-cs"/>
               </a:defRPr>
             </a:pPr>
-            <a:endParaRPr lang="ru-BY"/>
+            <a:endParaRPr lang="ru-RU"/>
           </a:p>
         </c:txPr>
         <c:crossAx val="184739328"/>
@@ -40110,7 +39978,7 @@
               <a:cs typeface="+mn-cs"/>
             </a:defRPr>
           </a:pPr>
-          <a:endParaRPr lang="ru-BY"/>
+          <a:endParaRPr lang="ru-RU"/>
         </a:p>
       </c:txPr>
     </c:legend>
@@ -40140,7 +40008,7 @@
       <a:pPr>
         <a:defRPr/>
       </a:pPr>
-      <a:endParaRPr lang="ru-BY"/>
+      <a:endParaRPr lang="ru-RU"/>
     </a:p>
   </c:txPr>
   <c:externalData r:id="rId1">
@@ -40635,7 +40503,7 @@
 </file>
 
 <file path=customXml/itemProps1.xml><?xml version="1.0" encoding="utf-8"?>
-<ds:datastoreItem xmlns:ds="http://schemas.openxmlformats.org/officeDocument/2006/customXml" ds:itemID="{8005605D-C2F2-4F82-B518-8B7605430785}">
+<ds:datastoreItem xmlns:ds="http://schemas.openxmlformats.org/officeDocument/2006/customXml" ds:itemID="{E877DBB9-AEFC-4483-B514-65FE060DE480}">
   <ds:schemaRefs>
     <ds:schemaRef ds:uri="http://schemas.openxmlformats.org/officeDocument/2006/bibliography"/>
   </ds:schemaRefs>

</xml_diff>